<commit_message>
Digital Amp Volume Control
Volume control commands outlined for the digital amp.
</commit_message>
<xml_diff>
--- a/AIBus Information.docx
+++ b/AIBus Information.docx
@@ -177,9 +177,9 @@
       <w:tblGrid>
         <w:gridCol w:w="952"/>
         <w:gridCol w:w="821"/>
-        <w:gridCol w:w="1428"/>
+        <w:gridCol w:w="1427"/>
         <w:gridCol w:w="2524"/>
-        <w:gridCol w:w="4247"/>
+        <w:gridCol w:w="4248"/>
       </w:tblGrid>
       <w:tr>
         <w:trPr/>
@@ -255,7 +255,7 @@
         </w:tc>
         <w:tc>
           <w:tcPr>
-            <w:tcW w:w="1428" w:type="dxa"/>
+            <w:tcW w:w="1427" w:type="dxa"/>
             <w:tcBorders>
               <w:top w:val="single" w:sz="4" w:space="0" w:color="000000"/>
               <w:left w:val="single" w:sz="4" w:space="0" w:color="000000"/>
@@ -325,7 +325,7 @@
         </w:tc>
         <w:tc>
           <w:tcPr>
-            <w:tcW w:w="4247" w:type="dxa"/>
+            <w:tcW w:w="4248" w:type="dxa"/>
             <w:tcBorders>
               <w:top w:val="single" w:sz="4" w:space="0" w:color="000000"/>
               <w:left w:val="single" w:sz="4" w:space="0" w:color="000000"/>
@@ -412,7 +412,7 @@
         </w:tc>
         <w:tc>
           <w:tcPr>
-            <w:tcW w:w="1428" w:type="dxa"/>
+            <w:tcW w:w="1427" w:type="dxa"/>
             <w:tcBorders>
               <w:left w:val="single" w:sz="4" w:space="0" w:color="000000"/>
               <w:bottom w:val="single" w:sz="4" w:space="0" w:color="000000"/>
@@ -460,7 +460,7 @@
         </w:tc>
         <w:tc>
           <w:tcPr>
-            <w:tcW w:w="4247" w:type="dxa"/>
+            <w:tcW w:w="4248" w:type="dxa"/>
             <w:tcBorders>
               <w:left w:val="single" w:sz="4" w:space="0" w:color="000000"/>
               <w:bottom w:val="single" w:sz="4" w:space="0" w:color="000000"/>
@@ -542,7 +542,7 @@
         </w:tc>
         <w:tc>
           <w:tcPr>
-            <w:tcW w:w="1428" w:type="dxa"/>
+            <w:tcW w:w="1427" w:type="dxa"/>
             <w:tcBorders>
               <w:left w:val="single" w:sz="4" w:space="0" w:color="000000"/>
               <w:bottom w:val="single" w:sz="4" w:space="0" w:color="000000"/>
@@ -590,7 +590,7 @@
         </w:tc>
         <w:tc>
           <w:tcPr>
-            <w:tcW w:w="4247" w:type="dxa"/>
+            <w:tcW w:w="4248" w:type="dxa"/>
             <w:tcBorders>
               <w:left w:val="single" w:sz="4" w:space="0" w:color="000000"/>
               <w:bottom w:val="single" w:sz="4" w:space="0" w:color="000000"/>
@@ -672,7 +672,7 @@
         </w:tc>
         <w:tc>
           <w:tcPr>
-            <w:tcW w:w="1428" w:type="dxa"/>
+            <w:tcW w:w="1427" w:type="dxa"/>
             <w:tcBorders>
               <w:left w:val="single" w:sz="4" w:space="0" w:color="000000"/>
               <w:bottom w:val="single" w:sz="4" w:space="0" w:color="000000"/>
@@ -720,7 +720,7 @@
         </w:tc>
         <w:tc>
           <w:tcPr>
-            <w:tcW w:w="4247" w:type="dxa"/>
+            <w:tcW w:w="4248" w:type="dxa"/>
             <w:tcBorders>
               <w:left w:val="single" w:sz="4" w:space="0" w:color="000000"/>
               <w:bottom w:val="single" w:sz="4" w:space="0" w:color="000000"/>
@@ -802,7 +802,7 @@
         </w:tc>
         <w:tc>
           <w:tcPr>
-            <w:tcW w:w="1428" w:type="dxa"/>
+            <w:tcW w:w="1427" w:type="dxa"/>
             <w:tcBorders>
               <w:left w:val="single" w:sz="4" w:space="0" w:color="000000"/>
               <w:bottom w:val="single" w:sz="4" w:space="0" w:color="000000"/>
@@ -850,7 +850,7 @@
         </w:tc>
         <w:tc>
           <w:tcPr>
-            <w:tcW w:w="4247" w:type="dxa"/>
+            <w:tcW w:w="4248" w:type="dxa"/>
             <w:tcBorders>
               <w:left w:val="single" w:sz="4" w:space="0" w:color="000000"/>
               <w:bottom w:val="single" w:sz="4" w:space="0" w:color="000000"/>
@@ -932,7 +932,7 @@
         </w:tc>
         <w:tc>
           <w:tcPr>
-            <w:tcW w:w="1428" w:type="dxa"/>
+            <w:tcW w:w="1427" w:type="dxa"/>
             <w:tcBorders>
               <w:left w:val="single" w:sz="4" w:space="0" w:color="000000"/>
               <w:bottom w:val="single" w:sz="4" w:space="0" w:color="000000"/>
@@ -980,7 +980,7 @@
         </w:tc>
         <w:tc>
           <w:tcPr>
-            <w:tcW w:w="4247" w:type="dxa"/>
+            <w:tcW w:w="4248" w:type="dxa"/>
             <w:tcBorders>
               <w:left w:val="single" w:sz="4" w:space="0" w:color="000000"/>
               <w:bottom w:val="single" w:sz="4" w:space="0" w:color="000000"/>
@@ -1062,7 +1062,7 @@
         </w:tc>
         <w:tc>
           <w:tcPr>
-            <w:tcW w:w="1428" w:type="dxa"/>
+            <w:tcW w:w="1427" w:type="dxa"/>
             <w:tcBorders>
               <w:left w:val="single" w:sz="4" w:space="0" w:color="000000"/>
               <w:bottom w:val="single" w:sz="4" w:space="0" w:color="000000"/>
@@ -1110,7 +1110,7 @@
         </w:tc>
         <w:tc>
           <w:tcPr>
-            <w:tcW w:w="4247" w:type="dxa"/>
+            <w:tcW w:w="4248" w:type="dxa"/>
             <w:tcBorders>
               <w:left w:val="single" w:sz="4" w:space="0" w:color="000000"/>
               <w:bottom w:val="single" w:sz="4" w:space="0" w:color="000000"/>
@@ -1192,7 +1192,7 @@
         </w:tc>
         <w:tc>
           <w:tcPr>
-            <w:tcW w:w="1428" w:type="dxa"/>
+            <w:tcW w:w="1427" w:type="dxa"/>
             <w:tcBorders>
               <w:left w:val="single" w:sz="4" w:space="0" w:color="000000"/>
               <w:bottom w:val="single" w:sz="4" w:space="0" w:color="000000"/>
@@ -1240,7 +1240,7 @@
         </w:tc>
         <w:tc>
           <w:tcPr>
-            <w:tcW w:w="4247" w:type="dxa"/>
+            <w:tcW w:w="4248" w:type="dxa"/>
             <w:tcBorders>
               <w:left w:val="single" w:sz="4" w:space="0" w:color="000000"/>
               <w:bottom w:val="single" w:sz="4" w:space="0" w:color="000000"/>
@@ -1322,7 +1322,7 @@
         </w:tc>
         <w:tc>
           <w:tcPr>
-            <w:tcW w:w="1428" w:type="dxa"/>
+            <w:tcW w:w="1427" w:type="dxa"/>
             <w:tcBorders>
               <w:left w:val="single" w:sz="4" w:space="0" w:color="000000"/>
               <w:bottom w:val="single" w:sz="4" w:space="0" w:color="000000"/>
@@ -1370,7 +1370,7 @@
         </w:tc>
         <w:tc>
           <w:tcPr>
-            <w:tcW w:w="4247" w:type="dxa"/>
+            <w:tcW w:w="4248" w:type="dxa"/>
             <w:tcBorders>
               <w:left w:val="single" w:sz="4" w:space="0" w:color="000000"/>
               <w:bottom w:val="single" w:sz="4" w:space="0" w:color="000000"/>
@@ -1452,7 +1452,7 @@
         </w:tc>
         <w:tc>
           <w:tcPr>
-            <w:tcW w:w="1428" w:type="dxa"/>
+            <w:tcW w:w="1427" w:type="dxa"/>
             <w:tcBorders>
               <w:left w:val="single" w:sz="4" w:space="0" w:color="000000"/>
               <w:bottom w:val="single" w:sz="4" w:space="0" w:color="000000"/>
@@ -1500,7 +1500,7 @@
         </w:tc>
         <w:tc>
           <w:tcPr>
-            <w:tcW w:w="4247" w:type="dxa"/>
+            <w:tcW w:w="4248" w:type="dxa"/>
             <w:tcBorders>
               <w:left w:val="single" w:sz="4" w:space="0" w:color="000000"/>
               <w:bottom w:val="single" w:sz="4" w:space="0" w:color="000000"/>
@@ -1582,7 +1582,7 @@
         </w:tc>
         <w:tc>
           <w:tcPr>
-            <w:tcW w:w="1428" w:type="dxa"/>
+            <w:tcW w:w="1427" w:type="dxa"/>
             <w:tcBorders>
               <w:left w:val="single" w:sz="4" w:space="0" w:color="000000"/>
               <w:bottom w:val="single" w:sz="4" w:space="0" w:color="000000"/>
@@ -1630,7 +1630,7 @@
         </w:tc>
         <w:tc>
           <w:tcPr>
-            <w:tcW w:w="4247" w:type="dxa"/>
+            <w:tcW w:w="4248" w:type="dxa"/>
             <w:tcBorders>
               <w:left w:val="single" w:sz="4" w:space="0" w:color="000000"/>
               <w:bottom w:val="single" w:sz="4" w:space="0" w:color="000000"/>
@@ -1711,7 +1711,7 @@
         </w:tc>
         <w:tc>
           <w:tcPr>
-            <w:tcW w:w="1428" w:type="dxa"/>
+            <w:tcW w:w="1427" w:type="dxa"/>
             <w:tcBorders>
               <w:left w:val="single" w:sz="4" w:space="0" w:color="000000"/>
               <w:bottom w:val="single" w:sz="4" w:space="0" w:color="000000"/>
@@ -1759,7 +1759,7 @@
         </w:tc>
         <w:tc>
           <w:tcPr>
-            <w:tcW w:w="4247" w:type="dxa"/>
+            <w:tcW w:w="4248" w:type="dxa"/>
             <w:tcBorders>
               <w:left w:val="single" w:sz="4" w:space="0" w:color="000000"/>
               <w:bottom w:val="single" w:sz="4" w:space="0" w:color="000000"/>
@@ -1841,7 +1841,7 @@
         </w:tc>
         <w:tc>
           <w:tcPr>
-            <w:tcW w:w="1428" w:type="dxa"/>
+            <w:tcW w:w="1427" w:type="dxa"/>
             <w:tcBorders>
               <w:left w:val="single" w:sz="4" w:space="0" w:color="000000"/>
               <w:bottom w:val="single" w:sz="4" w:space="0" w:color="000000"/>
@@ -1889,7 +1889,7 @@
         </w:tc>
         <w:tc>
           <w:tcPr>
-            <w:tcW w:w="4247" w:type="dxa"/>
+            <w:tcW w:w="4248" w:type="dxa"/>
             <w:tcBorders>
               <w:left w:val="single" w:sz="4" w:space="0" w:color="000000"/>
               <w:bottom w:val="single" w:sz="4" w:space="0" w:color="000000"/>
@@ -1971,7 +1971,7 @@
         </w:tc>
         <w:tc>
           <w:tcPr>
-            <w:tcW w:w="1428" w:type="dxa"/>
+            <w:tcW w:w="1427" w:type="dxa"/>
             <w:tcBorders>
               <w:left w:val="single" w:sz="4" w:space="0" w:color="000000"/>
               <w:bottom w:val="single" w:sz="4" w:space="0" w:color="000000"/>
@@ -2019,7 +2019,7 @@
         </w:tc>
         <w:tc>
           <w:tcPr>
-            <w:tcW w:w="4247" w:type="dxa"/>
+            <w:tcW w:w="4248" w:type="dxa"/>
             <w:tcBorders>
               <w:left w:val="single" w:sz="4" w:space="0" w:color="000000"/>
               <w:bottom w:val="single" w:sz="4" w:space="0" w:color="000000"/>
@@ -2180,6 +2180,662 @@
                 <w:szCs w:val="16"/>
               </w:rPr>
               <w:t>06: Full screen.</w:t>
+            </w:r>
+          </w:p>
+        </w:tc>
+      </w:tr>
+      <w:tr>
+        <w:trPr/>
+        <w:tc>
+          <w:tcPr>
+            <w:tcW w:w="952" w:type="dxa"/>
+            <w:tcBorders>
+              <w:left w:val="single" w:sz="4" w:space="0" w:color="000000"/>
+              <w:bottom w:val="single" w:sz="4" w:space="0" w:color="000000"/>
+            </w:tcBorders>
+          </w:tcPr>
+          <w:p>
+            <w:pPr>
+              <w:pStyle w:val="TableContents"/>
+              <w:widowControl w:val="false"/>
+              <w:numPr>
+                <w:ilvl w:val="0"/>
+                <w:numId w:val="1"/>
+              </w:numPr>
+              <w:rPr/>
+            </w:pPr>
+            <w:r>
+              <w:rPr/>
+              <w:t>10</w:t>
+            </w:r>
+          </w:p>
+        </w:tc>
+        <w:tc>
+          <w:tcPr>
+            <w:tcW w:w="821" w:type="dxa"/>
+            <w:tcBorders>
+              <w:left w:val="single" w:sz="4" w:space="0" w:color="000000"/>
+              <w:bottom w:val="single" w:sz="4" w:space="0" w:color="000000"/>
+            </w:tcBorders>
+          </w:tcPr>
+          <w:p>
+            <w:pPr>
+              <w:pStyle w:val="TableContents"/>
+              <w:widowControl w:val="false"/>
+              <w:numPr>
+                <w:ilvl w:val="0"/>
+                <w:numId w:val="1"/>
+              </w:numPr>
+              <w:rPr/>
+            </w:pPr>
+            <w:r>
+              <w:rPr/>
+              <w:t>4</w:t>
+            </w:r>
+          </w:p>
+        </w:tc>
+        <w:tc>
+          <w:tcPr>
+            <w:tcW w:w="1427" w:type="dxa"/>
+            <w:tcBorders>
+              <w:left w:val="single" w:sz="4" w:space="0" w:color="000000"/>
+              <w:bottom w:val="single" w:sz="4" w:space="0" w:color="000000"/>
+            </w:tcBorders>
+          </w:tcPr>
+          <w:p>
+            <w:pPr>
+              <w:pStyle w:val="TableContents"/>
+              <w:widowControl w:val="false"/>
+              <w:numPr>
+                <w:ilvl w:val="0"/>
+                <w:numId w:val="1"/>
+              </w:numPr>
+              <w:rPr/>
+            </w:pPr>
+            <w:r>
+              <w:rPr/>
+              <w:t>6A</w:t>
+            </w:r>
+          </w:p>
+        </w:tc>
+        <w:tc>
+          <w:tcPr>
+            <w:tcW w:w="2524" w:type="dxa"/>
+            <w:tcBorders>
+              <w:left w:val="single" w:sz="4" w:space="0" w:color="000000"/>
+              <w:bottom w:val="single" w:sz="4" w:space="0" w:color="000000"/>
+            </w:tcBorders>
+          </w:tcPr>
+          <w:p>
+            <w:pPr>
+              <w:pStyle w:val="TableContents"/>
+              <w:widowControl w:val="false"/>
+              <w:numPr>
+                <w:ilvl w:val="0"/>
+                <w:numId w:val="1"/>
+              </w:numPr>
+              <w:rPr/>
+            </w:pPr>
+            <w:r>
+              <w:rPr/>
+              <w:t>32 06 xx yy</w:t>
+            </w:r>
+          </w:p>
+        </w:tc>
+        <w:tc>
+          <w:tcPr>
+            <w:tcW w:w="4248" w:type="dxa"/>
+            <w:tcBorders>
+              <w:left w:val="single" w:sz="4" w:space="0" w:color="000000"/>
+              <w:bottom w:val="single" w:sz="4" w:space="0" w:color="000000"/>
+              <w:right w:val="single" w:sz="4" w:space="0" w:color="000000"/>
+            </w:tcBorders>
+          </w:tcPr>
+          <w:p>
+            <w:pPr>
+              <w:pStyle w:val="TableContents"/>
+              <w:widowControl w:val="false"/>
+              <w:numPr>
+                <w:ilvl w:val="0"/>
+                <w:numId w:val="1"/>
+              </w:numPr>
+              <w:rPr>
+                <w:sz w:val="16"/>
+                <w:szCs w:val="16"/>
+              </w:rPr>
+            </w:pPr>
+            <w:r>
+              <w:rPr>
+                <w:sz w:val="16"/>
+                <w:szCs w:val="16"/>
+              </w:rPr>
+              <w:t>Change volume to 2B value xx yy.</w:t>
+            </w:r>
+          </w:p>
+        </w:tc>
+      </w:tr>
+      <w:tr>
+        <w:trPr/>
+        <w:tc>
+          <w:tcPr>
+            <w:tcW w:w="952" w:type="dxa"/>
+            <w:tcBorders>
+              <w:left w:val="single" w:sz="4" w:space="0" w:color="000000"/>
+              <w:bottom w:val="single" w:sz="4" w:space="0" w:color="000000"/>
+            </w:tcBorders>
+          </w:tcPr>
+          <w:p>
+            <w:pPr>
+              <w:pStyle w:val="TableContents"/>
+              <w:widowControl w:val="false"/>
+              <w:numPr>
+                <w:ilvl w:val="0"/>
+                <w:numId w:val="1"/>
+              </w:numPr>
+              <w:rPr/>
+            </w:pPr>
+            <w:r>
+              <w:rPr/>
+              <w:t>10</w:t>
+            </w:r>
+          </w:p>
+        </w:tc>
+        <w:tc>
+          <w:tcPr>
+            <w:tcW w:w="821" w:type="dxa"/>
+            <w:tcBorders>
+              <w:left w:val="single" w:sz="4" w:space="0" w:color="000000"/>
+              <w:bottom w:val="single" w:sz="4" w:space="0" w:color="000000"/>
+            </w:tcBorders>
+          </w:tcPr>
+          <w:p>
+            <w:pPr>
+              <w:pStyle w:val="TableContents"/>
+              <w:widowControl w:val="false"/>
+              <w:numPr>
+                <w:ilvl w:val="0"/>
+                <w:numId w:val="1"/>
+              </w:numPr>
+              <w:rPr/>
+            </w:pPr>
+            <w:r>
+              <w:rPr/>
+              <w:t>4</w:t>
+            </w:r>
+          </w:p>
+        </w:tc>
+        <w:tc>
+          <w:tcPr>
+            <w:tcW w:w="1427" w:type="dxa"/>
+            <w:tcBorders>
+              <w:left w:val="single" w:sz="4" w:space="0" w:color="000000"/>
+              <w:bottom w:val="single" w:sz="4" w:space="0" w:color="000000"/>
+            </w:tcBorders>
+          </w:tcPr>
+          <w:p>
+            <w:pPr>
+              <w:pStyle w:val="TableContents"/>
+              <w:widowControl w:val="false"/>
+              <w:numPr>
+                <w:ilvl w:val="0"/>
+                <w:numId w:val="1"/>
+              </w:numPr>
+              <w:rPr/>
+            </w:pPr>
+            <w:r>
+              <w:rPr/>
+              <w:t>6A</w:t>
+            </w:r>
+          </w:p>
+        </w:tc>
+        <w:tc>
+          <w:tcPr>
+            <w:tcW w:w="2524" w:type="dxa"/>
+            <w:tcBorders>
+              <w:left w:val="single" w:sz="4" w:space="0" w:color="000000"/>
+              <w:bottom w:val="single" w:sz="4" w:space="0" w:color="000000"/>
+            </w:tcBorders>
+          </w:tcPr>
+          <w:p>
+            <w:pPr>
+              <w:pStyle w:val="TableContents"/>
+              <w:widowControl w:val="false"/>
+              <w:numPr>
+                <w:ilvl w:val="0"/>
+                <w:numId w:val="1"/>
+              </w:numPr>
+              <w:rPr/>
+            </w:pPr>
+            <w:r>
+              <w:rPr/>
+              <w:t>32 0A xx yy</w:t>
+            </w:r>
+          </w:p>
+        </w:tc>
+        <w:tc>
+          <w:tcPr>
+            <w:tcW w:w="4248" w:type="dxa"/>
+            <w:tcBorders>
+              <w:left w:val="single" w:sz="4" w:space="0" w:color="000000"/>
+              <w:bottom w:val="single" w:sz="4" w:space="0" w:color="000000"/>
+              <w:right w:val="single" w:sz="4" w:space="0" w:color="000000"/>
+            </w:tcBorders>
+          </w:tcPr>
+          <w:p>
+            <w:pPr>
+              <w:pStyle w:val="TableContents"/>
+              <w:widowControl w:val="false"/>
+              <w:numPr>
+                <w:ilvl w:val="0"/>
+                <w:numId w:val="1"/>
+              </w:numPr>
+              <w:rPr>
+                <w:sz w:val="16"/>
+                <w:szCs w:val="16"/>
+              </w:rPr>
+            </w:pPr>
+            <w:r>
+              <w:rPr>
+                <w:sz w:val="16"/>
+                <w:szCs w:val="16"/>
+              </w:rPr>
+              <w:t>Change the treble to xx yy.</w:t>
+            </w:r>
+          </w:p>
+        </w:tc>
+      </w:tr>
+      <w:tr>
+        <w:trPr>
+          <w:trHeight w:val="421" w:hRule="atLeast"/>
+        </w:trPr>
+        <w:tc>
+          <w:tcPr>
+            <w:tcW w:w="952" w:type="dxa"/>
+            <w:tcBorders>
+              <w:left w:val="single" w:sz="4" w:space="0" w:color="000000"/>
+              <w:bottom w:val="single" w:sz="4" w:space="0" w:color="000000"/>
+            </w:tcBorders>
+          </w:tcPr>
+          <w:p>
+            <w:pPr>
+              <w:pStyle w:val="TableContents"/>
+              <w:widowControl w:val="false"/>
+              <w:numPr>
+                <w:ilvl w:val="0"/>
+                <w:numId w:val="1"/>
+              </w:numPr>
+              <w:rPr/>
+            </w:pPr>
+            <w:r>
+              <w:rPr/>
+              <w:t>10</w:t>
+            </w:r>
+          </w:p>
+        </w:tc>
+        <w:tc>
+          <w:tcPr>
+            <w:tcW w:w="821" w:type="dxa"/>
+            <w:tcBorders>
+              <w:left w:val="single" w:sz="4" w:space="0" w:color="000000"/>
+              <w:bottom w:val="single" w:sz="4" w:space="0" w:color="000000"/>
+            </w:tcBorders>
+          </w:tcPr>
+          <w:p>
+            <w:pPr>
+              <w:pStyle w:val="TableContents"/>
+              <w:widowControl w:val="false"/>
+              <w:numPr>
+                <w:ilvl w:val="0"/>
+                <w:numId w:val="1"/>
+              </w:numPr>
+              <w:rPr/>
+            </w:pPr>
+            <w:r>
+              <w:rPr/>
+              <w:t>4</w:t>
+            </w:r>
+          </w:p>
+        </w:tc>
+        <w:tc>
+          <w:tcPr>
+            <w:tcW w:w="1427" w:type="dxa"/>
+            <w:tcBorders>
+              <w:left w:val="single" w:sz="4" w:space="0" w:color="000000"/>
+              <w:bottom w:val="single" w:sz="4" w:space="0" w:color="000000"/>
+            </w:tcBorders>
+          </w:tcPr>
+          <w:p>
+            <w:pPr>
+              <w:pStyle w:val="TableContents"/>
+              <w:widowControl w:val="false"/>
+              <w:numPr>
+                <w:ilvl w:val="0"/>
+                <w:numId w:val="1"/>
+              </w:numPr>
+              <w:rPr/>
+            </w:pPr>
+            <w:r>
+              <w:rPr/>
+              <w:t>6A</w:t>
+            </w:r>
+          </w:p>
+        </w:tc>
+        <w:tc>
+          <w:tcPr>
+            <w:tcW w:w="2524" w:type="dxa"/>
+            <w:tcBorders>
+              <w:left w:val="single" w:sz="4" w:space="0" w:color="000000"/>
+              <w:bottom w:val="single" w:sz="4" w:space="0" w:color="000000"/>
+            </w:tcBorders>
+          </w:tcPr>
+          <w:p>
+            <w:pPr>
+              <w:pStyle w:val="TableContents"/>
+              <w:widowControl w:val="false"/>
+              <w:numPr>
+                <w:ilvl w:val="0"/>
+                <w:numId w:val="1"/>
+              </w:numPr>
+              <w:rPr/>
+            </w:pPr>
+            <w:r>
+              <w:rPr/>
+              <w:t>32 0B xx yy</w:t>
+            </w:r>
+          </w:p>
+        </w:tc>
+        <w:tc>
+          <w:tcPr>
+            <w:tcW w:w="4248" w:type="dxa"/>
+            <w:tcBorders>
+              <w:left w:val="single" w:sz="4" w:space="0" w:color="000000"/>
+              <w:bottom w:val="single" w:sz="4" w:space="0" w:color="000000"/>
+              <w:right w:val="single" w:sz="4" w:space="0" w:color="000000"/>
+            </w:tcBorders>
+          </w:tcPr>
+          <w:p>
+            <w:pPr>
+              <w:pStyle w:val="TableContents"/>
+              <w:widowControl w:val="false"/>
+              <w:numPr>
+                <w:ilvl w:val="0"/>
+                <w:numId w:val="1"/>
+              </w:numPr>
+              <w:rPr>
+                <w:sz w:val="16"/>
+                <w:szCs w:val="16"/>
+              </w:rPr>
+            </w:pPr>
+            <w:r>
+              <w:rPr>
+                <w:sz w:val="16"/>
+                <w:szCs w:val="16"/>
+              </w:rPr>
+              <w:t>Change the bass to xx yy.</w:t>
+            </w:r>
+          </w:p>
+        </w:tc>
+      </w:tr>
+      <w:tr>
+        <w:trPr>
+          <w:trHeight w:val="421" w:hRule="atLeast"/>
+        </w:trPr>
+        <w:tc>
+          <w:tcPr>
+            <w:tcW w:w="952" w:type="dxa"/>
+            <w:tcBorders>
+              <w:left w:val="single" w:sz="4" w:space="0" w:color="000000"/>
+              <w:bottom w:val="single" w:sz="4" w:space="0" w:color="000000"/>
+            </w:tcBorders>
+          </w:tcPr>
+          <w:p>
+            <w:pPr>
+              <w:pStyle w:val="TableContents"/>
+              <w:widowControl w:val="false"/>
+              <w:numPr>
+                <w:ilvl w:val="0"/>
+                <w:numId w:val="1"/>
+              </w:numPr>
+              <w:rPr/>
+            </w:pPr>
+            <w:r>
+              <w:rPr/>
+              <w:t>10</w:t>
+            </w:r>
+          </w:p>
+        </w:tc>
+        <w:tc>
+          <w:tcPr>
+            <w:tcW w:w="821" w:type="dxa"/>
+            <w:tcBorders>
+              <w:left w:val="single" w:sz="4" w:space="0" w:color="000000"/>
+              <w:bottom w:val="single" w:sz="4" w:space="0" w:color="000000"/>
+            </w:tcBorders>
+          </w:tcPr>
+          <w:p>
+            <w:pPr>
+              <w:pStyle w:val="TableContents"/>
+              <w:widowControl w:val="false"/>
+              <w:numPr>
+                <w:ilvl w:val="0"/>
+                <w:numId w:val="1"/>
+              </w:numPr>
+              <w:rPr/>
+            </w:pPr>
+            <w:r>
+              <w:rPr/>
+              <w:t>4</w:t>
+            </w:r>
+          </w:p>
+        </w:tc>
+        <w:tc>
+          <w:tcPr>
+            <w:tcW w:w="1427" w:type="dxa"/>
+            <w:tcBorders>
+              <w:left w:val="single" w:sz="4" w:space="0" w:color="000000"/>
+              <w:bottom w:val="single" w:sz="4" w:space="0" w:color="000000"/>
+            </w:tcBorders>
+          </w:tcPr>
+          <w:p>
+            <w:pPr>
+              <w:pStyle w:val="TableContents"/>
+              <w:widowControl w:val="false"/>
+              <w:numPr>
+                <w:ilvl w:val="0"/>
+                <w:numId w:val="1"/>
+              </w:numPr>
+              <w:rPr/>
+            </w:pPr>
+            <w:r>
+              <w:rPr/>
+              <w:t>6A</w:t>
+            </w:r>
+          </w:p>
+        </w:tc>
+        <w:tc>
+          <w:tcPr>
+            <w:tcW w:w="2524" w:type="dxa"/>
+            <w:tcBorders>
+              <w:left w:val="single" w:sz="4" w:space="0" w:color="000000"/>
+              <w:bottom w:val="single" w:sz="4" w:space="0" w:color="000000"/>
+            </w:tcBorders>
+          </w:tcPr>
+          <w:p>
+            <w:pPr>
+              <w:pStyle w:val="TableContents"/>
+              <w:widowControl w:val="false"/>
+              <w:numPr>
+                <w:ilvl w:val="0"/>
+                <w:numId w:val="1"/>
+              </w:numPr>
+              <w:rPr/>
+            </w:pPr>
+            <w:r>
+              <w:rPr/>
+              <w:t>32 10 xx yy</w:t>
+            </w:r>
+          </w:p>
+        </w:tc>
+        <w:tc>
+          <w:tcPr>
+            <w:tcW w:w="4248" w:type="dxa"/>
+            <w:tcBorders>
+              <w:left w:val="single" w:sz="4" w:space="0" w:color="000000"/>
+              <w:bottom w:val="single" w:sz="4" w:space="0" w:color="000000"/>
+              <w:right w:val="single" w:sz="4" w:space="0" w:color="000000"/>
+            </w:tcBorders>
+          </w:tcPr>
+          <w:p>
+            <w:pPr>
+              <w:pStyle w:val="TableContents"/>
+              <w:widowControl w:val="false"/>
+              <w:numPr>
+                <w:ilvl w:val="0"/>
+                <w:numId w:val="1"/>
+              </w:numPr>
+              <w:rPr>
+                <w:sz w:val="16"/>
+                <w:szCs w:val="16"/>
+              </w:rPr>
+            </w:pPr>
+            <w:r>
+              <w:rPr>
+                <w:sz w:val="16"/>
+                <w:szCs w:val="16"/>
+              </w:rPr>
+              <w:t>Change the balance to xx yy- the value is formatted as an int16_t.</w:t>
+            </w:r>
+          </w:p>
+        </w:tc>
+      </w:tr>
+      <w:tr>
+        <w:trPr>
+          <w:trHeight w:val="421" w:hRule="atLeast"/>
+        </w:trPr>
+        <w:tc>
+          <w:tcPr>
+            <w:tcW w:w="952" w:type="dxa"/>
+            <w:tcBorders>
+              <w:left w:val="single" w:sz="4" w:space="0" w:color="000000"/>
+              <w:bottom w:val="single" w:sz="4" w:space="0" w:color="000000"/>
+            </w:tcBorders>
+          </w:tcPr>
+          <w:p>
+            <w:pPr>
+              <w:pStyle w:val="TableContents"/>
+              <w:widowControl w:val="false"/>
+              <w:numPr>
+                <w:ilvl w:val="0"/>
+                <w:numId w:val="1"/>
+              </w:numPr>
+              <w:rPr/>
+            </w:pPr>
+            <w:r>
+              <w:rPr/>
+              <w:t>10</w:t>
+            </w:r>
+          </w:p>
+        </w:tc>
+        <w:tc>
+          <w:tcPr>
+            <w:tcW w:w="821" w:type="dxa"/>
+            <w:tcBorders>
+              <w:left w:val="single" w:sz="4" w:space="0" w:color="000000"/>
+              <w:bottom w:val="single" w:sz="4" w:space="0" w:color="000000"/>
+            </w:tcBorders>
+          </w:tcPr>
+          <w:p>
+            <w:pPr>
+              <w:pStyle w:val="TableContents"/>
+              <w:widowControl w:val="false"/>
+              <w:numPr>
+                <w:ilvl w:val="0"/>
+                <w:numId w:val="1"/>
+              </w:numPr>
+              <w:rPr/>
+            </w:pPr>
+            <w:r>
+              <w:rPr/>
+              <w:t>4</w:t>
+            </w:r>
+          </w:p>
+        </w:tc>
+        <w:tc>
+          <w:tcPr>
+            <w:tcW w:w="1427" w:type="dxa"/>
+            <w:tcBorders>
+              <w:left w:val="single" w:sz="4" w:space="0" w:color="000000"/>
+              <w:bottom w:val="single" w:sz="4" w:space="0" w:color="000000"/>
+            </w:tcBorders>
+          </w:tcPr>
+          <w:p>
+            <w:pPr>
+              <w:pStyle w:val="TableContents"/>
+              <w:widowControl w:val="false"/>
+              <w:numPr>
+                <w:ilvl w:val="0"/>
+                <w:numId w:val="1"/>
+              </w:numPr>
+              <w:rPr/>
+            </w:pPr>
+            <w:r>
+              <w:rPr/>
+              <w:t>6A</w:t>
+            </w:r>
+          </w:p>
+        </w:tc>
+        <w:tc>
+          <w:tcPr>
+            <w:tcW w:w="2524" w:type="dxa"/>
+            <w:tcBorders>
+              <w:left w:val="single" w:sz="4" w:space="0" w:color="000000"/>
+              <w:bottom w:val="single" w:sz="4" w:space="0" w:color="000000"/>
+            </w:tcBorders>
+          </w:tcPr>
+          <w:p>
+            <w:pPr>
+              <w:pStyle w:val="TableContents"/>
+              <w:widowControl w:val="false"/>
+              <w:numPr>
+                <w:ilvl w:val="0"/>
+                <w:numId w:val="1"/>
+              </w:numPr>
+              <w:rPr/>
+            </w:pPr>
+            <w:r>
+              <w:rPr/>
+              <w:t>32 11 xx yy</w:t>
+            </w:r>
+          </w:p>
+        </w:tc>
+        <w:tc>
+          <w:tcPr>
+            <w:tcW w:w="4248" w:type="dxa"/>
+            <w:tcBorders>
+              <w:left w:val="single" w:sz="4" w:space="0" w:color="000000"/>
+              <w:bottom w:val="single" w:sz="4" w:space="0" w:color="000000"/>
+              <w:right w:val="single" w:sz="4" w:space="0" w:color="000000"/>
+            </w:tcBorders>
+          </w:tcPr>
+          <w:p>
+            <w:pPr>
+              <w:pStyle w:val="TableContents"/>
+              <w:widowControl w:val="false"/>
+              <w:numPr>
+                <w:ilvl w:val="0"/>
+                <w:numId w:val="1"/>
+              </w:numPr>
+              <w:rPr>
+                <w:sz w:val="16"/>
+                <w:szCs w:val="16"/>
+              </w:rPr>
+            </w:pPr>
+            <w:r>
+              <w:rPr>
+                <w:sz w:val="16"/>
+                <w:szCs w:val="16"/>
+              </w:rPr>
+              <w:t>Change the fade to xx yy.</w:t>
             </w:r>
           </w:p>
         </w:tc>
@@ -2243,9 +2899,9 @@
       <w:tblGrid>
         <w:gridCol w:w="952"/>
         <w:gridCol w:w="821"/>
-        <w:gridCol w:w="1428"/>
+        <w:gridCol w:w="1427"/>
         <w:gridCol w:w="2524"/>
-        <w:gridCol w:w="4247"/>
+        <w:gridCol w:w="4248"/>
       </w:tblGrid>
       <w:tr>
         <w:trPr/>
@@ -2321,7 +2977,7 @@
         </w:tc>
         <w:tc>
           <w:tcPr>
-            <w:tcW w:w="1428" w:type="dxa"/>
+            <w:tcW w:w="1427" w:type="dxa"/>
             <w:tcBorders>
               <w:top w:val="single" w:sz="4" w:space="0" w:color="000000"/>
               <w:left w:val="single" w:sz="4" w:space="0" w:color="000000"/>
@@ -2391,7 +3047,7 @@
         </w:tc>
         <w:tc>
           <w:tcPr>
-            <w:tcW w:w="4247" w:type="dxa"/>
+            <w:tcW w:w="4248" w:type="dxa"/>
             <w:tcBorders>
               <w:top w:val="single" w:sz="4" w:space="0" w:color="000000"/>
               <w:left w:val="single" w:sz="4" w:space="0" w:color="000000"/>
@@ -2478,7 +3134,7 @@
         </w:tc>
         <w:tc>
           <w:tcPr>
-            <w:tcW w:w="1428" w:type="dxa"/>
+            <w:tcW w:w="1427" w:type="dxa"/>
             <w:tcBorders>
               <w:left w:val="single" w:sz="4" w:space="0" w:color="000000"/>
               <w:bottom w:val="single" w:sz="4" w:space="0" w:color="000000"/>
@@ -2526,7 +3182,7 @@
         </w:tc>
         <w:tc>
           <w:tcPr>
-            <w:tcW w:w="4247" w:type="dxa"/>
+            <w:tcW w:w="4248" w:type="dxa"/>
             <w:tcBorders>
               <w:left w:val="single" w:sz="4" w:space="0" w:color="000000"/>
               <w:bottom w:val="single" w:sz="4" w:space="0" w:color="000000"/>
@@ -2608,7 +3264,7 @@
         </w:tc>
         <w:tc>
           <w:tcPr>
-            <w:tcW w:w="1428" w:type="dxa"/>
+            <w:tcW w:w="1427" w:type="dxa"/>
             <w:tcBorders>
               <w:left w:val="single" w:sz="4" w:space="0" w:color="000000"/>
               <w:bottom w:val="single" w:sz="4" w:space="0" w:color="000000"/>
@@ -2656,7 +3312,7 @@
         </w:tc>
         <w:tc>
           <w:tcPr>
-            <w:tcW w:w="4247" w:type="dxa"/>
+            <w:tcW w:w="4248" w:type="dxa"/>
             <w:tcBorders>
               <w:left w:val="single" w:sz="4" w:space="0" w:color="000000"/>
               <w:bottom w:val="single" w:sz="4" w:space="0" w:color="000000"/>
@@ -2738,7 +3394,7 @@
         </w:tc>
         <w:tc>
           <w:tcPr>
-            <w:tcW w:w="1428" w:type="dxa"/>
+            <w:tcW w:w="1427" w:type="dxa"/>
             <w:tcBorders>
               <w:left w:val="single" w:sz="4" w:space="0" w:color="000000"/>
               <w:bottom w:val="single" w:sz="4" w:space="0" w:color="000000"/>
@@ -2786,7 +3442,7 @@
         </w:tc>
         <w:tc>
           <w:tcPr>
-            <w:tcW w:w="4247" w:type="dxa"/>
+            <w:tcW w:w="4248" w:type="dxa"/>
             <w:tcBorders>
               <w:left w:val="single" w:sz="4" w:space="0" w:color="000000"/>
               <w:bottom w:val="single" w:sz="4" w:space="0" w:color="000000"/>
@@ -2868,7 +3524,7 @@
         </w:tc>
         <w:tc>
           <w:tcPr>
-            <w:tcW w:w="1428" w:type="dxa"/>
+            <w:tcW w:w="1427" w:type="dxa"/>
             <w:tcBorders>
               <w:left w:val="single" w:sz="4" w:space="0" w:color="000000"/>
               <w:bottom w:val="single" w:sz="4" w:space="0" w:color="000000"/>
@@ -2916,7 +3572,7 @@
         </w:tc>
         <w:tc>
           <w:tcPr>
-            <w:tcW w:w="4247" w:type="dxa"/>
+            <w:tcW w:w="4248" w:type="dxa"/>
             <w:tcBorders>
               <w:left w:val="single" w:sz="4" w:space="0" w:color="000000"/>
               <w:bottom w:val="single" w:sz="4" w:space="0" w:color="000000"/>
@@ -2998,7 +3654,7 @@
         </w:tc>
         <w:tc>
           <w:tcPr>
-            <w:tcW w:w="1428" w:type="dxa"/>
+            <w:tcW w:w="1427" w:type="dxa"/>
             <w:tcBorders>
               <w:left w:val="single" w:sz="4" w:space="0" w:color="000000"/>
               <w:bottom w:val="single" w:sz="4" w:space="0" w:color="000000"/>
@@ -3046,7 +3702,7 @@
         </w:tc>
         <w:tc>
           <w:tcPr>
-            <w:tcW w:w="4247" w:type="dxa"/>
+            <w:tcW w:w="4248" w:type="dxa"/>
             <w:tcBorders>
               <w:left w:val="single" w:sz="4" w:space="0" w:color="000000"/>
               <w:bottom w:val="single" w:sz="4" w:space="0" w:color="000000"/>
@@ -3128,7 +3784,7 @@
         </w:tc>
         <w:tc>
           <w:tcPr>
-            <w:tcW w:w="1428" w:type="dxa"/>
+            <w:tcW w:w="1427" w:type="dxa"/>
             <w:tcBorders>
               <w:left w:val="single" w:sz="4" w:space="0" w:color="000000"/>
               <w:bottom w:val="single" w:sz="4" w:space="0" w:color="000000"/>
@@ -3176,7 +3832,7 @@
         </w:tc>
         <w:tc>
           <w:tcPr>
-            <w:tcW w:w="4247" w:type="dxa"/>
+            <w:tcW w:w="4248" w:type="dxa"/>
             <w:tcBorders>
               <w:left w:val="single" w:sz="4" w:space="0" w:color="000000"/>
               <w:bottom w:val="single" w:sz="4" w:space="0" w:color="000000"/>
@@ -3258,7 +3914,7 @@
         </w:tc>
         <w:tc>
           <w:tcPr>
-            <w:tcW w:w="1428" w:type="dxa"/>
+            <w:tcW w:w="1427" w:type="dxa"/>
             <w:tcBorders>
               <w:left w:val="single" w:sz="4" w:space="0" w:color="000000"/>
               <w:bottom w:val="single" w:sz="4" w:space="0" w:color="000000"/>
@@ -3306,7 +3962,7 @@
         </w:tc>
         <w:tc>
           <w:tcPr>
-            <w:tcW w:w="4247" w:type="dxa"/>
+            <w:tcW w:w="4248" w:type="dxa"/>
             <w:tcBorders>
               <w:left w:val="single" w:sz="4" w:space="0" w:color="000000"/>
               <w:bottom w:val="single" w:sz="4" w:space="0" w:color="000000"/>
@@ -3388,7 +4044,7 @@
         </w:tc>
         <w:tc>
           <w:tcPr>
-            <w:tcW w:w="1428" w:type="dxa"/>
+            <w:tcW w:w="1427" w:type="dxa"/>
             <w:tcBorders>
               <w:left w:val="single" w:sz="4" w:space="0" w:color="000000"/>
               <w:bottom w:val="single" w:sz="4" w:space="0" w:color="000000"/>
@@ -3436,7 +4092,7 @@
         </w:tc>
         <w:tc>
           <w:tcPr>
-            <w:tcW w:w="4247" w:type="dxa"/>
+            <w:tcW w:w="4248" w:type="dxa"/>
             <w:tcBorders>
               <w:left w:val="single" w:sz="4" w:space="0" w:color="000000"/>
               <w:bottom w:val="single" w:sz="4" w:space="0" w:color="000000"/>
@@ -3518,7 +4174,7 @@
         </w:tc>
         <w:tc>
           <w:tcPr>
-            <w:tcW w:w="1428" w:type="dxa"/>
+            <w:tcW w:w="1427" w:type="dxa"/>
             <w:tcBorders>
               <w:left w:val="single" w:sz="4" w:space="0" w:color="000000"/>
               <w:bottom w:val="single" w:sz="4" w:space="0" w:color="000000"/>
@@ -3566,7 +4222,7 @@
         </w:tc>
         <w:tc>
           <w:tcPr>
-            <w:tcW w:w="4247" w:type="dxa"/>
+            <w:tcW w:w="4248" w:type="dxa"/>
             <w:tcBorders>
               <w:left w:val="single" w:sz="4" w:space="0" w:color="000000"/>
               <w:bottom w:val="single" w:sz="4" w:space="0" w:color="000000"/>
@@ -3648,7 +4304,7 @@
         </w:tc>
         <w:tc>
           <w:tcPr>
-            <w:tcW w:w="1428" w:type="dxa"/>
+            <w:tcW w:w="1427" w:type="dxa"/>
             <w:tcBorders>
               <w:left w:val="single" w:sz="4" w:space="0" w:color="000000"/>
               <w:bottom w:val="single" w:sz="4" w:space="0" w:color="000000"/>
@@ -3696,7 +4352,7 @@
         </w:tc>
         <w:tc>
           <w:tcPr>
-            <w:tcW w:w="4247" w:type="dxa"/>
+            <w:tcW w:w="4248" w:type="dxa"/>
             <w:tcBorders>
               <w:left w:val="single" w:sz="4" w:space="0" w:color="000000"/>
               <w:bottom w:val="single" w:sz="4" w:space="0" w:color="000000"/>
@@ -3778,7 +4434,7 @@
         </w:tc>
         <w:tc>
           <w:tcPr>
-            <w:tcW w:w="1428" w:type="dxa"/>
+            <w:tcW w:w="1427" w:type="dxa"/>
             <w:tcBorders>
               <w:left w:val="single" w:sz="4" w:space="0" w:color="000000"/>
               <w:bottom w:val="single" w:sz="4" w:space="0" w:color="000000"/>
@@ -3826,7 +4482,7 @@
         </w:tc>
         <w:tc>
           <w:tcPr>
-            <w:tcW w:w="4247" w:type="dxa"/>
+            <w:tcW w:w="4248" w:type="dxa"/>
             <w:tcBorders>
               <w:left w:val="single" w:sz="4" w:space="0" w:color="000000"/>
               <w:bottom w:val="single" w:sz="4" w:space="0" w:color="000000"/>
@@ -3908,7 +4564,7 @@
         </w:tc>
         <w:tc>
           <w:tcPr>
-            <w:tcW w:w="1428" w:type="dxa"/>
+            <w:tcW w:w="1427" w:type="dxa"/>
             <w:tcBorders>
               <w:left w:val="single" w:sz="4" w:space="0" w:color="000000"/>
               <w:bottom w:val="single" w:sz="4" w:space="0" w:color="000000"/>
@@ -3956,7 +4612,7 @@
         </w:tc>
         <w:tc>
           <w:tcPr>
-            <w:tcW w:w="4247" w:type="dxa"/>
+            <w:tcW w:w="4248" w:type="dxa"/>
             <w:tcBorders>
               <w:left w:val="single" w:sz="4" w:space="0" w:color="000000"/>
               <w:bottom w:val="single" w:sz="4" w:space="0" w:color="000000"/>
@@ -4038,7 +4694,7 @@
         </w:tc>
         <w:tc>
           <w:tcPr>
-            <w:tcW w:w="1428" w:type="dxa"/>
+            <w:tcW w:w="1427" w:type="dxa"/>
             <w:tcBorders>
               <w:left w:val="single" w:sz="4" w:space="0" w:color="000000"/>
               <w:bottom w:val="single" w:sz="4" w:space="0" w:color="000000"/>
@@ -4086,7 +4742,7 @@
         </w:tc>
         <w:tc>
           <w:tcPr>
-            <w:tcW w:w="4247" w:type="dxa"/>
+            <w:tcW w:w="4248" w:type="dxa"/>
             <w:tcBorders>
               <w:left w:val="single" w:sz="4" w:space="0" w:color="000000"/>
               <w:bottom w:val="single" w:sz="4" w:space="0" w:color="000000"/>
@@ -4168,7 +4824,7 @@
         </w:tc>
         <w:tc>
           <w:tcPr>
-            <w:tcW w:w="1428" w:type="dxa"/>
+            <w:tcW w:w="1427" w:type="dxa"/>
             <w:tcBorders>
               <w:left w:val="single" w:sz="4" w:space="0" w:color="000000"/>
               <w:bottom w:val="single" w:sz="4" w:space="0" w:color="000000"/>
@@ -4216,7 +4872,7 @@
         </w:tc>
         <w:tc>
           <w:tcPr>
-            <w:tcW w:w="4247" w:type="dxa"/>
+            <w:tcW w:w="4248" w:type="dxa"/>
             <w:tcBorders>
               <w:left w:val="single" w:sz="4" w:space="0" w:color="000000"/>
               <w:bottom w:val="single" w:sz="4" w:space="0" w:color="000000"/>
@@ -4298,7 +4954,7 @@
         </w:tc>
         <w:tc>
           <w:tcPr>
-            <w:tcW w:w="1428" w:type="dxa"/>
+            <w:tcW w:w="1427" w:type="dxa"/>
             <w:tcBorders>
               <w:left w:val="single" w:sz="4" w:space="0" w:color="000000"/>
               <w:bottom w:val="single" w:sz="4" w:space="0" w:color="000000"/>
@@ -4346,7 +5002,7 @@
         </w:tc>
         <w:tc>
           <w:tcPr>
-            <w:tcW w:w="4247" w:type="dxa"/>
+            <w:tcW w:w="4248" w:type="dxa"/>
             <w:tcBorders>
               <w:left w:val="single" w:sz="4" w:space="0" w:color="000000"/>
               <w:bottom w:val="single" w:sz="4" w:space="0" w:color="000000"/>
@@ -4509,7 +5165,7 @@
         </w:tc>
         <w:tc>
           <w:tcPr>
-            <w:tcW w:w="1428" w:type="dxa"/>
+            <w:tcW w:w="1427" w:type="dxa"/>
             <w:tcBorders>
               <w:left w:val="single" w:sz="4" w:space="0" w:color="000000"/>
               <w:bottom w:val="single" w:sz="4" w:space="0" w:color="000000"/>
@@ -4557,7 +5213,7 @@
         </w:tc>
         <w:tc>
           <w:tcPr>
-            <w:tcW w:w="4247" w:type="dxa"/>
+            <w:tcW w:w="4248" w:type="dxa"/>
             <w:tcBorders>
               <w:left w:val="single" w:sz="4" w:space="0" w:color="000000"/>
               <w:bottom w:val="single" w:sz="4" w:space="0" w:color="000000"/>
@@ -4747,7 +5403,7 @@
         </w:tc>
         <w:tc>
           <w:tcPr>
-            <w:tcW w:w="1428" w:type="dxa"/>
+            <w:tcW w:w="1427" w:type="dxa"/>
             <w:tcBorders>
               <w:left w:val="single" w:sz="4" w:space="0" w:color="000000"/>
               <w:bottom w:val="single" w:sz="4" w:space="0" w:color="000000"/>
@@ -4795,7 +5451,7 @@
         </w:tc>
         <w:tc>
           <w:tcPr>
-            <w:tcW w:w="4247" w:type="dxa"/>
+            <w:tcW w:w="4248" w:type="dxa"/>
             <w:tcBorders>
               <w:left w:val="single" w:sz="4" w:space="0" w:color="000000"/>
               <w:bottom w:val="single" w:sz="4" w:space="0" w:color="000000"/>
@@ -4985,7 +5641,7 @@
         </w:tc>
         <w:tc>
           <w:tcPr>
-            <w:tcW w:w="1428" w:type="dxa"/>
+            <w:tcW w:w="1427" w:type="dxa"/>
             <w:tcBorders>
               <w:left w:val="single" w:sz="4" w:space="0" w:color="000000"/>
               <w:bottom w:val="single" w:sz="4" w:space="0" w:color="000000"/>
@@ -5033,7 +5689,7 @@
         </w:tc>
         <w:tc>
           <w:tcPr>
-            <w:tcW w:w="4247" w:type="dxa"/>
+            <w:tcW w:w="4248" w:type="dxa"/>
             <w:tcBorders>
               <w:left w:val="single" w:sz="4" w:space="0" w:color="000000"/>
               <w:bottom w:val="single" w:sz="4" w:space="0" w:color="000000"/>
@@ -5115,7 +5771,7 @@
         </w:tc>
         <w:tc>
           <w:tcPr>
-            <w:tcW w:w="1428" w:type="dxa"/>
+            <w:tcW w:w="1427" w:type="dxa"/>
             <w:tcBorders>
               <w:left w:val="single" w:sz="4" w:space="0" w:color="000000"/>
               <w:bottom w:val="single" w:sz="4" w:space="0" w:color="000000"/>
@@ -5163,7 +5819,7 @@
         </w:tc>
         <w:tc>
           <w:tcPr>
-            <w:tcW w:w="4247" w:type="dxa"/>
+            <w:tcW w:w="4248" w:type="dxa"/>
             <w:tcBorders>
               <w:left w:val="single" w:sz="4" w:space="0" w:color="000000"/>
               <w:bottom w:val="single" w:sz="4" w:space="0" w:color="000000"/>
@@ -5245,7 +5901,7 @@
         </w:tc>
         <w:tc>
           <w:tcPr>
-            <w:tcW w:w="1428" w:type="dxa"/>
+            <w:tcW w:w="1427" w:type="dxa"/>
             <w:tcBorders>
               <w:left w:val="single" w:sz="4" w:space="0" w:color="000000"/>
               <w:bottom w:val="single" w:sz="4" w:space="0" w:color="000000"/>
@@ -5293,7 +5949,7 @@
         </w:tc>
         <w:tc>
           <w:tcPr>
-            <w:tcW w:w="4247" w:type="dxa"/>
+            <w:tcW w:w="4248" w:type="dxa"/>
             <w:tcBorders>
               <w:left w:val="single" w:sz="4" w:space="0" w:color="000000"/>
               <w:bottom w:val="single" w:sz="4" w:space="0" w:color="000000"/>
@@ -5382,9 +6038,9 @@
       <w:tblGrid>
         <w:gridCol w:w="952"/>
         <w:gridCol w:w="821"/>
-        <w:gridCol w:w="1428"/>
+        <w:gridCol w:w="1427"/>
         <w:gridCol w:w="2524"/>
-        <w:gridCol w:w="4247"/>
+        <w:gridCol w:w="4248"/>
       </w:tblGrid>
       <w:tr>
         <w:trPr/>
@@ -5460,7 +6116,7 @@
         </w:tc>
         <w:tc>
           <w:tcPr>
-            <w:tcW w:w="1428" w:type="dxa"/>
+            <w:tcW w:w="1427" w:type="dxa"/>
             <w:tcBorders>
               <w:top w:val="single" w:sz="4" w:space="0" w:color="000000"/>
               <w:left w:val="single" w:sz="4" w:space="0" w:color="000000"/>
@@ -5530,7 +6186,7 @@
         </w:tc>
         <w:tc>
           <w:tcPr>
-            <w:tcW w:w="4247" w:type="dxa"/>
+            <w:tcW w:w="4248" w:type="dxa"/>
             <w:tcBorders>
               <w:top w:val="single" w:sz="4" w:space="0" w:color="000000"/>
               <w:left w:val="single" w:sz="4" w:space="0" w:color="000000"/>
@@ -5637,7 +6293,7 @@
         </w:tc>
         <w:tc>
           <w:tcPr>
-            <w:tcW w:w="1428" w:type="dxa"/>
+            <w:tcW w:w="1427" w:type="dxa"/>
             <w:tcBorders>
               <w:left w:val="single" w:sz="4" w:space="0" w:color="000000"/>
               <w:bottom w:val="single" w:sz="4" w:space="0" w:color="000000"/>
@@ -5705,7 +6361,7 @@
         </w:tc>
         <w:tc>
           <w:tcPr>
-            <w:tcW w:w="4247" w:type="dxa"/>
+            <w:tcW w:w="4248" w:type="dxa"/>
             <w:tcBorders>
               <w:left w:val="single" w:sz="4" w:space="0" w:color="000000"/>
               <w:bottom w:val="single" w:sz="4" w:space="0" w:color="000000"/>
@@ -5815,7 +6471,7 @@
         </w:tc>
         <w:tc>
           <w:tcPr>
-            <w:tcW w:w="1428" w:type="dxa"/>
+            <w:tcW w:w="1427" w:type="dxa"/>
             <w:tcBorders>
               <w:left w:val="single" w:sz="4" w:space="0" w:color="000000"/>
               <w:bottom w:val="single" w:sz="4" w:space="0" w:color="000000"/>
@@ -5883,7 +6539,7 @@
         </w:tc>
         <w:tc>
           <w:tcPr>
-            <w:tcW w:w="4247" w:type="dxa"/>
+            <w:tcW w:w="4248" w:type="dxa"/>
             <w:tcBorders>
               <w:left w:val="single" w:sz="4" w:space="0" w:color="000000"/>
               <w:bottom w:val="single" w:sz="4" w:space="0" w:color="000000"/>
@@ -5993,7 +6649,7 @@
         </w:tc>
         <w:tc>
           <w:tcPr>
-            <w:tcW w:w="1428" w:type="dxa"/>
+            <w:tcW w:w="1427" w:type="dxa"/>
             <w:tcBorders>
               <w:left w:val="single" w:sz="4" w:space="0" w:color="000000"/>
               <w:bottom w:val="single" w:sz="4" w:space="0" w:color="000000"/>
@@ -6061,7 +6717,7 @@
         </w:tc>
         <w:tc>
           <w:tcPr>
-            <w:tcW w:w="4247" w:type="dxa"/>
+            <w:tcW w:w="4248" w:type="dxa"/>
             <w:tcBorders>
               <w:left w:val="single" w:sz="4" w:space="0" w:color="000000"/>
               <w:bottom w:val="single" w:sz="4" w:space="0" w:color="000000"/>
@@ -6171,7 +6827,7 @@
         </w:tc>
         <w:tc>
           <w:tcPr>
-            <w:tcW w:w="1428" w:type="dxa"/>
+            <w:tcW w:w="1427" w:type="dxa"/>
             <w:tcBorders>
               <w:left w:val="single" w:sz="4" w:space="0" w:color="000000"/>
               <w:bottom w:val="single" w:sz="4" w:space="0" w:color="000000"/>
@@ -6239,7 +6895,7 @@
         </w:tc>
         <w:tc>
           <w:tcPr>
-            <w:tcW w:w="4247" w:type="dxa"/>
+            <w:tcW w:w="4248" w:type="dxa"/>
             <w:tcBorders>
               <w:left w:val="single" w:sz="4" w:space="0" w:color="000000"/>
               <w:bottom w:val="single" w:sz="4" w:space="0" w:color="000000"/>
@@ -6349,7 +7005,7 @@
         </w:tc>
         <w:tc>
           <w:tcPr>
-            <w:tcW w:w="1428" w:type="dxa"/>
+            <w:tcW w:w="1427" w:type="dxa"/>
             <w:tcBorders>
               <w:left w:val="single" w:sz="4" w:space="0" w:color="000000"/>
               <w:bottom w:val="single" w:sz="4" w:space="0" w:color="000000"/>
@@ -6417,7 +7073,7 @@
         </w:tc>
         <w:tc>
           <w:tcPr>
-            <w:tcW w:w="4247" w:type="dxa"/>
+            <w:tcW w:w="4248" w:type="dxa"/>
             <w:tcBorders>
               <w:left w:val="single" w:sz="4" w:space="0" w:color="000000"/>
               <w:bottom w:val="single" w:sz="4" w:space="0" w:color="000000"/>
@@ -6507,7 +7163,7 @@
         </w:tc>
         <w:tc>
           <w:tcPr>
-            <w:tcW w:w="1428" w:type="dxa"/>
+            <w:tcW w:w="1427" w:type="dxa"/>
             <w:tcBorders>
               <w:left w:val="single" w:sz="4" w:space="0" w:color="000000"/>
               <w:bottom w:val="single" w:sz="4" w:space="0" w:color="000000"/>
@@ -6555,7 +7211,7 @@
         </w:tc>
         <w:tc>
           <w:tcPr>
-            <w:tcW w:w="4247" w:type="dxa"/>
+            <w:tcW w:w="4248" w:type="dxa"/>
             <w:tcBorders>
               <w:left w:val="single" w:sz="4" w:space="0" w:color="000000"/>
               <w:bottom w:val="single" w:sz="4" w:space="0" w:color="000000"/>
@@ -6637,7 +7293,7 @@
         </w:tc>
         <w:tc>
           <w:tcPr>
-            <w:tcW w:w="1428" w:type="dxa"/>
+            <w:tcW w:w="1427" w:type="dxa"/>
             <w:tcBorders>
               <w:left w:val="single" w:sz="4" w:space="0" w:color="000000"/>
               <w:bottom w:val="single" w:sz="4" w:space="0" w:color="000000"/>
@@ -6685,7 +7341,7 @@
         </w:tc>
         <w:tc>
           <w:tcPr>
-            <w:tcW w:w="4247" w:type="dxa"/>
+            <w:tcW w:w="4248" w:type="dxa"/>
             <w:tcBorders>
               <w:left w:val="single" w:sz="4" w:space="0" w:color="000000"/>
               <w:bottom w:val="single" w:sz="4" w:space="0" w:color="000000"/>
@@ -6775,7 +7431,7 @@
         </w:tc>
         <w:tc>
           <w:tcPr>
-            <w:tcW w:w="1428" w:type="dxa"/>
+            <w:tcW w:w="1427" w:type="dxa"/>
             <w:tcBorders>
               <w:left w:val="single" w:sz="4" w:space="0" w:color="000000"/>
               <w:bottom w:val="single" w:sz="4" w:space="0" w:color="000000"/>
@@ -6823,7 +7479,7 @@
         </w:tc>
         <w:tc>
           <w:tcPr>
-            <w:tcW w:w="4247" w:type="dxa"/>
+            <w:tcW w:w="4248" w:type="dxa"/>
             <w:tcBorders>
               <w:left w:val="single" w:sz="4" w:space="0" w:color="000000"/>
               <w:bottom w:val="single" w:sz="4" w:space="0" w:color="000000"/>
@@ -6905,7 +7561,7 @@
         </w:tc>
         <w:tc>
           <w:tcPr>
-            <w:tcW w:w="1428" w:type="dxa"/>
+            <w:tcW w:w="1427" w:type="dxa"/>
             <w:tcBorders>
               <w:left w:val="single" w:sz="4" w:space="0" w:color="000000"/>
               <w:bottom w:val="single" w:sz="4" w:space="0" w:color="000000"/>
@@ -6953,7 +7609,7 @@
         </w:tc>
         <w:tc>
           <w:tcPr>
-            <w:tcW w:w="4247" w:type="dxa"/>
+            <w:tcW w:w="4248" w:type="dxa"/>
             <w:tcBorders>
               <w:left w:val="single" w:sz="4" w:space="0" w:color="000000"/>
               <w:bottom w:val="single" w:sz="4" w:space="0" w:color="000000"/>
@@ -7035,7 +7691,7 @@
         </w:tc>
         <w:tc>
           <w:tcPr>
-            <w:tcW w:w="1428" w:type="dxa"/>
+            <w:tcW w:w="1427" w:type="dxa"/>
             <w:tcBorders>
               <w:left w:val="single" w:sz="4" w:space="0" w:color="000000"/>
               <w:bottom w:val="single" w:sz="4" w:space="0" w:color="000000"/>
@@ -7083,7 +7739,7 @@
         </w:tc>
         <w:tc>
           <w:tcPr>
-            <w:tcW w:w="4247" w:type="dxa"/>
+            <w:tcW w:w="4248" w:type="dxa"/>
             <w:tcBorders>
               <w:left w:val="single" w:sz="4" w:space="0" w:color="000000"/>
               <w:bottom w:val="single" w:sz="4" w:space="0" w:color="000000"/>
@@ -7165,7 +7821,7 @@
         </w:tc>
         <w:tc>
           <w:tcPr>
-            <w:tcW w:w="1428" w:type="dxa"/>
+            <w:tcW w:w="1427" w:type="dxa"/>
             <w:tcBorders>
               <w:left w:val="single" w:sz="4" w:space="0" w:color="000000"/>
               <w:bottom w:val="single" w:sz="4" w:space="0" w:color="000000"/>
@@ -7213,7 +7869,7 @@
         </w:tc>
         <w:tc>
           <w:tcPr>
-            <w:tcW w:w="4247" w:type="dxa"/>
+            <w:tcW w:w="4248" w:type="dxa"/>
             <w:tcBorders>
               <w:left w:val="single" w:sz="4" w:space="0" w:color="000000"/>
               <w:bottom w:val="single" w:sz="4" w:space="0" w:color="000000"/>
@@ -7279,9 +7935,9 @@
       <w:tblGrid>
         <w:gridCol w:w="952"/>
         <w:gridCol w:w="821"/>
-        <w:gridCol w:w="1428"/>
+        <w:gridCol w:w="1427"/>
         <w:gridCol w:w="2524"/>
-        <w:gridCol w:w="4247"/>
+        <w:gridCol w:w="4248"/>
       </w:tblGrid>
       <w:tr>
         <w:trPr/>
@@ -7337,7 +7993,7 @@
         </w:tc>
         <w:tc>
           <w:tcPr>
-            <w:tcW w:w="1428" w:type="dxa"/>
+            <w:tcW w:w="1427" w:type="dxa"/>
             <w:tcBorders>
               <w:top w:val="single" w:sz="4" w:space="0" w:color="000000"/>
               <w:left w:val="single" w:sz="4" w:space="0" w:color="000000"/>
@@ -7387,7 +8043,7 @@
         </w:tc>
         <w:tc>
           <w:tcPr>
-            <w:tcW w:w="4247" w:type="dxa"/>
+            <w:tcW w:w="4248" w:type="dxa"/>
             <w:tcBorders>
               <w:top w:val="single" w:sz="4" w:space="0" w:color="000000"/>
               <w:left w:val="single" w:sz="4" w:space="0" w:color="000000"/>
@@ -7470,7 +8126,7 @@
         </w:tc>
         <w:tc>
           <w:tcPr>
-            <w:tcW w:w="1428" w:type="dxa"/>
+            <w:tcW w:w="1427" w:type="dxa"/>
             <w:tcBorders>
               <w:left w:val="single" w:sz="4" w:space="0" w:color="000000"/>
               <w:bottom w:val="single" w:sz="4" w:space="0" w:color="000000"/>
@@ -7518,7 +8174,7 @@
         </w:tc>
         <w:tc>
           <w:tcPr>
-            <w:tcW w:w="4247" w:type="dxa"/>
+            <w:tcW w:w="4248" w:type="dxa"/>
             <w:tcBorders>
               <w:left w:val="single" w:sz="4" w:space="0" w:color="000000"/>
               <w:bottom w:val="single" w:sz="4" w:space="0" w:color="000000"/>
@@ -7600,7 +8256,7 @@
         </w:tc>
         <w:tc>
           <w:tcPr>
-            <w:tcW w:w="1428" w:type="dxa"/>
+            <w:tcW w:w="1427" w:type="dxa"/>
             <w:tcBorders>
               <w:left w:val="single" w:sz="4" w:space="0" w:color="000000"/>
               <w:bottom w:val="single" w:sz="4" w:space="0" w:color="000000"/>
@@ -7648,7 +8304,7 @@
         </w:tc>
         <w:tc>
           <w:tcPr>
-            <w:tcW w:w="4247" w:type="dxa"/>
+            <w:tcW w:w="4248" w:type="dxa"/>
             <w:tcBorders>
               <w:left w:val="single" w:sz="4" w:space="0" w:color="000000"/>
               <w:bottom w:val="single" w:sz="4" w:space="0" w:color="000000"/>
@@ -7730,7 +8386,7 @@
         </w:tc>
         <w:tc>
           <w:tcPr>
-            <w:tcW w:w="1428" w:type="dxa"/>
+            <w:tcW w:w="1427" w:type="dxa"/>
             <w:tcBorders>
               <w:left w:val="single" w:sz="4" w:space="0" w:color="000000"/>
               <w:bottom w:val="single" w:sz="4" w:space="0" w:color="000000"/>
@@ -7778,7 +8434,7 @@
         </w:tc>
         <w:tc>
           <w:tcPr>
-            <w:tcW w:w="4247" w:type="dxa"/>
+            <w:tcW w:w="4248" w:type="dxa"/>
             <w:tcBorders>
               <w:left w:val="single" w:sz="4" w:space="0" w:color="000000"/>
               <w:bottom w:val="single" w:sz="4" w:space="0" w:color="000000"/>
@@ -7860,7 +8516,7 @@
         </w:tc>
         <w:tc>
           <w:tcPr>
-            <w:tcW w:w="1428" w:type="dxa"/>
+            <w:tcW w:w="1427" w:type="dxa"/>
             <w:tcBorders>
               <w:left w:val="single" w:sz="4" w:space="0" w:color="000000"/>
               <w:bottom w:val="single" w:sz="4" w:space="0" w:color="000000"/>
@@ -7908,7 +8564,7 @@
         </w:tc>
         <w:tc>
           <w:tcPr>
-            <w:tcW w:w="4247" w:type="dxa"/>
+            <w:tcW w:w="4248" w:type="dxa"/>
             <w:tcBorders>
               <w:left w:val="single" w:sz="4" w:space="0" w:color="000000"/>
               <w:bottom w:val="single" w:sz="4" w:space="0" w:color="000000"/>
@@ -7990,7 +8646,7 @@
         </w:tc>
         <w:tc>
           <w:tcPr>
-            <w:tcW w:w="1428" w:type="dxa"/>
+            <w:tcW w:w="1427" w:type="dxa"/>
             <w:tcBorders>
               <w:left w:val="single" w:sz="4" w:space="0" w:color="000000"/>
               <w:bottom w:val="single" w:sz="4" w:space="0" w:color="000000"/>
@@ -8038,7 +8694,7 @@
         </w:tc>
         <w:tc>
           <w:tcPr>
-            <w:tcW w:w="4247" w:type="dxa"/>
+            <w:tcW w:w="4248" w:type="dxa"/>
             <w:tcBorders>
               <w:left w:val="single" w:sz="4" w:space="0" w:color="000000"/>
               <w:bottom w:val="single" w:sz="4" w:space="0" w:color="000000"/>
@@ -8120,7 +8776,7 @@
         </w:tc>
         <w:tc>
           <w:tcPr>
-            <w:tcW w:w="1428" w:type="dxa"/>
+            <w:tcW w:w="1427" w:type="dxa"/>
             <w:tcBorders>
               <w:left w:val="single" w:sz="4" w:space="0" w:color="000000"/>
               <w:bottom w:val="single" w:sz="4" w:space="0" w:color="000000"/>
@@ -8168,7 +8824,7 @@
         </w:tc>
         <w:tc>
           <w:tcPr>
-            <w:tcW w:w="4247" w:type="dxa"/>
+            <w:tcW w:w="4248" w:type="dxa"/>
             <w:tcBorders>
               <w:left w:val="single" w:sz="4" w:space="0" w:color="000000"/>
               <w:bottom w:val="single" w:sz="4" w:space="0" w:color="000000"/>
@@ -8250,7 +8906,7 @@
         </w:tc>
         <w:tc>
           <w:tcPr>
-            <w:tcW w:w="1428" w:type="dxa"/>
+            <w:tcW w:w="1427" w:type="dxa"/>
             <w:tcBorders>
               <w:left w:val="single" w:sz="4" w:space="0" w:color="000000"/>
               <w:bottom w:val="single" w:sz="4" w:space="0" w:color="000000"/>
@@ -8298,7 +8954,7 @@
         </w:tc>
         <w:tc>
           <w:tcPr>
-            <w:tcW w:w="4247" w:type="dxa"/>
+            <w:tcW w:w="4248" w:type="dxa"/>
             <w:tcBorders>
               <w:left w:val="single" w:sz="4" w:space="0" w:color="000000"/>
               <w:bottom w:val="single" w:sz="4" w:space="0" w:color="000000"/>
@@ -8380,7 +9036,7 @@
         </w:tc>
         <w:tc>
           <w:tcPr>
-            <w:tcW w:w="1428" w:type="dxa"/>
+            <w:tcW w:w="1427" w:type="dxa"/>
             <w:tcBorders>
               <w:left w:val="single" w:sz="4" w:space="0" w:color="000000"/>
               <w:bottom w:val="single" w:sz="4" w:space="0" w:color="000000"/>
@@ -8428,7 +9084,7 @@
         </w:tc>
         <w:tc>
           <w:tcPr>
-            <w:tcW w:w="4247" w:type="dxa"/>
+            <w:tcW w:w="4248" w:type="dxa"/>
             <w:tcBorders>
               <w:left w:val="single" w:sz="4" w:space="0" w:color="000000"/>
               <w:bottom w:val="single" w:sz="4" w:space="0" w:color="000000"/>
@@ -8532,9 +9188,9 @@
       <w:tblGrid>
         <w:gridCol w:w="952"/>
         <w:gridCol w:w="821"/>
-        <w:gridCol w:w="1428"/>
+        <w:gridCol w:w="1427"/>
         <w:gridCol w:w="2524"/>
-        <w:gridCol w:w="4247"/>
+        <w:gridCol w:w="4248"/>
       </w:tblGrid>
       <w:tr>
         <w:trPr/>
@@ -8610,7 +9266,7 @@
         </w:tc>
         <w:tc>
           <w:tcPr>
-            <w:tcW w:w="1428" w:type="dxa"/>
+            <w:tcW w:w="1427" w:type="dxa"/>
             <w:tcBorders>
               <w:top w:val="single" w:sz="4" w:space="0" w:color="000000"/>
               <w:left w:val="single" w:sz="4" w:space="0" w:color="000000"/>
@@ -8680,7 +9336,7 @@
         </w:tc>
         <w:tc>
           <w:tcPr>
-            <w:tcW w:w="4247" w:type="dxa"/>
+            <w:tcW w:w="4248" w:type="dxa"/>
             <w:tcBorders>
               <w:top w:val="single" w:sz="4" w:space="0" w:color="000000"/>
               <w:left w:val="single" w:sz="4" w:space="0" w:color="000000"/>
@@ -8787,7 +9443,7 @@
         </w:tc>
         <w:tc>
           <w:tcPr>
-            <w:tcW w:w="1428" w:type="dxa"/>
+            <w:tcW w:w="1427" w:type="dxa"/>
             <w:tcBorders>
               <w:left w:val="single" w:sz="4" w:space="0" w:color="000000"/>
               <w:bottom w:val="single" w:sz="4" w:space="0" w:color="000000"/>
@@ -8855,7 +9511,7 @@
         </w:tc>
         <w:tc>
           <w:tcPr>
-            <w:tcW w:w="4247" w:type="dxa"/>
+            <w:tcW w:w="4248" w:type="dxa"/>
             <w:tcBorders>
               <w:left w:val="single" w:sz="4" w:space="0" w:color="000000"/>
               <w:bottom w:val="single" w:sz="4" w:space="0" w:color="000000"/>
@@ -8965,7 +9621,7 @@
         </w:tc>
         <w:tc>
           <w:tcPr>
-            <w:tcW w:w="1428" w:type="dxa"/>
+            <w:tcW w:w="1427" w:type="dxa"/>
             <w:tcBorders>
               <w:left w:val="single" w:sz="4" w:space="0" w:color="000000"/>
               <w:bottom w:val="single" w:sz="4" w:space="0" w:color="000000"/>
@@ -9033,7 +9689,7 @@
         </w:tc>
         <w:tc>
           <w:tcPr>
-            <w:tcW w:w="4247" w:type="dxa"/>
+            <w:tcW w:w="4248" w:type="dxa"/>
             <w:tcBorders>
               <w:left w:val="single" w:sz="4" w:space="0" w:color="000000"/>
               <w:bottom w:val="single" w:sz="4" w:space="0" w:color="000000"/>
@@ -9143,7 +9799,7 @@
         </w:tc>
         <w:tc>
           <w:tcPr>
-            <w:tcW w:w="1428" w:type="dxa"/>
+            <w:tcW w:w="1427" w:type="dxa"/>
             <w:tcBorders>
               <w:left w:val="single" w:sz="4" w:space="0" w:color="000000"/>
               <w:bottom w:val="single" w:sz="4" w:space="0" w:color="000000"/>
@@ -9211,7 +9867,7 @@
         </w:tc>
         <w:tc>
           <w:tcPr>
-            <w:tcW w:w="4247" w:type="dxa"/>
+            <w:tcW w:w="4248" w:type="dxa"/>
             <w:tcBorders>
               <w:left w:val="single" w:sz="4" w:space="0" w:color="000000"/>
               <w:bottom w:val="single" w:sz="4" w:space="0" w:color="000000"/>
@@ -9321,7 +9977,7 @@
         </w:tc>
         <w:tc>
           <w:tcPr>
-            <w:tcW w:w="1428" w:type="dxa"/>
+            <w:tcW w:w="1427" w:type="dxa"/>
             <w:tcBorders>
               <w:left w:val="single" w:sz="4" w:space="0" w:color="000000"/>
               <w:bottom w:val="single" w:sz="4" w:space="0" w:color="000000"/>
@@ -9389,7 +10045,7 @@
         </w:tc>
         <w:tc>
           <w:tcPr>
-            <w:tcW w:w="4247" w:type="dxa"/>
+            <w:tcW w:w="4248" w:type="dxa"/>
             <w:tcBorders>
               <w:left w:val="single" w:sz="4" w:space="0" w:color="000000"/>
               <w:bottom w:val="single" w:sz="4" w:space="0" w:color="000000"/>
@@ -9499,7 +10155,7 @@
         </w:tc>
         <w:tc>
           <w:tcPr>
-            <w:tcW w:w="1428" w:type="dxa"/>
+            <w:tcW w:w="1427" w:type="dxa"/>
             <w:tcBorders>
               <w:left w:val="single" w:sz="4" w:space="0" w:color="000000"/>
               <w:bottom w:val="single" w:sz="4" w:space="0" w:color="000000"/>
@@ -9567,7 +10223,7 @@
         </w:tc>
         <w:tc>
           <w:tcPr>
-            <w:tcW w:w="4247" w:type="dxa"/>
+            <w:tcW w:w="4248" w:type="dxa"/>
             <w:tcBorders>
               <w:left w:val="single" w:sz="4" w:space="0" w:color="000000"/>
               <w:bottom w:val="single" w:sz="4" w:space="0" w:color="000000"/>
@@ -9677,7 +10333,7 @@
         </w:tc>
         <w:tc>
           <w:tcPr>
-            <w:tcW w:w="1428" w:type="dxa"/>
+            <w:tcW w:w="1427" w:type="dxa"/>
             <w:tcBorders>
               <w:left w:val="single" w:sz="4" w:space="0" w:color="000000"/>
               <w:bottom w:val="single" w:sz="4" w:space="0" w:color="000000"/>
@@ -9740,7 +10396,7 @@
         </w:tc>
         <w:tc>
           <w:tcPr>
-            <w:tcW w:w="4247" w:type="dxa"/>
+            <w:tcW w:w="4248" w:type="dxa"/>
             <w:tcBorders>
               <w:left w:val="single" w:sz="4" w:space="0" w:color="000000"/>
               <w:bottom w:val="single" w:sz="4" w:space="0" w:color="000000"/>
@@ -9850,7 +10506,7 @@
         </w:tc>
         <w:tc>
           <w:tcPr>
-            <w:tcW w:w="1428" w:type="dxa"/>
+            <w:tcW w:w="1427" w:type="dxa"/>
             <w:tcBorders>
               <w:left w:val="single" w:sz="4" w:space="0" w:color="000000"/>
               <w:bottom w:val="single" w:sz="4" w:space="0" w:color="000000"/>
@@ -9912,7 +10568,7 @@
         </w:tc>
         <w:tc>
           <w:tcPr>
-            <w:tcW w:w="4247" w:type="dxa"/>
+            <w:tcW w:w="4248" w:type="dxa"/>
             <w:tcBorders>
               <w:left w:val="single" w:sz="4" w:space="0" w:color="000000"/>
               <w:bottom w:val="single" w:sz="4" w:space="0" w:color="000000"/>
@@ -10022,7 +10678,7 @@
         </w:tc>
         <w:tc>
           <w:tcPr>
-            <w:tcW w:w="1428" w:type="dxa"/>
+            <w:tcW w:w="1427" w:type="dxa"/>
             <w:tcBorders>
               <w:left w:val="single" w:sz="4" w:space="0" w:color="000000"/>
               <w:bottom w:val="single" w:sz="4" w:space="0" w:color="000000"/>
@@ -10088,7 +10744,7 @@
         </w:tc>
         <w:tc>
           <w:tcPr>
-            <w:tcW w:w="4247" w:type="dxa"/>
+            <w:tcW w:w="4248" w:type="dxa"/>
             <w:tcBorders>
               <w:left w:val="single" w:sz="4" w:space="0" w:color="000000"/>
               <w:bottom w:val="single" w:sz="4" w:space="0" w:color="000000"/>
@@ -10198,7 +10854,7 @@
         </w:tc>
         <w:tc>
           <w:tcPr>
-            <w:tcW w:w="1428" w:type="dxa"/>
+            <w:tcW w:w="1427" w:type="dxa"/>
             <w:tcBorders>
               <w:left w:val="single" w:sz="4" w:space="0" w:color="000000"/>
               <w:bottom w:val="single" w:sz="4" w:space="0" w:color="000000"/>
@@ -10264,7 +10920,7 @@
         </w:tc>
         <w:tc>
           <w:tcPr>
-            <w:tcW w:w="4247" w:type="dxa"/>
+            <w:tcW w:w="4248" w:type="dxa"/>
             <w:tcBorders>
               <w:left w:val="single" w:sz="4" w:space="0" w:color="000000"/>
               <w:bottom w:val="single" w:sz="4" w:space="0" w:color="000000"/>
@@ -10374,7 +11030,7 @@
         </w:tc>
         <w:tc>
           <w:tcPr>
-            <w:tcW w:w="1428" w:type="dxa"/>
+            <w:tcW w:w="1427" w:type="dxa"/>
             <w:tcBorders>
               <w:left w:val="single" w:sz="4" w:space="0" w:color="000000"/>
               <w:bottom w:val="single" w:sz="4" w:space="0" w:color="000000"/>
@@ -10438,7 +11094,7 @@
         </w:tc>
         <w:tc>
           <w:tcPr>
-            <w:tcW w:w="4247" w:type="dxa"/>
+            <w:tcW w:w="4248" w:type="dxa"/>
             <w:tcBorders>
               <w:left w:val="single" w:sz="4" w:space="0" w:color="000000"/>
               <w:bottom w:val="single" w:sz="4" w:space="0" w:color="000000"/>
@@ -10548,7 +11204,7 @@
         </w:tc>
         <w:tc>
           <w:tcPr>
-            <w:tcW w:w="1428" w:type="dxa"/>
+            <w:tcW w:w="1427" w:type="dxa"/>
             <w:tcBorders>
               <w:left w:val="single" w:sz="4" w:space="0" w:color="000000"/>
               <w:bottom w:val="single" w:sz="4" w:space="0" w:color="000000"/>
@@ -10612,7 +11268,7 @@
         </w:tc>
         <w:tc>
           <w:tcPr>
-            <w:tcW w:w="4247" w:type="dxa"/>
+            <w:tcW w:w="4248" w:type="dxa"/>
             <w:tcBorders>
               <w:left w:val="single" w:sz="4" w:space="0" w:color="000000"/>
               <w:bottom w:val="single" w:sz="4" w:space="0" w:color="000000"/>
@@ -10722,7 +11378,7 @@
         </w:tc>
         <w:tc>
           <w:tcPr>
-            <w:tcW w:w="1428" w:type="dxa"/>
+            <w:tcW w:w="1427" w:type="dxa"/>
             <w:tcBorders>
               <w:left w:val="single" w:sz="4" w:space="0" w:color="000000"/>
               <w:bottom w:val="single" w:sz="4" w:space="0" w:color="000000"/>
@@ -10788,7 +11444,7 @@
         </w:tc>
         <w:tc>
           <w:tcPr>
-            <w:tcW w:w="4247" w:type="dxa"/>
+            <w:tcW w:w="4248" w:type="dxa"/>
             <w:tcBorders>
               <w:left w:val="single" w:sz="4" w:space="0" w:color="000000"/>
               <w:bottom w:val="single" w:sz="4" w:space="0" w:color="000000"/>
@@ -10898,7 +11554,7 @@
         </w:tc>
         <w:tc>
           <w:tcPr>
-            <w:tcW w:w="1428" w:type="dxa"/>
+            <w:tcW w:w="1427" w:type="dxa"/>
             <w:tcBorders>
               <w:left w:val="single" w:sz="4" w:space="0" w:color="000000"/>
               <w:bottom w:val="single" w:sz="4" w:space="0" w:color="000000"/>
@@ -10962,7 +11618,7 @@
         </w:tc>
         <w:tc>
           <w:tcPr>
-            <w:tcW w:w="4247" w:type="dxa"/>
+            <w:tcW w:w="4248" w:type="dxa"/>
             <w:tcBorders>
               <w:left w:val="single" w:sz="4" w:space="0" w:color="000000"/>
               <w:bottom w:val="single" w:sz="4" w:space="0" w:color="000000"/>
@@ -11044,9 +11700,9 @@
       <w:tblGrid>
         <w:gridCol w:w="952"/>
         <w:gridCol w:w="821"/>
-        <w:gridCol w:w="1428"/>
+        <w:gridCol w:w="1427"/>
         <w:gridCol w:w="2524"/>
-        <w:gridCol w:w="4247"/>
+        <w:gridCol w:w="4248"/>
       </w:tblGrid>
       <w:tr>
         <w:trPr/>
@@ -11122,7 +11778,7 @@
         </w:tc>
         <w:tc>
           <w:tcPr>
-            <w:tcW w:w="1428" w:type="dxa"/>
+            <w:tcW w:w="1427" w:type="dxa"/>
             <w:tcBorders>
               <w:top w:val="single" w:sz="4" w:space="0" w:color="000000"/>
               <w:left w:val="single" w:sz="4" w:space="0" w:color="000000"/>
@@ -11192,7 +11848,7 @@
         </w:tc>
         <w:tc>
           <w:tcPr>
-            <w:tcW w:w="4247" w:type="dxa"/>
+            <w:tcW w:w="4248" w:type="dxa"/>
             <w:tcBorders>
               <w:top w:val="single" w:sz="4" w:space="0" w:color="000000"/>
               <w:left w:val="single" w:sz="4" w:space="0" w:color="000000"/>
@@ -11299,7 +11955,7 @@
         </w:tc>
         <w:tc>
           <w:tcPr>
-            <w:tcW w:w="1428" w:type="dxa"/>
+            <w:tcW w:w="1427" w:type="dxa"/>
             <w:tcBorders>
               <w:left w:val="single" w:sz="4" w:space="0" w:color="000000"/>
               <w:bottom w:val="single" w:sz="4" w:space="0" w:color="000000"/>
@@ -11367,7 +12023,7 @@
         </w:tc>
         <w:tc>
           <w:tcPr>
-            <w:tcW w:w="4247" w:type="dxa"/>
+            <w:tcW w:w="4248" w:type="dxa"/>
             <w:tcBorders>
               <w:left w:val="single" w:sz="4" w:space="0" w:color="000000"/>
               <w:bottom w:val="single" w:sz="4" w:space="0" w:color="000000"/>
@@ -11473,18 +12129,7 @@
                 <w:szCs w:val="16"/>
                 <w:lang w:val="en-US" w:eastAsia="zh-CN" w:bidi="hi-IN"/>
               </w:rPr>
-              <w:t xml:space="preserve">Bit 7: </w:t>
-            </w:r>
-            <w:r>
-              <w:rPr>
-                <w:rFonts w:eastAsia="Noto Serif CJK SC" w:cs="Mangal"/>
-                <w:color w:val="auto"/>
-                <w:kern w:val="2"/>
-                <w:sz w:val="16"/>
-                <w:szCs w:val="16"/>
-                <w:lang w:val="en-US" w:eastAsia="zh-CN" w:bidi="hi-IN"/>
-              </w:rPr>
-              <w:t>Auto Headlights</w:t>
+              <w:t>Bit 7: Auto Headlights</w:t>
             </w:r>
           </w:p>
           <w:p>
@@ -11659,29 +12304,7 @@
                 <w:szCs w:val="16"/>
                 <w:lang w:val="en-US" w:eastAsia="zh-CN" w:bidi="hi-IN"/>
               </w:rPr>
-              <w:t xml:space="preserve">Bit 2: </w:t>
-            </w:r>
-            <w:r>
-              <w:rPr>
-                <w:rFonts w:eastAsia="Noto Serif CJK SC" w:cs="Mangal"/>
-                <w:color w:val="auto"/>
-                <w:kern w:val="2"/>
-                <w:sz w:val="16"/>
-                <w:szCs w:val="16"/>
-                <w:lang w:val="en-US" w:eastAsia="zh-CN" w:bidi="hi-IN"/>
-              </w:rPr>
-              <w:t>High</w:t>
-            </w:r>
-            <w:r>
-              <w:rPr>
-                <w:rFonts w:eastAsia="Noto Serif CJK SC" w:cs="Mangal"/>
-                <w:color w:val="auto"/>
-                <w:kern w:val="2"/>
-                <w:sz w:val="16"/>
-                <w:szCs w:val="16"/>
-                <w:lang w:val="en-US" w:eastAsia="zh-CN" w:bidi="hi-IN"/>
-              </w:rPr>
-              <w:t xml:space="preserve"> Beams</w:t>
+              <w:t>Bit 2: High Beams</w:t>
             </w:r>
           </w:p>
           <w:p>
@@ -11716,29 +12339,7 @@
                 <w:szCs w:val="16"/>
                 <w:lang w:val="en-US" w:eastAsia="zh-CN" w:bidi="hi-IN"/>
               </w:rPr>
-              <w:t xml:space="preserve">Bit 1: </w:t>
-            </w:r>
-            <w:r>
-              <w:rPr>
-                <w:rFonts w:eastAsia="Noto Serif CJK SC" w:cs="Mangal"/>
-                <w:color w:val="auto"/>
-                <w:kern w:val="2"/>
-                <w:sz w:val="16"/>
-                <w:szCs w:val="16"/>
-                <w:lang w:val="en-US" w:eastAsia="zh-CN" w:bidi="hi-IN"/>
-              </w:rPr>
-              <w:t>Low</w:t>
-            </w:r>
-            <w:r>
-              <w:rPr>
-                <w:rFonts w:eastAsia="Noto Serif CJK SC" w:cs="Mangal"/>
-                <w:color w:val="auto"/>
-                <w:kern w:val="2"/>
-                <w:sz w:val="16"/>
-                <w:szCs w:val="16"/>
-                <w:lang w:val="en-US" w:eastAsia="zh-CN" w:bidi="hi-IN"/>
-              </w:rPr>
-              <w:t xml:space="preserve"> Beams</w:t>
+              <w:t>Bit 1: Low Beams</w:t>
             </w:r>
           </w:p>
           <w:p>
@@ -12087,9 +12688,9 @@
       <w:tblGrid>
         <w:gridCol w:w="952"/>
         <w:gridCol w:w="821"/>
-        <w:gridCol w:w="1428"/>
+        <w:gridCol w:w="1427"/>
         <w:gridCol w:w="2524"/>
-        <w:gridCol w:w="4247"/>
+        <w:gridCol w:w="4248"/>
       </w:tblGrid>
       <w:tr>
         <w:trPr/>
@@ -12165,7 +12766,7 @@
         </w:tc>
         <w:tc>
           <w:tcPr>
-            <w:tcW w:w="1428" w:type="dxa"/>
+            <w:tcW w:w="1427" w:type="dxa"/>
             <w:tcBorders>
               <w:top w:val="single" w:sz="4" w:space="0" w:color="000000"/>
               <w:left w:val="single" w:sz="4" w:space="0" w:color="000000"/>
@@ -12235,7 +12836,7 @@
         </w:tc>
         <w:tc>
           <w:tcPr>
-            <w:tcW w:w="4247" w:type="dxa"/>
+            <w:tcW w:w="4248" w:type="dxa"/>
             <w:tcBorders>
               <w:top w:val="single" w:sz="4" w:space="0" w:color="000000"/>
               <w:left w:val="single" w:sz="4" w:space="0" w:color="000000"/>
@@ -12342,7 +12943,7 @@
         </w:tc>
         <w:tc>
           <w:tcPr>
-            <w:tcW w:w="1428" w:type="dxa"/>
+            <w:tcW w:w="1427" w:type="dxa"/>
             <w:tcBorders>
               <w:left w:val="single" w:sz="4" w:space="0" w:color="000000"/>
               <w:bottom w:val="single" w:sz="4" w:space="0" w:color="000000"/>
@@ -12410,7 +13011,7 @@
         </w:tc>
         <w:tc>
           <w:tcPr>
-            <w:tcW w:w="4247" w:type="dxa"/>
+            <w:tcW w:w="4248" w:type="dxa"/>
             <w:tcBorders>
               <w:left w:val="single" w:sz="4" w:space="0" w:color="000000"/>
               <w:bottom w:val="single" w:sz="4" w:space="0" w:color="000000"/>
@@ -13752,7 +14353,7 @@
         </w:tc>
         <w:tc>
           <w:tcPr>
-            <w:tcW w:w="1428" w:type="dxa"/>
+            <w:tcW w:w="1427" w:type="dxa"/>
             <w:tcBorders>
               <w:left w:val="single" w:sz="4" w:space="0" w:color="000000"/>
               <w:bottom w:val="single" w:sz="4" w:space="0" w:color="000000"/>
@@ -13820,7 +14421,7 @@
         </w:tc>
         <w:tc>
           <w:tcPr>
-            <w:tcW w:w="4247" w:type="dxa"/>
+            <w:tcW w:w="4248" w:type="dxa"/>
             <w:tcBorders>
               <w:left w:val="single" w:sz="4" w:space="0" w:color="000000"/>
               <w:bottom w:val="single" w:sz="4" w:space="0" w:color="000000"/>
@@ -13930,7 +14531,7 @@
         </w:tc>
         <w:tc>
           <w:tcPr>
-            <w:tcW w:w="1428" w:type="dxa"/>
+            <w:tcW w:w="1427" w:type="dxa"/>
             <w:tcBorders>
               <w:left w:val="single" w:sz="4" w:space="0" w:color="000000"/>
               <w:bottom w:val="single" w:sz="4" w:space="0" w:color="000000"/>
@@ -13998,7 +14599,7 @@
         </w:tc>
         <w:tc>
           <w:tcPr>
-            <w:tcW w:w="4247" w:type="dxa"/>
+            <w:tcW w:w="4248" w:type="dxa"/>
             <w:tcBorders>
               <w:left w:val="single" w:sz="4" w:space="0" w:color="000000"/>
               <w:bottom w:val="single" w:sz="4" w:space="0" w:color="000000"/>
@@ -14108,7 +14709,7 @@
         </w:tc>
         <w:tc>
           <w:tcPr>
-            <w:tcW w:w="1428" w:type="dxa"/>
+            <w:tcW w:w="1427" w:type="dxa"/>
             <w:tcBorders>
               <w:left w:val="single" w:sz="4" w:space="0" w:color="000000"/>
               <w:bottom w:val="single" w:sz="4" w:space="0" w:color="000000"/>
@@ -14176,7 +14777,7 @@
         </w:tc>
         <w:tc>
           <w:tcPr>
-            <w:tcW w:w="4247" w:type="dxa"/>
+            <w:tcW w:w="4248" w:type="dxa"/>
             <w:tcBorders>
               <w:left w:val="single" w:sz="4" w:space="0" w:color="000000"/>
               <w:bottom w:val="single" w:sz="4" w:space="0" w:color="000000"/>
@@ -14286,7 +14887,7 @@
         </w:tc>
         <w:tc>
           <w:tcPr>
-            <w:tcW w:w="1428" w:type="dxa"/>
+            <w:tcW w:w="1427" w:type="dxa"/>
             <w:tcBorders>
               <w:left w:val="single" w:sz="4" w:space="0" w:color="000000"/>
               <w:bottom w:val="single" w:sz="4" w:space="0" w:color="000000"/>
@@ -14354,7 +14955,7 @@
         </w:tc>
         <w:tc>
           <w:tcPr>
-            <w:tcW w:w="4247" w:type="dxa"/>
+            <w:tcW w:w="4248" w:type="dxa"/>
             <w:tcBorders>
               <w:left w:val="single" w:sz="4" w:space="0" w:color="000000"/>
               <w:bottom w:val="single" w:sz="4" w:space="0" w:color="000000"/>
@@ -14464,7 +15065,7 @@
         </w:tc>
         <w:tc>
           <w:tcPr>
-            <w:tcW w:w="1428" w:type="dxa"/>
+            <w:tcW w:w="1427" w:type="dxa"/>
             <w:tcBorders>
               <w:left w:val="single" w:sz="4" w:space="0" w:color="000000"/>
               <w:bottom w:val="single" w:sz="4" w:space="0" w:color="000000"/>
@@ -14532,7 +15133,7 @@
         </w:tc>
         <w:tc>
           <w:tcPr>
-            <w:tcW w:w="4247" w:type="dxa"/>
+            <w:tcW w:w="4248" w:type="dxa"/>
             <w:tcBorders>
               <w:left w:val="single" w:sz="4" w:space="0" w:color="000000"/>
               <w:bottom w:val="single" w:sz="4" w:space="0" w:color="000000"/>
@@ -14723,7 +15324,7 @@
         </w:tc>
         <w:tc>
           <w:tcPr>
-            <w:tcW w:w="1428" w:type="dxa"/>
+            <w:tcW w:w="1427" w:type="dxa"/>
             <w:tcBorders>
               <w:left w:val="single" w:sz="4" w:space="0" w:color="000000"/>
               <w:bottom w:val="single" w:sz="4" w:space="0" w:color="000000"/>
@@ -14791,7 +15392,7 @@
         </w:tc>
         <w:tc>
           <w:tcPr>
-            <w:tcW w:w="4247" w:type="dxa"/>
+            <w:tcW w:w="4248" w:type="dxa"/>
             <w:tcBorders>
               <w:left w:val="single" w:sz="4" w:space="0" w:color="000000"/>
               <w:bottom w:val="single" w:sz="4" w:space="0" w:color="000000"/>
@@ -14901,7 +15502,7 @@
         </w:tc>
         <w:tc>
           <w:tcPr>
-            <w:tcW w:w="1428" w:type="dxa"/>
+            <w:tcW w:w="1427" w:type="dxa"/>
             <w:tcBorders>
               <w:left w:val="single" w:sz="4" w:space="0" w:color="000000"/>
               <w:bottom w:val="single" w:sz="4" w:space="0" w:color="000000"/>
@@ -14969,7 +15570,7 @@
         </w:tc>
         <w:tc>
           <w:tcPr>
-            <w:tcW w:w="4247" w:type="dxa"/>
+            <w:tcW w:w="4248" w:type="dxa"/>
             <w:tcBorders>
               <w:left w:val="single" w:sz="4" w:space="0" w:color="000000"/>
               <w:bottom w:val="single" w:sz="4" w:space="0" w:color="000000"/>
@@ -15079,7 +15680,7 @@
         </w:tc>
         <w:tc>
           <w:tcPr>
-            <w:tcW w:w="1428" w:type="dxa"/>
+            <w:tcW w:w="1427" w:type="dxa"/>
             <w:tcBorders>
               <w:left w:val="single" w:sz="4" w:space="0" w:color="000000"/>
               <w:bottom w:val="single" w:sz="4" w:space="0" w:color="000000"/>
@@ -15147,7 +15748,7 @@
         </w:tc>
         <w:tc>
           <w:tcPr>
-            <w:tcW w:w="4247" w:type="dxa"/>
+            <w:tcW w:w="4248" w:type="dxa"/>
             <w:tcBorders>
               <w:left w:val="single" w:sz="4" w:space="0" w:color="000000"/>
               <w:bottom w:val="single" w:sz="4" w:space="0" w:color="000000"/>
@@ -15249,7 +15850,7 @@
         </w:tc>
         <w:tc>
           <w:tcPr>
-            <w:tcW w:w="1428" w:type="dxa"/>
+            <w:tcW w:w="1427" w:type="dxa"/>
             <w:tcBorders>
               <w:left w:val="single" w:sz="4" w:space="0" w:color="000000"/>
               <w:bottom w:val="single" w:sz="4" w:space="0" w:color="000000"/>
@@ -15309,7 +15910,7 @@
         </w:tc>
         <w:tc>
           <w:tcPr>
-            <w:tcW w:w="4247" w:type="dxa"/>
+            <w:tcW w:w="4248" w:type="dxa"/>
             <w:tcBorders>
               <w:left w:val="single" w:sz="4" w:space="0" w:color="000000"/>
               <w:bottom w:val="single" w:sz="4" w:space="0" w:color="000000"/>
@@ -15436,7 +16037,7 @@
         </w:tc>
         <w:tc>
           <w:tcPr>
-            <w:tcW w:w="1428" w:type="dxa"/>
+            <w:tcW w:w="1427" w:type="dxa"/>
             <w:tcBorders>
               <w:left w:val="single" w:sz="4" w:space="0" w:color="000000"/>
               <w:bottom w:val="single" w:sz="4" w:space="0" w:color="000000"/>
@@ -15496,7 +16097,7 @@
         </w:tc>
         <w:tc>
           <w:tcPr>
-            <w:tcW w:w="4247" w:type="dxa"/>
+            <w:tcW w:w="4248" w:type="dxa"/>
             <w:tcBorders>
               <w:left w:val="single" w:sz="4" w:space="0" w:color="000000"/>
               <w:bottom w:val="single" w:sz="4" w:space="0" w:color="000000"/>
@@ -15623,7 +16224,7 @@
         </w:tc>
         <w:tc>
           <w:tcPr>
-            <w:tcW w:w="1428" w:type="dxa"/>
+            <w:tcW w:w="1427" w:type="dxa"/>
             <w:tcBorders>
               <w:left w:val="single" w:sz="4" w:space="0" w:color="000000"/>
               <w:bottom w:val="single" w:sz="4" w:space="0" w:color="000000"/>
@@ -15683,7 +16284,7 @@
         </w:tc>
         <w:tc>
           <w:tcPr>
-            <w:tcW w:w="4247" w:type="dxa"/>
+            <w:tcW w:w="4248" w:type="dxa"/>
             <w:tcBorders>
               <w:left w:val="single" w:sz="4" w:space="0" w:color="000000"/>
               <w:bottom w:val="single" w:sz="4" w:space="0" w:color="000000"/>
@@ -15763,10 +16364,10 @@
       </w:tblPr>
       <w:tblGrid>
         <w:gridCol w:w="952"/>
-        <w:gridCol w:w="873"/>
+        <w:gridCol w:w="872"/>
         <w:gridCol w:w="1376"/>
         <w:gridCol w:w="2524"/>
-        <w:gridCol w:w="4247"/>
+        <w:gridCol w:w="4248"/>
       </w:tblGrid>
       <w:tr>
         <w:trPr/>
@@ -15807,7 +16408,7 @@
         </w:tc>
         <w:tc>
           <w:tcPr>
-            <w:tcW w:w="873" w:type="dxa"/>
+            <w:tcW w:w="872" w:type="dxa"/>
             <w:tcBorders>
               <w:top w:val="single" w:sz="4" w:space="0" w:color="000000"/>
               <w:left w:val="single" w:sz="4" w:space="0" w:color="000000"/>
@@ -15912,7 +16513,7 @@
         </w:tc>
         <w:tc>
           <w:tcPr>
-            <w:tcW w:w="4247" w:type="dxa"/>
+            <w:tcW w:w="4248" w:type="dxa"/>
             <w:tcBorders>
               <w:top w:val="single" w:sz="4" w:space="0" w:color="000000"/>
               <w:left w:val="single" w:sz="4" w:space="0" w:color="000000"/>
@@ -15985,7 +16586,7 @@
         </w:tc>
         <w:tc>
           <w:tcPr>
-            <w:tcW w:w="873" w:type="dxa"/>
+            <w:tcW w:w="872" w:type="dxa"/>
             <w:tcBorders>
               <w:left w:val="single" w:sz="4" w:space="0" w:color="000000"/>
               <w:bottom w:val="single" w:sz="4" w:space="0" w:color="000000"/>
@@ -16087,7 +16688,7 @@
         </w:tc>
         <w:tc>
           <w:tcPr>
-            <w:tcW w:w="4247" w:type="dxa"/>
+            <w:tcW w:w="4248" w:type="dxa"/>
             <w:tcBorders>
               <w:left w:val="single" w:sz="4" w:space="0" w:color="000000"/>
               <w:bottom w:val="single" w:sz="4" w:space="0" w:color="000000"/>
@@ -16163,7 +16764,7 @@
         </w:tc>
         <w:tc>
           <w:tcPr>
-            <w:tcW w:w="873" w:type="dxa"/>
+            <w:tcW w:w="872" w:type="dxa"/>
             <w:tcBorders>
               <w:left w:val="single" w:sz="4" w:space="0" w:color="000000"/>
               <w:bottom w:val="single" w:sz="4" w:space="0" w:color="000000"/>
@@ -16265,7 +16866,7 @@
         </w:tc>
         <w:tc>
           <w:tcPr>
-            <w:tcW w:w="4247" w:type="dxa"/>
+            <w:tcW w:w="4248" w:type="dxa"/>
             <w:tcBorders>
               <w:left w:val="single" w:sz="4" w:space="0" w:color="000000"/>
               <w:bottom w:val="single" w:sz="4" w:space="0" w:color="000000"/>
@@ -16341,7 +16942,7 @@
         </w:tc>
         <w:tc>
           <w:tcPr>
-            <w:tcW w:w="873" w:type="dxa"/>
+            <w:tcW w:w="872" w:type="dxa"/>
             <w:tcBorders>
               <w:left w:val="single" w:sz="4" w:space="0" w:color="000000"/>
               <w:bottom w:val="single" w:sz="4" w:space="0" w:color="000000"/>
@@ -16443,7 +17044,7 @@
         </w:tc>
         <w:tc>
           <w:tcPr>
-            <w:tcW w:w="4247" w:type="dxa"/>
+            <w:tcW w:w="4248" w:type="dxa"/>
             <w:tcBorders>
               <w:left w:val="single" w:sz="4" w:space="0" w:color="000000"/>
               <w:bottom w:val="single" w:sz="4" w:space="0" w:color="000000"/>
@@ -16519,7 +17120,7 @@
         </w:tc>
         <w:tc>
           <w:tcPr>
-            <w:tcW w:w="873" w:type="dxa"/>
+            <w:tcW w:w="872" w:type="dxa"/>
             <w:tcBorders>
               <w:left w:val="single" w:sz="4" w:space="0" w:color="000000"/>
               <w:bottom w:val="single" w:sz="4" w:space="0" w:color="000000"/>
@@ -16621,7 +17222,7 @@
         </w:tc>
         <w:tc>
           <w:tcPr>
-            <w:tcW w:w="4247" w:type="dxa"/>
+            <w:tcW w:w="4248" w:type="dxa"/>
             <w:tcBorders>
               <w:left w:val="single" w:sz="4" w:space="0" w:color="000000"/>
               <w:bottom w:val="single" w:sz="4" w:space="0" w:color="000000"/>
@@ -16697,7 +17298,7 @@
         </w:tc>
         <w:tc>
           <w:tcPr>
-            <w:tcW w:w="873" w:type="dxa"/>
+            <w:tcW w:w="872" w:type="dxa"/>
             <w:tcBorders>
               <w:left w:val="single" w:sz="4" w:space="0" w:color="000000"/>
               <w:bottom w:val="single" w:sz="4" w:space="0" w:color="000000"/>
@@ -16799,7 +17400,7 @@
         </w:tc>
         <w:tc>
           <w:tcPr>
-            <w:tcW w:w="4247" w:type="dxa"/>
+            <w:tcW w:w="4248" w:type="dxa"/>
             <w:tcBorders>
               <w:left w:val="single" w:sz="4" w:space="0" w:color="000000"/>
               <w:bottom w:val="single" w:sz="4" w:space="0" w:color="000000"/>
@@ -16875,7 +17476,7 @@
         </w:tc>
         <w:tc>
           <w:tcPr>
-            <w:tcW w:w="873" w:type="dxa"/>
+            <w:tcW w:w="872" w:type="dxa"/>
             <w:tcBorders>
               <w:left w:val="single" w:sz="4" w:space="0" w:color="000000"/>
               <w:bottom w:val="single" w:sz="4" w:space="0" w:color="000000"/>
@@ -16977,7 +17578,7 @@
         </w:tc>
         <w:tc>
           <w:tcPr>
-            <w:tcW w:w="4247" w:type="dxa"/>
+            <w:tcW w:w="4248" w:type="dxa"/>
             <w:tcBorders>
               <w:left w:val="single" w:sz="4" w:space="0" w:color="000000"/>
               <w:bottom w:val="single" w:sz="4" w:space="0" w:color="000000"/>
@@ -17053,7 +17654,7 @@
         </w:tc>
         <w:tc>
           <w:tcPr>
-            <w:tcW w:w="873" w:type="dxa"/>
+            <w:tcW w:w="872" w:type="dxa"/>
             <w:tcBorders>
               <w:left w:val="single" w:sz="4" w:space="0" w:color="000000"/>
               <w:bottom w:val="single" w:sz="4" w:space="0" w:color="000000"/>
@@ -17155,7 +17756,7 @@
         </w:tc>
         <w:tc>
           <w:tcPr>
-            <w:tcW w:w="4247" w:type="dxa"/>
+            <w:tcW w:w="4248" w:type="dxa"/>
             <w:tcBorders>
               <w:left w:val="single" w:sz="4" w:space="0" w:color="000000"/>
               <w:bottom w:val="single" w:sz="4" w:space="0" w:color="000000"/>
@@ -17231,7 +17832,7 @@
         </w:tc>
         <w:tc>
           <w:tcPr>
-            <w:tcW w:w="873" w:type="dxa"/>
+            <w:tcW w:w="872" w:type="dxa"/>
             <w:tcBorders>
               <w:left w:val="single" w:sz="4" w:space="0" w:color="000000"/>
               <w:bottom w:val="single" w:sz="4" w:space="0" w:color="000000"/>
@@ -17333,7 +17934,7 @@
         </w:tc>
         <w:tc>
           <w:tcPr>
-            <w:tcW w:w="4247" w:type="dxa"/>
+            <w:tcW w:w="4248" w:type="dxa"/>
             <w:tcBorders>
               <w:left w:val="single" w:sz="4" w:space="0" w:color="000000"/>
               <w:bottom w:val="single" w:sz="4" w:space="0" w:color="000000"/>
@@ -17409,7 +18010,7 @@
         </w:tc>
         <w:tc>
           <w:tcPr>
-            <w:tcW w:w="873" w:type="dxa"/>
+            <w:tcW w:w="872" w:type="dxa"/>
             <w:tcBorders>
               <w:left w:val="single" w:sz="4" w:space="0" w:color="000000"/>
               <w:bottom w:val="single" w:sz="4" w:space="0" w:color="000000"/>
@@ -17511,7 +18112,7 @@
         </w:tc>
         <w:tc>
           <w:tcPr>
-            <w:tcW w:w="4247" w:type="dxa"/>
+            <w:tcW w:w="4248" w:type="dxa"/>
             <w:tcBorders>
               <w:left w:val="single" w:sz="4" w:space="0" w:color="000000"/>
               <w:bottom w:val="single" w:sz="4" w:space="0" w:color="000000"/>
@@ -17847,7 +18448,7 @@
         </w:tc>
         <w:tc>
           <w:tcPr>
-            <w:tcW w:w="873" w:type="dxa"/>
+            <w:tcW w:w="872" w:type="dxa"/>
             <w:tcBorders>
               <w:left w:val="single" w:sz="4" w:space="0" w:color="000000"/>
               <w:bottom w:val="single" w:sz="4" w:space="0" w:color="000000"/>
@@ -17949,7 +18550,7 @@
         </w:tc>
         <w:tc>
           <w:tcPr>
-            <w:tcW w:w="4247" w:type="dxa"/>
+            <w:tcW w:w="4248" w:type="dxa"/>
             <w:tcBorders>
               <w:left w:val="single" w:sz="4" w:space="0" w:color="000000"/>
               <w:bottom w:val="single" w:sz="4" w:space="0" w:color="000000"/>
@@ -18038,9 +18639,9 @@
       <w:tblGrid>
         <w:gridCol w:w="952"/>
         <w:gridCol w:w="821"/>
-        <w:gridCol w:w="1428"/>
+        <w:gridCol w:w="1427"/>
         <w:gridCol w:w="2524"/>
-        <w:gridCol w:w="4247"/>
+        <w:gridCol w:w="4248"/>
       </w:tblGrid>
       <w:tr>
         <w:trPr/>
@@ -18108,7 +18709,7 @@
         </w:tc>
         <w:tc>
           <w:tcPr>
-            <w:tcW w:w="1428" w:type="dxa"/>
+            <w:tcW w:w="1427" w:type="dxa"/>
             <w:tcBorders>
               <w:top w:val="single" w:sz="4" w:space="0" w:color="000000"/>
               <w:left w:val="single" w:sz="4" w:space="0" w:color="000000"/>
@@ -18170,7 +18771,7 @@
         </w:tc>
         <w:tc>
           <w:tcPr>
-            <w:tcW w:w="4247" w:type="dxa"/>
+            <w:tcW w:w="4248" w:type="dxa"/>
             <w:tcBorders>
               <w:top w:val="single" w:sz="4" w:space="0" w:color="000000"/>
               <w:left w:val="single" w:sz="4" w:space="0" w:color="000000"/>
@@ -18245,7 +18846,7 @@
         </w:tc>
         <w:tc>
           <w:tcPr>
-            <w:tcW w:w="1428" w:type="dxa"/>
+            <w:tcW w:w="1427" w:type="dxa"/>
             <w:tcBorders>
               <w:left w:val="single" w:sz="4" w:space="0" w:color="000000"/>
               <w:bottom w:val="single" w:sz="4" w:space="0" w:color="000000"/>
@@ -18285,7 +18886,7 @@
         </w:tc>
         <w:tc>
           <w:tcPr>
-            <w:tcW w:w="4247" w:type="dxa"/>
+            <w:tcW w:w="4248" w:type="dxa"/>
             <w:tcBorders>
               <w:left w:val="single" w:sz="4" w:space="0" w:color="000000"/>
               <w:bottom w:val="single" w:sz="4" w:space="0" w:color="000000"/>
@@ -18907,7 +19508,7 @@
         </w:tc>
         <w:tc>
           <w:tcPr>
-            <w:tcW w:w="1428" w:type="dxa"/>
+            <w:tcW w:w="1427" w:type="dxa"/>
             <w:tcBorders>
               <w:left w:val="single" w:sz="4" w:space="0" w:color="000000"/>
               <w:bottom w:val="single" w:sz="4" w:space="0" w:color="000000"/>
@@ -18955,7 +19556,7 @@
         </w:tc>
         <w:tc>
           <w:tcPr>
-            <w:tcW w:w="4247" w:type="dxa"/>
+            <w:tcW w:w="4248" w:type="dxa"/>
             <w:tcBorders>
               <w:left w:val="single" w:sz="4" w:space="0" w:color="000000"/>
               <w:bottom w:val="single" w:sz="4" w:space="0" w:color="000000"/>
@@ -19037,7 +19638,7 @@
         </w:tc>
         <w:tc>
           <w:tcPr>
-            <w:tcW w:w="1428" w:type="dxa"/>
+            <w:tcW w:w="1427" w:type="dxa"/>
             <w:tcBorders>
               <w:left w:val="single" w:sz="4" w:space="0" w:color="000000"/>
               <w:bottom w:val="single" w:sz="4" w:space="0" w:color="000000"/>
@@ -19085,7 +19686,7 @@
         </w:tc>
         <w:tc>
           <w:tcPr>
-            <w:tcW w:w="4247" w:type="dxa"/>
+            <w:tcW w:w="4248" w:type="dxa"/>
             <w:tcBorders>
               <w:left w:val="single" w:sz="4" w:space="0" w:color="000000"/>
               <w:bottom w:val="single" w:sz="4" w:space="0" w:color="000000"/>
@@ -19167,7 +19768,7 @@
         </w:tc>
         <w:tc>
           <w:tcPr>
-            <w:tcW w:w="1428" w:type="dxa"/>
+            <w:tcW w:w="1427" w:type="dxa"/>
             <w:tcBorders>
               <w:left w:val="single" w:sz="4" w:space="0" w:color="000000"/>
               <w:bottom w:val="single" w:sz="4" w:space="0" w:color="000000"/>
@@ -19215,7 +19816,7 @@
         </w:tc>
         <w:tc>
           <w:tcPr>
-            <w:tcW w:w="4247" w:type="dxa"/>
+            <w:tcW w:w="4248" w:type="dxa"/>
             <w:tcBorders>
               <w:left w:val="single" w:sz="4" w:space="0" w:color="000000"/>
               <w:bottom w:val="single" w:sz="4" w:space="0" w:color="000000"/>
@@ -19297,7 +19898,7 @@
         </w:tc>
         <w:tc>
           <w:tcPr>
-            <w:tcW w:w="1428" w:type="dxa"/>
+            <w:tcW w:w="1427" w:type="dxa"/>
             <w:tcBorders>
               <w:left w:val="single" w:sz="4" w:space="0" w:color="000000"/>
               <w:bottom w:val="single" w:sz="4" w:space="0" w:color="000000"/>
@@ -19345,7 +19946,7 @@
         </w:tc>
         <w:tc>
           <w:tcPr>
-            <w:tcW w:w="4247" w:type="dxa"/>
+            <w:tcW w:w="4248" w:type="dxa"/>
             <w:tcBorders>
               <w:left w:val="single" w:sz="4" w:space="0" w:color="000000"/>
               <w:bottom w:val="single" w:sz="4" w:space="0" w:color="000000"/>
@@ -19427,7 +20028,7 @@
         </w:tc>
         <w:tc>
           <w:tcPr>
-            <w:tcW w:w="1428" w:type="dxa"/>
+            <w:tcW w:w="1427" w:type="dxa"/>
             <w:tcBorders>
               <w:left w:val="single" w:sz="4" w:space="0" w:color="000000"/>
               <w:bottom w:val="single" w:sz="4" w:space="0" w:color="000000"/>
@@ -19475,7 +20076,7 @@
         </w:tc>
         <w:tc>
           <w:tcPr>
-            <w:tcW w:w="4247" w:type="dxa"/>
+            <w:tcW w:w="4248" w:type="dxa"/>
             <w:tcBorders>
               <w:left w:val="single" w:sz="4" w:space="0" w:color="000000"/>
               <w:bottom w:val="single" w:sz="4" w:space="0" w:color="000000"/>
@@ -19557,7 +20158,7 @@
         </w:tc>
         <w:tc>
           <w:tcPr>
-            <w:tcW w:w="1428" w:type="dxa"/>
+            <w:tcW w:w="1427" w:type="dxa"/>
             <w:tcBorders>
               <w:left w:val="single" w:sz="4" w:space="0" w:color="000000"/>
               <w:bottom w:val="single" w:sz="4" w:space="0" w:color="000000"/>
@@ -19605,7 +20206,7 @@
         </w:tc>
         <w:tc>
           <w:tcPr>
-            <w:tcW w:w="4247" w:type="dxa"/>
+            <w:tcW w:w="4248" w:type="dxa"/>
             <w:tcBorders>
               <w:left w:val="single" w:sz="4" w:space="0" w:color="000000"/>
               <w:bottom w:val="single" w:sz="4" w:space="0" w:color="000000"/>
@@ -19687,7 +20288,7 @@
         </w:tc>
         <w:tc>
           <w:tcPr>
-            <w:tcW w:w="1428" w:type="dxa"/>
+            <w:tcW w:w="1427" w:type="dxa"/>
             <w:tcBorders>
               <w:left w:val="single" w:sz="4" w:space="0" w:color="000000"/>
               <w:bottom w:val="single" w:sz="4" w:space="0" w:color="000000"/>
@@ -19735,7 +20336,7 @@
         </w:tc>
         <w:tc>
           <w:tcPr>
-            <w:tcW w:w="4247" w:type="dxa"/>
+            <w:tcW w:w="4248" w:type="dxa"/>
             <w:tcBorders>
               <w:left w:val="single" w:sz="4" w:space="0" w:color="000000"/>
               <w:bottom w:val="single" w:sz="4" w:space="0" w:color="000000"/>
@@ -19817,7 +20418,7 @@
         </w:tc>
         <w:tc>
           <w:tcPr>
-            <w:tcW w:w="1428" w:type="dxa"/>
+            <w:tcW w:w="1427" w:type="dxa"/>
             <w:tcBorders>
               <w:left w:val="single" w:sz="4" w:space="0" w:color="000000"/>
               <w:bottom w:val="single" w:sz="4" w:space="0" w:color="000000"/>
@@ -19865,7 +20466,7 @@
         </w:tc>
         <w:tc>
           <w:tcPr>
-            <w:tcW w:w="4247" w:type="dxa"/>
+            <w:tcW w:w="4248" w:type="dxa"/>
             <w:tcBorders>
               <w:left w:val="single" w:sz="4" w:space="0" w:color="000000"/>
               <w:bottom w:val="single" w:sz="4" w:space="0" w:color="000000"/>
@@ -19945,10 +20546,10 @@
       </w:tblPr>
       <w:tblGrid>
         <w:gridCol w:w="952"/>
-        <w:gridCol w:w="873"/>
+        <w:gridCol w:w="872"/>
         <w:gridCol w:w="1376"/>
         <w:gridCol w:w="2524"/>
-        <w:gridCol w:w="4247"/>
+        <w:gridCol w:w="4248"/>
       </w:tblGrid>
       <w:tr>
         <w:trPr/>
@@ -19989,7 +20590,7 @@
         </w:tc>
         <w:tc>
           <w:tcPr>
-            <w:tcW w:w="873" w:type="dxa"/>
+            <w:tcW w:w="872" w:type="dxa"/>
             <w:tcBorders>
               <w:top w:val="single" w:sz="4" w:space="0" w:color="000000"/>
               <w:left w:val="single" w:sz="4" w:space="0" w:color="000000"/>
@@ -20094,7 +20695,7 @@
         </w:tc>
         <w:tc>
           <w:tcPr>
-            <w:tcW w:w="4247" w:type="dxa"/>
+            <w:tcW w:w="4248" w:type="dxa"/>
             <w:tcBorders>
               <w:top w:val="single" w:sz="4" w:space="0" w:color="000000"/>
               <w:left w:val="single" w:sz="4" w:space="0" w:color="000000"/>
@@ -20157,7 +20758,7 @@
         </w:tc>
         <w:tc>
           <w:tcPr>
-            <w:tcW w:w="873" w:type="dxa"/>
+            <w:tcW w:w="872" w:type="dxa"/>
             <w:tcBorders>
               <w:left w:val="single" w:sz="4" w:space="0" w:color="000000"/>
               <w:bottom w:val="single" w:sz="4" w:space="0" w:color="000000"/>
@@ -20229,7 +20830,7 @@
         </w:tc>
         <w:tc>
           <w:tcPr>
-            <w:tcW w:w="4247" w:type="dxa"/>
+            <w:tcW w:w="4248" w:type="dxa"/>
             <w:tcBorders>
               <w:left w:val="single" w:sz="4" w:space="0" w:color="000000"/>
               <w:bottom w:val="single" w:sz="4" w:space="0" w:color="000000"/>
@@ -20287,7 +20888,7 @@
         </w:tc>
         <w:tc>
           <w:tcPr>
-            <w:tcW w:w="873" w:type="dxa"/>
+            <w:tcW w:w="872" w:type="dxa"/>
             <w:tcBorders>
               <w:left w:val="single" w:sz="4" w:space="0" w:color="000000"/>
               <w:bottom w:val="single" w:sz="4" w:space="0" w:color="000000"/>
@@ -20359,7 +20960,7 @@
         </w:tc>
         <w:tc>
           <w:tcPr>
-            <w:tcW w:w="4247" w:type="dxa"/>
+            <w:tcW w:w="4248" w:type="dxa"/>
             <w:tcBorders>
               <w:left w:val="single" w:sz="4" w:space="0" w:color="000000"/>
               <w:bottom w:val="single" w:sz="4" w:space="0" w:color="000000"/>
@@ -20417,7 +21018,7 @@
         </w:tc>
         <w:tc>
           <w:tcPr>
-            <w:tcW w:w="873" w:type="dxa"/>
+            <w:tcW w:w="872" w:type="dxa"/>
             <w:tcBorders>
               <w:left w:val="single" w:sz="4" w:space="0" w:color="000000"/>
               <w:bottom w:val="single" w:sz="4" w:space="0" w:color="000000"/>
@@ -20489,7 +21090,7 @@
         </w:tc>
         <w:tc>
           <w:tcPr>
-            <w:tcW w:w="4247" w:type="dxa"/>
+            <w:tcW w:w="4248" w:type="dxa"/>
             <w:tcBorders>
               <w:left w:val="single" w:sz="4" w:space="0" w:color="000000"/>
               <w:bottom w:val="single" w:sz="4" w:space="0" w:color="000000"/>
@@ -20547,7 +21148,7 @@
         </w:tc>
         <w:tc>
           <w:tcPr>
-            <w:tcW w:w="873" w:type="dxa"/>
+            <w:tcW w:w="872" w:type="dxa"/>
             <w:tcBorders>
               <w:left w:val="single" w:sz="4" w:space="0" w:color="000000"/>
               <w:bottom w:val="single" w:sz="4" w:space="0" w:color="000000"/>
@@ -20619,7 +21220,7 @@
         </w:tc>
         <w:tc>
           <w:tcPr>
-            <w:tcW w:w="4247" w:type="dxa"/>
+            <w:tcW w:w="4248" w:type="dxa"/>
             <w:tcBorders>
               <w:left w:val="single" w:sz="4" w:space="0" w:color="000000"/>
               <w:bottom w:val="single" w:sz="4" w:space="0" w:color="000000"/>
@@ -20677,7 +21278,7 @@
         </w:tc>
         <w:tc>
           <w:tcPr>
-            <w:tcW w:w="873" w:type="dxa"/>
+            <w:tcW w:w="872" w:type="dxa"/>
             <w:tcBorders>
               <w:left w:val="single" w:sz="4" w:space="0" w:color="000000"/>
               <w:bottom w:val="single" w:sz="4" w:space="0" w:color="000000"/>
@@ -20749,7 +21350,7 @@
         </w:tc>
         <w:tc>
           <w:tcPr>
-            <w:tcW w:w="4247" w:type="dxa"/>
+            <w:tcW w:w="4248" w:type="dxa"/>
             <w:tcBorders>
               <w:left w:val="single" w:sz="4" w:space="0" w:color="000000"/>
               <w:bottom w:val="single" w:sz="4" w:space="0" w:color="000000"/>
@@ -20807,7 +21408,7 @@
         </w:tc>
         <w:tc>
           <w:tcPr>
-            <w:tcW w:w="873" w:type="dxa"/>
+            <w:tcW w:w="872" w:type="dxa"/>
             <w:tcBorders>
               <w:left w:val="single" w:sz="4" w:space="0" w:color="000000"/>
               <w:bottom w:val="single" w:sz="4" w:space="0" w:color="000000"/>
@@ -20879,7 +21480,7 @@
         </w:tc>
         <w:tc>
           <w:tcPr>
-            <w:tcW w:w="4247" w:type="dxa"/>
+            <w:tcW w:w="4248" w:type="dxa"/>
             <w:tcBorders>
               <w:left w:val="single" w:sz="4" w:space="0" w:color="000000"/>
               <w:bottom w:val="single" w:sz="4" w:space="0" w:color="000000"/>
@@ -20937,7 +21538,7 @@
         </w:tc>
         <w:tc>
           <w:tcPr>
-            <w:tcW w:w="873" w:type="dxa"/>
+            <w:tcW w:w="872" w:type="dxa"/>
             <w:tcBorders>
               <w:left w:val="single" w:sz="4" w:space="0" w:color="000000"/>
               <w:bottom w:val="single" w:sz="4" w:space="0" w:color="000000"/>
@@ -21009,7 +21610,7 @@
         </w:tc>
         <w:tc>
           <w:tcPr>
-            <w:tcW w:w="4247" w:type="dxa"/>
+            <w:tcW w:w="4248" w:type="dxa"/>
             <w:tcBorders>
               <w:left w:val="single" w:sz="4" w:space="0" w:color="000000"/>
               <w:bottom w:val="single" w:sz="4" w:space="0" w:color="000000"/>
@@ -21067,7 +21668,7 @@
         </w:tc>
         <w:tc>
           <w:tcPr>
-            <w:tcW w:w="873" w:type="dxa"/>
+            <w:tcW w:w="872" w:type="dxa"/>
             <w:tcBorders>
               <w:left w:val="single" w:sz="4" w:space="0" w:color="000000"/>
               <w:bottom w:val="single" w:sz="4" w:space="0" w:color="000000"/>
@@ -21139,7 +21740,7 @@
         </w:tc>
         <w:tc>
           <w:tcPr>
-            <w:tcW w:w="4247" w:type="dxa"/>
+            <w:tcW w:w="4248" w:type="dxa"/>
             <w:tcBorders>
               <w:left w:val="single" w:sz="4" w:space="0" w:color="000000"/>
               <w:bottom w:val="single" w:sz="4" w:space="0" w:color="000000"/>
@@ -21197,7 +21798,7 @@
         </w:tc>
         <w:tc>
           <w:tcPr>
-            <w:tcW w:w="873" w:type="dxa"/>
+            <w:tcW w:w="872" w:type="dxa"/>
             <w:tcBorders>
               <w:left w:val="single" w:sz="4" w:space="0" w:color="000000"/>
               <w:bottom w:val="single" w:sz="4" w:space="0" w:color="000000"/>
@@ -21269,7 +21870,7 @@
         </w:tc>
         <w:tc>
           <w:tcPr>
-            <w:tcW w:w="4247" w:type="dxa"/>
+            <w:tcW w:w="4248" w:type="dxa"/>
             <w:tcBorders>
               <w:left w:val="single" w:sz="4" w:space="0" w:color="000000"/>
               <w:bottom w:val="single" w:sz="4" w:space="0" w:color="000000"/>
@@ -21327,7 +21928,7 @@
         </w:tc>
         <w:tc>
           <w:tcPr>
-            <w:tcW w:w="873" w:type="dxa"/>
+            <w:tcW w:w="872" w:type="dxa"/>
             <w:tcBorders>
               <w:left w:val="single" w:sz="4" w:space="0" w:color="000000"/>
               <w:bottom w:val="single" w:sz="4" w:space="0" w:color="000000"/>
@@ -21399,7 +22000,7 @@
         </w:tc>
         <w:tc>
           <w:tcPr>
-            <w:tcW w:w="4247" w:type="dxa"/>
+            <w:tcW w:w="4248" w:type="dxa"/>
             <w:tcBorders>
               <w:left w:val="single" w:sz="4" w:space="0" w:color="000000"/>
               <w:bottom w:val="single" w:sz="4" w:space="0" w:color="000000"/>
@@ -21457,7 +22058,7 @@
         </w:tc>
         <w:tc>
           <w:tcPr>
-            <w:tcW w:w="873" w:type="dxa"/>
+            <w:tcW w:w="872" w:type="dxa"/>
             <w:tcBorders>
               <w:left w:val="single" w:sz="4" w:space="0" w:color="000000"/>
               <w:bottom w:val="single" w:sz="4" w:space="0" w:color="000000"/>
@@ -21529,7 +22130,7 @@
         </w:tc>
         <w:tc>
           <w:tcPr>
-            <w:tcW w:w="4247" w:type="dxa"/>
+            <w:tcW w:w="4248" w:type="dxa"/>
             <w:tcBorders>
               <w:left w:val="single" w:sz="4" w:space="0" w:color="000000"/>
               <w:bottom w:val="single" w:sz="4" w:space="0" w:color="000000"/>
@@ -21587,7 +22188,7 @@
         </w:tc>
         <w:tc>
           <w:tcPr>
-            <w:tcW w:w="873" w:type="dxa"/>
+            <w:tcW w:w="872" w:type="dxa"/>
             <w:tcBorders>
               <w:left w:val="single" w:sz="4" w:space="0" w:color="000000"/>
               <w:bottom w:val="single" w:sz="4" w:space="0" w:color="000000"/>
@@ -21659,7 +22260,7 @@
         </w:tc>
         <w:tc>
           <w:tcPr>
-            <w:tcW w:w="4247" w:type="dxa"/>
+            <w:tcW w:w="4248" w:type="dxa"/>
             <w:tcBorders>
               <w:left w:val="single" w:sz="4" w:space="0" w:color="000000"/>
               <w:bottom w:val="single" w:sz="4" w:space="0" w:color="000000"/>
@@ -21717,7 +22318,7 @@
         </w:tc>
         <w:tc>
           <w:tcPr>
-            <w:tcW w:w="873" w:type="dxa"/>
+            <w:tcW w:w="872" w:type="dxa"/>
             <w:tcBorders>
               <w:left w:val="single" w:sz="4" w:space="0" w:color="000000"/>
               <w:bottom w:val="single" w:sz="4" w:space="0" w:color="000000"/>
@@ -21789,7 +22390,7 @@
         </w:tc>
         <w:tc>
           <w:tcPr>
-            <w:tcW w:w="4247" w:type="dxa"/>
+            <w:tcW w:w="4248" w:type="dxa"/>
             <w:tcBorders>
               <w:left w:val="single" w:sz="4" w:space="0" w:color="000000"/>
               <w:bottom w:val="single" w:sz="4" w:space="0" w:color="000000"/>
@@ -21847,7 +22448,7 @@
         </w:tc>
         <w:tc>
           <w:tcPr>
-            <w:tcW w:w="873" w:type="dxa"/>
+            <w:tcW w:w="872" w:type="dxa"/>
             <w:tcBorders>
               <w:left w:val="single" w:sz="4" w:space="0" w:color="000000"/>
               <w:bottom w:val="single" w:sz="4" w:space="0" w:color="000000"/>
@@ -21919,7 +22520,7 @@
         </w:tc>
         <w:tc>
           <w:tcPr>
-            <w:tcW w:w="4247" w:type="dxa"/>
+            <w:tcW w:w="4248" w:type="dxa"/>
             <w:tcBorders>
               <w:left w:val="single" w:sz="4" w:space="0" w:color="000000"/>
               <w:bottom w:val="single" w:sz="4" w:space="0" w:color="000000"/>
@@ -21977,7 +22578,7 @@
         </w:tc>
         <w:tc>
           <w:tcPr>
-            <w:tcW w:w="873" w:type="dxa"/>
+            <w:tcW w:w="872" w:type="dxa"/>
             <w:tcBorders>
               <w:left w:val="single" w:sz="4" w:space="0" w:color="000000"/>
               <w:bottom w:val="single" w:sz="4" w:space="0" w:color="000000"/>
@@ -22049,7 +22650,7 @@
         </w:tc>
         <w:tc>
           <w:tcPr>
-            <w:tcW w:w="4247" w:type="dxa"/>
+            <w:tcW w:w="4248" w:type="dxa"/>
             <w:tcBorders>
               <w:left w:val="single" w:sz="4" w:space="0" w:color="000000"/>
               <w:bottom w:val="single" w:sz="4" w:space="0" w:color="000000"/>
@@ -22130,9 +22731,9 @@
       <w:tblGrid>
         <w:gridCol w:w="952"/>
         <w:gridCol w:w="821"/>
-        <w:gridCol w:w="1428"/>
+        <w:gridCol w:w="1427"/>
         <w:gridCol w:w="2524"/>
-        <w:gridCol w:w="4247"/>
+        <w:gridCol w:w="4248"/>
       </w:tblGrid>
       <w:tr>
         <w:trPr/>
@@ -22200,7 +22801,7 @@
         </w:tc>
         <w:tc>
           <w:tcPr>
-            <w:tcW w:w="1428" w:type="dxa"/>
+            <w:tcW w:w="1427" w:type="dxa"/>
             <w:tcBorders>
               <w:top w:val="single" w:sz="4" w:space="0" w:color="000000"/>
               <w:left w:val="single" w:sz="4" w:space="0" w:color="000000"/>
@@ -22262,7 +22863,7 @@
         </w:tc>
         <w:tc>
           <w:tcPr>
-            <w:tcW w:w="4247" w:type="dxa"/>
+            <w:tcW w:w="4248" w:type="dxa"/>
             <w:tcBorders>
               <w:top w:val="single" w:sz="4" w:space="0" w:color="000000"/>
               <w:left w:val="single" w:sz="4" w:space="0" w:color="000000"/>
@@ -22337,7 +22938,7 @@
         </w:tc>
         <w:tc>
           <w:tcPr>
-            <w:tcW w:w="1428" w:type="dxa"/>
+            <w:tcW w:w="1427" w:type="dxa"/>
             <w:tcBorders>
               <w:left w:val="single" w:sz="4" w:space="0" w:color="000000"/>
               <w:bottom w:val="single" w:sz="4" w:space="0" w:color="000000"/>
@@ -22391,7 +22992,7 @@
         </w:tc>
         <w:tc>
           <w:tcPr>
-            <w:tcW w:w="4247" w:type="dxa"/>
+            <w:tcW w:w="4248" w:type="dxa"/>
             <w:tcBorders>
               <w:left w:val="single" w:sz="4" w:space="0" w:color="000000"/>
               <w:bottom w:val="single" w:sz="4" w:space="0" w:color="000000"/>
@@ -22705,7 +23306,7 @@
         </w:tc>
         <w:tc>
           <w:tcPr>
-            <w:tcW w:w="1428" w:type="dxa"/>
+            <w:tcW w:w="1427" w:type="dxa"/>
             <w:tcBorders>
               <w:left w:val="single" w:sz="4" w:space="0" w:color="000000"/>
               <w:bottom w:val="single" w:sz="4" w:space="0" w:color="000000"/>
@@ -22745,7 +23346,7 @@
         </w:tc>
         <w:tc>
           <w:tcPr>
-            <w:tcW w:w="4247" w:type="dxa"/>
+            <w:tcW w:w="4248" w:type="dxa"/>
             <w:tcBorders>
               <w:left w:val="single" w:sz="4" w:space="0" w:color="000000"/>
               <w:bottom w:val="single" w:sz="4" w:space="0" w:color="000000"/>
@@ -22815,7 +23416,7 @@
         </w:tc>
         <w:tc>
           <w:tcPr>
-            <w:tcW w:w="1428" w:type="dxa"/>
+            <w:tcW w:w="1427" w:type="dxa"/>
             <w:tcBorders>
               <w:left w:val="single" w:sz="4" w:space="0" w:color="000000"/>
               <w:bottom w:val="single" w:sz="4" w:space="0" w:color="000000"/>
@@ -22855,7 +23456,7 @@
         </w:tc>
         <w:tc>
           <w:tcPr>
-            <w:tcW w:w="4247" w:type="dxa"/>
+            <w:tcW w:w="4248" w:type="dxa"/>
             <w:tcBorders>
               <w:left w:val="single" w:sz="4" w:space="0" w:color="000000"/>
               <w:bottom w:val="single" w:sz="4" w:space="0" w:color="000000"/>
@@ -22925,7 +23526,7 @@
         </w:tc>
         <w:tc>
           <w:tcPr>
-            <w:tcW w:w="1428" w:type="dxa"/>
+            <w:tcW w:w="1427" w:type="dxa"/>
             <w:tcBorders>
               <w:left w:val="single" w:sz="4" w:space="0" w:color="000000"/>
               <w:bottom w:val="single" w:sz="4" w:space="0" w:color="000000"/>
@@ -22965,7 +23566,7 @@
         </w:tc>
         <w:tc>
           <w:tcPr>
-            <w:tcW w:w="4247" w:type="dxa"/>
+            <w:tcW w:w="4248" w:type="dxa"/>
             <w:tcBorders>
               <w:left w:val="single" w:sz="4" w:space="0" w:color="000000"/>
               <w:bottom w:val="single" w:sz="4" w:space="0" w:color="000000"/>
@@ -23035,7 +23636,7 @@
         </w:tc>
         <w:tc>
           <w:tcPr>
-            <w:tcW w:w="1428" w:type="dxa"/>
+            <w:tcW w:w="1427" w:type="dxa"/>
             <w:tcBorders>
               <w:left w:val="single" w:sz="4" w:space="0" w:color="000000"/>
               <w:bottom w:val="single" w:sz="4" w:space="0" w:color="000000"/>
@@ -23075,7 +23676,7 @@
         </w:tc>
         <w:tc>
           <w:tcPr>
-            <w:tcW w:w="4247" w:type="dxa"/>
+            <w:tcW w:w="4248" w:type="dxa"/>
             <w:tcBorders>
               <w:left w:val="single" w:sz="4" w:space="0" w:color="000000"/>
               <w:bottom w:val="single" w:sz="4" w:space="0" w:color="000000"/>
@@ -23145,7 +23746,7 @@
         </w:tc>
         <w:tc>
           <w:tcPr>
-            <w:tcW w:w="1428" w:type="dxa"/>
+            <w:tcW w:w="1427" w:type="dxa"/>
             <w:tcBorders>
               <w:left w:val="single" w:sz="4" w:space="0" w:color="000000"/>
               <w:bottom w:val="single" w:sz="4" w:space="0" w:color="000000"/>
@@ -23185,7 +23786,7 @@
         </w:tc>
         <w:tc>
           <w:tcPr>
-            <w:tcW w:w="4247" w:type="dxa"/>
+            <w:tcW w:w="4248" w:type="dxa"/>
             <w:tcBorders>
               <w:left w:val="single" w:sz="4" w:space="0" w:color="000000"/>
               <w:bottom w:val="single" w:sz="4" w:space="0" w:color="000000"/>
@@ -23255,7 +23856,7 @@
         </w:tc>
         <w:tc>
           <w:tcPr>
-            <w:tcW w:w="1428" w:type="dxa"/>
+            <w:tcW w:w="1427" w:type="dxa"/>
             <w:tcBorders>
               <w:left w:val="single" w:sz="4" w:space="0" w:color="000000"/>
               <w:bottom w:val="single" w:sz="4" w:space="0" w:color="000000"/>
@@ -23295,7 +23896,7 @@
         </w:tc>
         <w:tc>
           <w:tcPr>
-            <w:tcW w:w="4247" w:type="dxa"/>
+            <w:tcW w:w="4248" w:type="dxa"/>
             <w:tcBorders>
               <w:left w:val="single" w:sz="4" w:space="0" w:color="000000"/>
               <w:bottom w:val="single" w:sz="4" w:space="0" w:color="000000"/>
@@ -23365,7 +23966,7 @@
         </w:tc>
         <w:tc>
           <w:tcPr>
-            <w:tcW w:w="1428" w:type="dxa"/>
+            <w:tcW w:w="1427" w:type="dxa"/>
             <w:tcBorders>
               <w:left w:val="single" w:sz="4" w:space="0" w:color="000000"/>
               <w:bottom w:val="single" w:sz="4" w:space="0" w:color="000000"/>
@@ -23405,7 +24006,7 @@
         </w:tc>
         <w:tc>
           <w:tcPr>
-            <w:tcW w:w="4247" w:type="dxa"/>
+            <w:tcW w:w="4248" w:type="dxa"/>
             <w:tcBorders>
               <w:left w:val="single" w:sz="4" w:space="0" w:color="000000"/>
               <w:bottom w:val="single" w:sz="4" w:space="0" w:color="000000"/>
@@ -23825,7 +24426,7 @@
         </w:tc>
         <w:tc>
           <w:tcPr>
-            <w:tcW w:w="1428" w:type="dxa"/>
+            <w:tcW w:w="1427" w:type="dxa"/>
             <w:tcBorders>
               <w:left w:val="single" w:sz="4" w:space="0" w:color="000000"/>
               <w:bottom w:val="single" w:sz="4" w:space="0" w:color="000000"/>
@@ -23865,7 +24466,7 @@
         </w:tc>
         <w:tc>
           <w:tcPr>
-            <w:tcW w:w="4247" w:type="dxa"/>
+            <w:tcW w:w="4248" w:type="dxa"/>
             <w:tcBorders>
               <w:left w:val="single" w:sz="4" w:space="0" w:color="000000"/>
               <w:bottom w:val="single" w:sz="4" w:space="0" w:color="000000"/>
@@ -24269,7 +24870,7 @@
         </w:tc>
         <w:tc>
           <w:tcPr>
-            <w:tcW w:w="1428" w:type="dxa"/>
+            <w:tcW w:w="1427" w:type="dxa"/>
             <w:tcBorders>
               <w:left w:val="single" w:sz="4" w:space="0" w:color="000000"/>
               <w:bottom w:val="single" w:sz="4" w:space="0" w:color="000000"/>
@@ -24309,7 +24910,7 @@
         </w:tc>
         <w:tc>
           <w:tcPr>
-            <w:tcW w:w="4247" w:type="dxa"/>
+            <w:tcW w:w="4248" w:type="dxa"/>
             <w:tcBorders>
               <w:left w:val="single" w:sz="4" w:space="0" w:color="000000"/>
               <w:bottom w:val="single" w:sz="4" w:space="0" w:color="000000"/>
@@ -24541,7 +25142,7 @@
         </w:tc>
         <w:tc>
           <w:tcPr>
-            <w:tcW w:w="1428" w:type="dxa"/>
+            <w:tcW w:w="1427" w:type="dxa"/>
             <w:tcBorders>
               <w:left w:val="single" w:sz="4" w:space="0" w:color="000000"/>
               <w:bottom w:val="single" w:sz="4" w:space="0" w:color="000000"/>
@@ -24581,7 +25182,7 @@
         </w:tc>
         <w:tc>
           <w:tcPr>
-            <w:tcW w:w="4247" w:type="dxa"/>
+            <w:tcW w:w="4248" w:type="dxa"/>
             <w:tcBorders>
               <w:left w:val="single" w:sz="4" w:space="0" w:color="000000"/>
               <w:bottom w:val="single" w:sz="4" w:space="0" w:color="000000"/>
@@ -24776,7 +25377,7 @@
         </w:tc>
         <w:tc>
           <w:tcPr>
-            <w:tcW w:w="1428" w:type="dxa"/>
+            <w:tcW w:w="1427" w:type="dxa"/>
             <w:tcBorders>
               <w:left w:val="single" w:sz="4" w:space="0" w:color="000000"/>
               <w:bottom w:val="single" w:sz="4" w:space="0" w:color="000000"/>
@@ -24816,7 +25417,7 @@
         </w:tc>
         <w:tc>
           <w:tcPr>
-            <w:tcW w:w="4247" w:type="dxa"/>
+            <w:tcW w:w="4248" w:type="dxa"/>
             <w:tcBorders>
               <w:left w:val="single" w:sz="4" w:space="0" w:color="000000"/>
               <w:bottom w:val="single" w:sz="4" w:space="0" w:color="000000"/>
@@ -24886,7 +25487,7 @@
         </w:tc>
         <w:tc>
           <w:tcPr>
-            <w:tcW w:w="1428" w:type="dxa"/>
+            <w:tcW w:w="1427" w:type="dxa"/>
             <w:tcBorders>
               <w:left w:val="single" w:sz="4" w:space="0" w:color="000000"/>
               <w:bottom w:val="single" w:sz="4" w:space="0" w:color="000000"/>
@@ -24926,7 +25527,7 @@
         </w:tc>
         <w:tc>
           <w:tcPr>
-            <w:tcW w:w="4247" w:type="dxa"/>
+            <w:tcW w:w="4248" w:type="dxa"/>
             <w:tcBorders>
               <w:left w:val="single" w:sz="4" w:space="0" w:color="000000"/>
               <w:bottom w:val="single" w:sz="4" w:space="0" w:color="000000"/>
@@ -25002,10 +25603,10 @@
       </w:tblPr>
       <w:tblGrid>
         <w:gridCol w:w="952"/>
-        <w:gridCol w:w="873"/>
+        <w:gridCol w:w="872"/>
         <w:gridCol w:w="1376"/>
         <w:gridCol w:w="2524"/>
-        <w:gridCol w:w="4247"/>
+        <w:gridCol w:w="4248"/>
       </w:tblGrid>
       <w:tr>
         <w:trPr/>
@@ -25046,7 +25647,7 @@
         </w:tc>
         <w:tc>
           <w:tcPr>
-            <w:tcW w:w="873" w:type="dxa"/>
+            <w:tcW w:w="872" w:type="dxa"/>
             <w:tcBorders>
               <w:top w:val="single" w:sz="4" w:space="0" w:color="000000"/>
               <w:left w:val="single" w:sz="4" w:space="0" w:color="000000"/>
@@ -25151,7 +25752,7 @@
         </w:tc>
         <w:tc>
           <w:tcPr>
-            <w:tcW w:w="4247" w:type="dxa"/>
+            <w:tcW w:w="4248" w:type="dxa"/>
             <w:tcBorders>
               <w:top w:val="single" w:sz="4" w:space="0" w:color="000000"/>
               <w:left w:val="single" w:sz="4" w:space="0" w:color="000000"/>
@@ -25214,7 +25815,7 @@
         </w:tc>
         <w:tc>
           <w:tcPr>
-            <w:tcW w:w="873" w:type="dxa"/>
+            <w:tcW w:w="872" w:type="dxa"/>
             <w:tcBorders>
               <w:left w:val="single" w:sz="4" w:space="0" w:color="000000"/>
               <w:bottom w:val="single" w:sz="4" w:space="0" w:color="000000"/>
@@ -25286,7 +25887,7 @@
         </w:tc>
         <w:tc>
           <w:tcPr>
-            <w:tcW w:w="4247" w:type="dxa"/>
+            <w:tcW w:w="4248" w:type="dxa"/>
             <w:tcBorders>
               <w:left w:val="single" w:sz="4" w:space="0" w:color="000000"/>
               <w:bottom w:val="single" w:sz="4" w:space="0" w:color="000000"/>
@@ -25388,9 +25989,9 @@
       <w:tblGrid>
         <w:gridCol w:w="952"/>
         <w:gridCol w:w="821"/>
-        <w:gridCol w:w="1428"/>
+        <w:gridCol w:w="1427"/>
         <w:gridCol w:w="2524"/>
-        <w:gridCol w:w="4247"/>
+        <w:gridCol w:w="4248"/>
       </w:tblGrid>
       <w:tr>
         <w:trPr/>
@@ -25458,7 +26059,7 @@
         </w:tc>
         <w:tc>
           <w:tcPr>
-            <w:tcW w:w="1428" w:type="dxa"/>
+            <w:tcW w:w="1427" w:type="dxa"/>
             <w:tcBorders>
               <w:top w:val="single" w:sz="4" w:space="0" w:color="000000"/>
               <w:left w:val="single" w:sz="4" w:space="0" w:color="000000"/>
@@ -25520,7 +26121,7 @@
         </w:tc>
         <w:tc>
           <w:tcPr>
-            <w:tcW w:w="4247" w:type="dxa"/>
+            <w:tcW w:w="4248" w:type="dxa"/>
             <w:tcBorders>
               <w:top w:val="single" w:sz="4" w:space="0" w:color="000000"/>
               <w:left w:val="single" w:sz="4" w:space="0" w:color="000000"/>
@@ -25595,7 +26196,7 @@
         </w:tc>
         <w:tc>
           <w:tcPr>
-            <w:tcW w:w="1428" w:type="dxa"/>
+            <w:tcW w:w="1427" w:type="dxa"/>
             <w:tcBorders>
               <w:left w:val="single" w:sz="4" w:space="0" w:color="000000"/>
               <w:bottom w:val="single" w:sz="4" w:space="0" w:color="000000"/>
@@ -25635,7 +26236,7 @@
         </w:tc>
         <w:tc>
           <w:tcPr>
-            <w:tcW w:w="4247" w:type="dxa"/>
+            <w:tcW w:w="4248" w:type="dxa"/>
             <w:tcBorders>
               <w:left w:val="single" w:sz="4" w:space="0" w:color="000000"/>
               <w:bottom w:val="single" w:sz="4" w:space="0" w:color="000000"/>
@@ -25705,7 +26306,7 @@
         </w:tc>
         <w:tc>
           <w:tcPr>
-            <w:tcW w:w="1428" w:type="dxa"/>
+            <w:tcW w:w="1427" w:type="dxa"/>
             <w:tcBorders>
               <w:left w:val="single" w:sz="4" w:space="0" w:color="000000"/>
               <w:bottom w:val="single" w:sz="4" w:space="0" w:color="000000"/>
@@ -25745,7 +26346,7 @@
         </w:tc>
         <w:tc>
           <w:tcPr>
-            <w:tcW w:w="4247" w:type="dxa"/>
+            <w:tcW w:w="4248" w:type="dxa"/>
             <w:tcBorders>
               <w:left w:val="single" w:sz="4" w:space="0" w:color="000000"/>
               <w:bottom w:val="single" w:sz="4" w:space="0" w:color="000000"/>
@@ -25815,7 +26416,7 @@
         </w:tc>
         <w:tc>
           <w:tcPr>
-            <w:tcW w:w="1428" w:type="dxa"/>
+            <w:tcW w:w="1427" w:type="dxa"/>
             <w:tcBorders>
               <w:left w:val="single" w:sz="4" w:space="0" w:color="000000"/>
               <w:bottom w:val="single" w:sz="4" w:space="0" w:color="000000"/>
@@ -25855,7 +26456,7 @@
         </w:tc>
         <w:tc>
           <w:tcPr>
-            <w:tcW w:w="4247" w:type="dxa"/>
+            <w:tcW w:w="4248" w:type="dxa"/>
             <w:tcBorders>
               <w:left w:val="single" w:sz="4" w:space="0" w:color="000000"/>
               <w:bottom w:val="single" w:sz="4" w:space="0" w:color="000000"/>
@@ -25925,7 +26526,7 @@
         </w:tc>
         <w:tc>
           <w:tcPr>
-            <w:tcW w:w="1428" w:type="dxa"/>
+            <w:tcW w:w="1427" w:type="dxa"/>
             <w:tcBorders>
               <w:left w:val="single" w:sz="4" w:space="0" w:color="000000"/>
               <w:bottom w:val="single" w:sz="4" w:space="0" w:color="000000"/>
@@ -25965,7 +26566,7 @@
         </w:tc>
         <w:tc>
           <w:tcPr>
-            <w:tcW w:w="4247" w:type="dxa"/>
+            <w:tcW w:w="4248" w:type="dxa"/>
             <w:tcBorders>
               <w:left w:val="single" w:sz="4" w:space="0" w:color="000000"/>
               <w:bottom w:val="single" w:sz="4" w:space="0" w:color="000000"/>
@@ -26035,7 +26636,7 @@
         </w:tc>
         <w:tc>
           <w:tcPr>
-            <w:tcW w:w="1428" w:type="dxa"/>
+            <w:tcW w:w="1427" w:type="dxa"/>
             <w:tcBorders>
               <w:left w:val="single" w:sz="4" w:space="0" w:color="000000"/>
               <w:bottom w:val="single" w:sz="4" w:space="0" w:color="000000"/>
@@ -26075,7 +26676,7 @@
         </w:tc>
         <w:tc>
           <w:tcPr>
-            <w:tcW w:w="4247" w:type="dxa"/>
+            <w:tcW w:w="4248" w:type="dxa"/>
             <w:tcBorders>
               <w:left w:val="single" w:sz="4" w:space="0" w:color="000000"/>
               <w:bottom w:val="single" w:sz="4" w:space="0" w:color="000000"/>
@@ -26145,7 +26746,7 @@
         </w:tc>
         <w:tc>
           <w:tcPr>
-            <w:tcW w:w="1428" w:type="dxa"/>
+            <w:tcW w:w="1427" w:type="dxa"/>
             <w:tcBorders>
               <w:left w:val="single" w:sz="4" w:space="0" w:color="000000"/>
               <w:bottom w:val="single" w:sz="4" w:space="0" w:color="000000"/>
@@ -26185,7 +26786,7 @@
         </w:tc>
         <w:tc>
           <w:tcPr>
-            <w:tcW w:w="4247" w:type="dxa"/>
+            <w:tcW w:w="4248" w:type="dxa"/>
             <w:tcBorders>
               <w:left w:val="single" w:sz="4" w:space="0" w:color="000000"/>
               <w:bottom w:val="single" w:sz="4" w:space="0" w:color="000000"/>
@@ -26255,7 +26856,7 @@
         </w:tc>
         <w:tc>
           <w:tcPr>
-            <w:tcW w:w="1428" w:type="dxa"/>
+            <w:tcW w:w="1427" w:type="dxa"/>
             <w:tcBorders>
               <w:left w:val="single" w:sz="4" w:space="0" w:color="000000"/>
               <w:bottom w:val="single" w:sz="4" w:space="0" w:color="000000"/>
@@ -26295,7 +26896,7 @@
         </w:tc>
         <w:tc>
           <w:tcPr>
-            <w:tcW w:w="4247" w:type="dxa"/>
+            <w:tcW w:w="4248" w:type="dxa"/>
             <w:tcBorders>
               <w:left w:val="single" w:sz="4" w:space="0" w:color="000000"/>
               <w:bottom w:val="single" w:sz="4" w:space="0" w:color="000000"/>
@@ -26365,7 +26966,7 @@
         </w:tc>
         <w:tc>
           <w:tcPr>
-            <w:tcW w:w="1428" w:type="dxa"/>
+            <w:tcW w:w="1427" w:type="dxa"/>
             <w:tcBorders>
               <w:left w:val="single" w:sz="4" w:space="0" w:color="000000"/>
               <w:bottom w:val="single" w:sz="4" w:space="0" w:color="000000"/>
@@ -26405,7 +27006,7 @@
         </w:tc>
         <w:tc>
           <w:tcPr>
-            <w:tcW w:w="4247" w:type="dxa"/>
+            <w:tcW w:w="4248" w:type="dxa"/>
             <w:tcBorders>
               <w:left w:val="single" w:sz="4" w:space="0" w:color="000000"/>
               <w:bottom w:val="single" w:sz="4" w:space="0" w:color="000000"/>
@@ -26475,7 +27076,7 @@
         </w:tc>
         <w:tc>
           <w:tcPr>
-            <w:tcW w:w="1428" w:type="dxa"/>
+            <w:tcW w:w="1427" w:type="dxa"/>
             <w:tcBorders>
               <w:left w:val="single" w:sz="4" w:space="0" w:color="000000"/>
               <w:bottom w:val="single" w:sz="4" w:space="0" w:color="000000"/>
@@ -26515,7 +27116,7 @@
         </w:tc>
         <w:tc>
           <w:tcPr>
-            <w:tcW w:w="4247" w:type="dxa"/>
+            <w:tcW w:w="4248" w:type="dxa"/>
             <w:tcBorders>
               <w:left w:val="single" w:sz="4" w:space="0" w:color="000000"/>
               <w:bottom w:val="single" w:sz="4" w:space="0" w:color="000000"/>
@@ -26585,7 +27186,7 @@
         </w:tc>
         <w:tc>
           <w:tcPr>
-            <w:tcW w:w="1428" w:type="dxa"/>
+            <w:tcW w:w="1427" w:type="dxa"/>
             <w:tcBorders>
               <w:left w:val="single" w:sz="4" w:space="0" w:color="000000"/>
               <w:bottom w:val="single" w:sz="4" w:space="0" w:color="000000"/>
@@ -26625,7 +27226,7 @@
         </w:tc>
         <w:tc>
           <w:tcPr>
-            <w:tcW w:w="4247" w:type="dxa"/>
+            <w:tcW w:w="4248" w:type="dxa"/>
             <w:tcBorders>
               <w:left w:val="single" w:sz="4" w:space="0" w:color="000000"/>
               <w:bottom w:val="single" w:sz="4" w:space="0" w:color="000000"/>
@@ -26695,7 +27296,7 @@
         </w:tc>
         <w:tc>
           <w:tcPr>
-            <w:tcW w:w="1428" w:type="dxa"/>
+            <w:tcW w:w="1427" w:type="dxa"/>
             <w:tcBorders>
               <w:left w:val="single" w:sz="4" w:space="0" w:color="000000"/>
               <w:bottom w:val="single" w:sz="4" w:space="0" w:color="000000"/>
@@ -26735,7 +27336,7 @@
         </w:tc>
         <w:tc>
           <w:tcPr>
-            <w:tcW w:w="4247" w:type="dxa"/>
+            <w:tcW w:w="4248" w:type="dxa"/>
             <w:tcBorders>
               <w:left w:val="single" w:sz="4" w:space="0" w:color="000000"/>
               <w:bottom w:val="single" w:sz="4" w:space="0" w:color="000000"/>
@@ -26813,7 +27414,7 @@
         </w:tc>
         <w:tc>
           <w:tcPr>
-            <w:tcW w:w="1428" w:type="dxa"/>
+            <w:tcW w:w="1427" w:type="dxa"/>
             <w:tcBorders>
               <w:left w:val="single" w:sz="4" w:space="0" w:color="000000"/>
               <w:bottom w:val="single" w:sz="4" w:space="0" w:color="000000"/>
@@ -26861,7 +27462,7 @@
         </w:tc>
         <w:tc>
           <w:tcPr>
-            <w:tcW w:w="4247" w:type="dxa"/>
+            <w:tcW w:w="4248" w:type="dxa"/>
             <w:tcBorders>
               <w:left w:val="single" w:sz="4" w:space="0" w:color="000000"/>
               <w:bottom w:val="single" w:sz="4" w:space="0" w:color="000000"/>
@@ -26943,7 +27544,7 @@
         </w:tc>
         <w:tc>
           <w:tcPr>
-            <w:tcW w:w="1428" w:type="dxa"/>
+            <w:tcW w:w="1427" w:type="dxa"/>
             <w:tcBorders>
               <w:left w:val="single" w:sz="4" w:space="0" w:color="000000"/>
               <w:bottom w:val="single" w:sz="4" w:space="0" w:color="000000"/>
@@ -26991,7 +27592,7 @@
         </w:tc>
         <w:tc>
           <w:tcPr>
-            <w:tcW w:w="4247" w:type="dxa"/>
+            <w:tcW w:w="4248" w:type="dxa"/>
             <w:tcBorders>
               <w:left w:val="single" w:sz="4" w:space="0" w:color="000000"/>
               <w:bottom w:val="single" w:sz="4" w:space="0" w:color="000000"/>
@@ -27073,7 +27674,7 @@
         </w:tc>
         <w:tc>
           <w:tcPr>
-            <w:tcW w:w="1428" w:type="dxa"/>
+            <w:tcW w:w="1427" w:type="dxa"/>
             <w:tcBorders>
               <w:left w:val="single" w:sz="4" w:space="0" w:color="000000"/>
               <w:bottom w:val="single" w:sz="4" w:space="0" w:color="000000"/>
@@ -27121,7 +27722,7 @@
         </w:tc>
         <w:tc>
           <w:tcPr>
-            <w:tcW w:w="4247" w:type="dxa"/>
+            <w:tcW w:w="4248" w:type="dxa"/>
             <w:tcBorders>
               <w:left w:val="single" w:sz="4" w:space="0" w:color="000000"/>
               <w:bottom w:val="single" w:sz="4" w:space="0" w:color="000000"/>
@@ -27203,7 +27804,7 @@
         </w:tc>
         <w:tc>
           <w:tcPr>
-            <w:tcW w:w="1428" w:type="dxa"/>
+            <w:tcW w:w="1427" w:type="dxa"/>
             <w:tcBorders>
               <w:left w:val="single" w:sz="4" w:space="0" w:color="000000"/>
               <w:bottom w:val="single" w:sz="4" w:space="0" w:color="000000"/>
@@ -27251,7 +27852,7 @@
         </w:tc>
         <w:tc>
           <w:tcPr>
-            <w:tcW w:w="4247" w:type="dxa"/>
+            <w:tcW w:w="4248" w:type="dxa"/>
             <w:tcBorders>
               <w:left w:val="single" w:sz="4" w:space="0" w:color="000000"/>
               <w:bottom w:val="single" w:sz="4" w:space="0" w:color="000000"/>
@@ -27333,7 +27934,7 @@
         </w:tc>
         <w:tc>
           <w:tcPr>
-            <w:tcW w:w="1428" w:type="dxa"/>
+            <w:tcW w:w="1427" w:type="dxa"/>
             <w:tcBorders>
               <w:left w:val="single" w:sz="4" w:space="0" w:color="000000"/>
               <w:bottom w:val="single" w:sz="4" w:space="0" w:color="000000"/>
@@ -27381,7 +27982,7 @@
         </w:tc>
         <w:tc>
           <w:tcPr>
-            <w:tcW w:w="4247" w:type="dxa"/>
+            <w:tcW w:w="4248" w:type="dxa"/>
             <w:tcBorders>
               <w:left w:val="single" w:sz="4" w:space="0" w:color="000000"/>
               <w:bottom w:val="single" w:sz="4" w:space="0" w:color="000000"/>
@@ -27463,7 +28064,7 @@
         </w:tc>
         <w:tc>
           <w:tcPr>
-            <w:tcW w:w="1428" w:type="dxa"/>
+            <w:tcW w:w="1427" w:type="dxa"/>
             <w:tcBorders>
               <w:left w:val="single" w:sz="4" w:space="0" w:color="000000"/>
               <w:bottom w:val="single" w:sz="4" w:space="0" w:color="000000"/>
@@ -27511,7 +28112,7 @@
         </w:tc>
         <w:tc>
           <w:tcPr>
-            <w:tcW w:w="4247" w:type="dxa"/>
+            <w:tcW w:w="4248" w:type="dxa"/>
             <w:tcBorders>
               <w:left w:val="single" w:sz="4" w:space="0" w:color="000000"/>
               <w:bottom w:val="single" w:sz="4" w:space="0" w:color="000000"/>
@@ -27593,7 +28194,7 @@
         </w:tc>
         <w:tc>
           <w:tcPr>
-            <w:tcW w:w="1428" w:type="dxa"/>
+            <w:tcW w:w="1427" w:type="dxa"/>
             <w:tcBorders>
               <w:left w:val="single" w:sz="4" w:space="0" w:color="000000"/>
               <w:bottom w:val="single" w:sz="4" w:space="0" w:color="000000"/>
@@ -27641,7 +28242,7 @@
         </w:tc>
         <w:tc>
           <w:tcPr>
-            <w:tcW w:w="4247" w:type="dxa"/>
+            <w:tcW w:w="4248" w:type="dxa"/>
             <w:tcBorders>
               <w:left w:val="single" w:sz="4" w:space="0" w:color="000000"/>
               <w:bottom w:val="single" w:sz="4" w:space="0" w:color="000000"/>
@@ -27723,7 +28324,7 @@
         </w:tc>
         <w:tc>
           <w:tcPr>
-            <w:tcW w:w="1428" w:type="dxa"/>
+            <w:tcW w:w="1427" w:type="dxa"/>
             <w:tcBorders>
               <w:left w:val="single" w:sz="4" w:space="0" w:color="000000"/>
               <w:bottom w:val="single" w:sz="4" w:space="0" w:color="000000"/>
@@ -27771,7 +28372,7 @@
         </w:tc>
         <w:tc>
           <w:tcPr>
-            <w:tcW w:w="4247" w:type="dxa"/>
+            <w:tcW w:w="4248" w:type="dxa"/>
             <w:tcBorders>
               <w:left w:val="single" w:sz="4" w:space="0" w:color="000000"/>
               <w:bottom w:val="single" w:sz="4" w:space="0" w:color="000000"/>
@@ -27853,7 +28454,7 @@
         </w:tc>
         <w:tc>
           <w:tcPr>
-            <w:tcW w:w="1428" w:type="dxa"/>
+            <w:tcW w:w="1427" w:type="dxa"/>
             <w:tcBorders>
               <w:left w:val="single" w:sz="4" w:space="0" w:color="000000"/>
               <w:bottom w:val="single" w:sz="4" w:space="0" w:color="000000"/>
@@ -27901,7 +28502,7 @@
         </w:tc>
         <w:tc>
           <w:tcPr>
-            <w:tcW w:w="4247" w:type="dxa"/>
+            <w:tcW w:w="4248" w:type="dxa"/>
             <w:tcBorders>
               <w:left w:val="single" w:sz="4" w:space="0" w:color="000000"/>
               <w:bottom w:val="single" w:sz="4" w:space="0" w:color="000000"/>
@@ -27983,7 +28584,7 @@
         </w:tc>
         <w:tc>
           <w:tcPr>
-            <w:tcW w:w="1428" w:type="dxa"/>
+            <w:tcW w:w="1427" w:type="dxa"/>
             <w:tcBorders>
               <w:left w:val="single" w:sz="4" w:space="0" w:color="000000"/>
               <w:bottom w:val="single" w:sz="4" w:space="0" w:color="000000"/>
@@ -28031,7 +28632,7 @@
         </w:tc>
         <w:tc>
           <w:tcPr>
-            <w:tcW w:w="4247" w:type="dxa"/>
+            <w:tcW w:w="4248" w:type="dxa"/>
             <w:tcBorders>
               <w:left w:val="single" w:sz="4" w:space="0" w:color="000000"/>
               <w:bottom w:val="single" w:sz="4" w:space="0" w:color="000000"/>
@@ -28113,7 +28714,7 @@
         </w:tc>
         <w:tc>
           <w:tcPr>
-            <w:tcW w:w="1428" w:type="dxa"/>
+            <w:tcW w:w="1427" w:type="dxa"/>
             <w:tcBorders>
               <w:left w:val="single" w:sz="4" w:space="0" w:color="000000"/>
               <w:bottom w:val="single" w:sz="4" w:space="0" w:color="000000"/>
@@ -28161,7 +28762,7 @@
         </w:tc>
         <w:tc>
           <w:tcPr>
-            <w:tcW w:w="4247" w:type="dxa"/>
+            <w:tcW w:w="4248" w:type="dxa"/>
             <w:tcBorders>
               <w:left w:val="single" w:sz="4" w:space="0" w:color="000000"/>
               <w:bottom w:val="single" w:sz="4" w:space="0" w:color="000000"/>
@@ -28243,7 +28844,7 @@
         </w:tc>
         <w:tc>
           <w:tcPr>
-            <w:tcW w:w="1428" w:type="dxa"/>
+            <w:tcW w:w="1427" w:type="dxa"/>
             <w:tcBorders>
               <w:left w:val="single" w:sz="4" w:space="0" w:color="000000"/>
               <w:bottom w:val="single" w:sz="4" w:space="0" w:color="000000"/>
@@ -28291,7 +28892,7 @@
         </w:tc>
         <w:tc>
           <w:tcPr>
-            <w:tcW w:w="4247" w:type="dxa"/>
+            <w:tcW w:w="4248" w:type="dxa"/>
             <w:tcBorders>
               <w:left w:val="single" w:sz="4" w:space="0" w:color="000000"/>
               <w:bottom w:val="single" w:sz="4" w:space="0" w:color="000000"/>
@@ -28373,7 +28974,7 @@
         </w:tc>
         <w:tc>
           <w:tcPr>
-            <w:tcW w:w="1428" w:type="dxa"/>
+            <w:tcW w:w="1427" w:type="dxa"/>
             <w:tcBorders>
               <w:left w:val="single" w:sz="4" w:space="0" w:color="000000"/>
               <w:bottom w:val="single" w:sz="4" w:space="0" w:color="000000"/>
@@ -28421,7 +29022,7 @@
         </w:tc>
         <w:tc>
           <w:tcPr>
-            <w:tcW w:w="4247" w:type="dxa"/>
+            <w:tcW w:w="4248" w:type="dxa"/>
             <w:tcBorders>
               <w:left w:val="single" w:sz="4" w:space="0" w:color="000000"/>
               <w:bottom w:val="single" w:sz="4" w:space="0" w:color="000000"/>
@@ -28515,9 +29116,9 @@
       <w:tblGrid>
         <w:gridCol w:w="952"/>
         <w:gridCol w:w="821"/>
-        <w:gridCol w:w="1428"/>
+        <w:gridCol w:w="1427"/>
         <w:gridCol w:w="2524"/>
-        <w:gridCol w:w="4247"/>
+        <w:gridCol w:w="4248"/>
       </w:tblGrid>
       <w:tr>
         <w:trPr/>
@@ -28585,7 +29186,7 @@
         </w:tc>
         <w:tc>
           <w:tcPr>
-            <w:tcW w:w="1428" w:type="dxa"/>
+            <w:tcW w:w="1427" w:type="dxa"/>
             <w:tcBorders>
               <w:top w:val="single" w:sz="4" w:space="0" w:color="000000"/>
               <w:left w:val="single" w:sz="4" w:space="0" w:color="000000"/>
@@ -28647,7 +29248,7 @@
         </w:tc>
         <w:tc>
           <w:tcPr>
-            <w:tcW w:w="4247" w:type="dxa"/>
+            <w:tcW w:w="4248" w:type="dxa"/>
             <w:tcBorders>
               <w:top w:val="single" w:sz="4" w:space="0" w:color="000000"/>
               <w:left w:val="single" w:sz="4" w:space="0" w:color="000000"/>
@@ -28722,7 +29323,7 @@
         </w:tc>
         <w:tc>
           <w:tcPr>
-            <w:tcW w:w="1428" w:type="dxa"/>
+            <w:tcW w:w="1427" w:type="dxa"/>
             <w:tcBorders>
               <w:left w:val="single" w:sz="4" w:space="0" w:color="000000"/>
               <w:bottom w:val="single" w:sz="4" w:space="0" w:color="000000"/>
@@ -28762,7 +29363,7 @@
         </w:tc>
         <w:tc>
           <w:tcPr>
-            <w:tcW w:w="4247" w:type="dxa"/>
+            <w:tcW w:w="4248" w:type="dxa"/>
             <w:tcBorders>
               <w:left w:val="single" w:sz="4" w:space="0" w:color="000000"/>
               <w:bottom w:val="single" w:sz="4" w:space="0" w:color="000000"/>
@@ -28832,7 +29433,7 @@
         </w:tc>
         <w:tc>
           <w:tcPr>
-            <w:tcW w:w="1428" w:type="dxa"/>
+            <w:tcW w:w="1427" w:type="dxa"/>
             <w:tcBorders>
               <w:left w:val="single" w:sz="4" w:space="0" w:color="000000"/>
               <w:bottom w:val="single" w:sz="4" w:space="0" w:color="000000"/>
@@ -28872,7 +29473,7 @@
         </w:tc>
         <w:tc>
           <w:tcPr>
-            <w:tcW w:w="4247" w:type="dxa"/>
+            <w:tcW w:w="4248" w:type="dxa"/>
             <w:tcBorders>
               <w:left w:val="single" w:sz="4" w:space="0" w:color="000000"/>
               <w:bottom w:val="single" w:sz="4" w:space="0" w:color="000000"/>
@@ -28942,7 +29543,7 @@
         </w:tc>
         <w:tc>
           <w:tcPr>
-            <w:tcW w:w="1428" w:type="dxa"/>
+            <w:tcW w:w="1427" w:type="dxa"/>
             <w:tcBorders>
               <w:left w:val="single" w:sz="4" w:space="0" w:color="000000"/>
               <w:bottom w:val="single" w:sz="4" w:space="0" w:color="000000"/>
@@ -28982,7 +29583,7 @@
         </w:tc>
         <w:tc>
           <w:tcPr>
-            <w:tcW w:w="4247" w:type="dxa"/>
+            <w:tcW w:w="4248" w:type="dxa"/>
             <w:tcBorders>
               <w:left w:val="single" w:sz="4" w:space="0" w:color="000000"/>
               <w:bottom w:val="single" w:sz="4" w:space="0" w:color="000000"/>
@@ -31287,7 +31888,7 @@
     </w:rPr>
   </w:style>
   <w:style w:type="paragraph" w:styleId="Heading1">
-    <w:name w:val="Heading 1"/>
+    <w:name w:val="heading 1"/>
     <w:basedOn w:val="Heading"/>
     <w:next w:val="BodyText"/>
     <w:qFormat/>
@@ -31345,7 +31946,7 @@
     </w:rPr>
   </w:style>
   <w:style w:type="paragraph" w:styleId="Caption">
-    <w:name w:val="Caption"/>
+    <w:name w:val="caption"/>
     <w:basedOn w:val="Normal"/>
     <w:qFormat/>
     <w:pPr>

</xml_diff>

<commit_message>
Tuner Parts and Motor Movement Detection
Added universal tuner parts and motor movement detection code in the 8th generation CIvic navigation screen.
</commit_message>
<xml_diff>
--- a/AIBus Information.docx
+++ b/AIBus Information.docx
@@ -177,9 +177,9 @@
       <w:tblGrid>
         <w:gridCol w:w="952"/>
         <w:gridCol w:w="821"/>
-        <w:gridCol w:w="1427"/>
+        <w:gridCol w:w="1426"/>
         <w:gridCol w:w="2524"/>
-        <w:gridCol w:w="4248"/>
+        <w:gridCol w:w="4249"/>
       </w:tblGrid>
       <w:tr>
         <w:trPr/>
@@ -255,7 +255,7 @@
         </w:tc>
         <w:tc>
           <w:tcPr>
-            <w:tcW w:w="1427" w:type="dxa"/>
+            <w:tcW w:w="1426" w:type="dxa"/>
             <w:tcBorders>
               <w:top w:val="single" w:sz="4" w:space="0" w:color="000000"/>
               <w:left w:val="single" w:sz="4" w:space="0" w:color="000000"/>
@@ -325,7 +325,7 @@
         </w:tc>
         <w:tc>
           <w:tcPr>
-            <w:tcW w:w="4248" w:type="dxa"/>
+            <w:tcW w:w="4249" w:type="dxa"/>
             <w:tcBorders>
               <w:top w:val="single" w:sz="4" w:space="0" w:color="000000"/>
               <w:left w:val="single" w:sz="4" w:space="0" w:color="000000"/>
@@ -412,7 +412,7 @@
         </w:tc>
         <w:tc>
           <w:tcPr>
-            <w:tcW w:w="1427" w:type="dxa"/>
+            <w:tcW w:w="1426" w:type="dxa"/>
             <w:tcBorders>
               <w:left w:val="single" w:sz="4" w:space="0" w:color="000000"/>
               <w:bottom w:val="single" w:sz="4" w:space="0" w:color="000000"/>
@@ -460,7 +460,7 @@
         </w:tc>
         <w:tc>
           <w:tcPr>
-            <w:tcW w:w="4248" w:type="dxa"/>
+            <w:tcW w:w="4249" w:type="dxa"/>
             <w:tcBorders>
               <w:left w:val="single" w:sz="4" w:space="0" w:color="000000"/>
               <w:bottom w:val="single" w:sz="4" w:space="0" w:color="000000"/>
@@ -542,7 +542,7 @@
         </w:tc>
         <w:tc>
           <w:tcPr>
-            <w:tcW w:w="1427" w:type="dxa"/>
+            <w:tcW w:w="1426" w:type="dxa"/>
             <w:tcBorders>
               <w:left w:val="single" w:sz="4" w:space="0" w:color="000000"/>
               <w:bottom w:val="single" w:sz="4" w:space="0" w:color="000000"/>
@@ -590,7 +590,7 @@
         </w:tc>
         <w:tc>
           <w:tcPr>
-            <w:tcW w:w="4248" w:type="dxa"/>
+            <w:tcW w:w="4249" w:type="dxa"/>
             <w:tcBorders>
               <w:left w:val="single" w:sz="4" w:space="0" w:color="000000"/>
               <w:bottom w:val="single" w:sz="4" w:space="0" w:color="000000"/>
@@ -672,7 +672,7 @@
         </w:tc>
         <w:tc>
           <w:tcPr>
-            <w:tcW w:w="1427" w:type="dxa"/>
+            <w:tcW w:w="1426" w:type="dxa"/>
             <w:tcBorders>
               <w:left w:val="single" w:sz="4" w:space="0" w:color="000000"/>
               <w:bottom w:val="single" w:sz="4" w:space="0" w:color="000000"/>
@@ -720,7 +720,7 @@
         </w:tc>
         <w:tc>
           <w:tcPr>
-            <w:tcW w:w="4248" w:type="dxa"/>
+            <w:tcW w:w="4249" w:type="dxa"/>
             <w:tcBorders>
               <w:left w:val="single" w:sz="4" w:space="0" w:color="000000"/>
               <w:bottom w:val="single" w:sz="4" w:space="0" w:color="000000"/>
@@ -802,7 +802,7 @@
         </w:tc>
         <w:tc>
           <w:tcPr>
-            <w:tcW w:w="1427" w:type="dxa"/>
+            <w:tcW w:w="1426" w:type="dxa"/>
             <w:tcBorders>
               <w:left w:val="single" w:sz="4" w:space="0" w:color="000000"/>
               <w:bottom w:val="single" w:sz="4" w:space="0" w:color="000000"/>
@@ -850,7 +850,7 @@
         </w:tc>
         <w:tc>
           <w:tcPr>
-            <w:tcW w:w="4248" w:type="dxa"/>
+            <w:tcW w:w="4249" w:type="dxa"/>
             <w:tcBorders>
               <w:left w:val="single" w:sz="4" w:space="0" w:color="000000"/>
               <w:bottom w:val="single" w:sz="4" w:space="0" w:color="000000"/>
@@ -932,7 +932,7 @@
         </w:tc>
         <w:tc>
           <w:tcPr>
-            <w:tcW w:w="1427" w:type="dxa"/>
+            <w:tcW w:w="1426" w:type="dxa"/>
             <w:tcBorders>
               <w:left w:val="single" w:sz="4" w:space="0" w:color="000000"/>
               <w:bottom w:val="single" w:sz="4" w:space="0" w:color="000000"/>
@@ -980,7 +980,7 @@
         </w:tc>
         <w:tc>
           <w:tcPr>
-            <w:tcW w:w="4248" w:type="dxa"/>
+            <w:tcW w:w="4249" w:type="dxa"/>
             <w:tcBorders>
               <w:left w:val="single" w:sz="4" w:space="0" w:color="000000"/>
               <w:bottom w:val="single" w:sz="4" w:space="0" w:color="000000"/>
@@ -1062,7 +1062,7 @@
         </w:tc>
         <w:tc>
           <w:tcPr>
-            <w:tcW w:w="1427" w:type="dxa"/>
+            <w:tcW w:w="1426" w:type="dxa"/>
             <w:tcBorders>
               <w:left w:val="single" w:sz="4" w:space="0" w:color="000000"/>
               <w:bottom w:val="single" w:sz="4" w:space="0" w:color="000000"/>
@@ -1110,7 +1110,7 @@
         </w:tc>
         <w:tc>
           <w:tcPr>
-            <w:tcW w:w="4248" w:type="dxa"/>
+            <w:tcW w:w="4249" w:type="dxa"/>
             <w:tcBorders>
               <w:left w:val="single" w:sz="4" w:space="0" w:color="000000"/>
               <w:bottom w:val="single" w:sz="4" w:space="0" w:color="000000"/>
@@ -1192,7 +1192,7 @@
         </w:tc>
         <w:tc>
           <w:tcPr>
-            <w:tcW w:w="1427" w:type="dxa"/>
+            <w:tcW w:w="1426" w:type="dxa"/>
             <w:tcBorders>
               <w:left w:val="single" w:sz="4" w:space="0" w:color="000000"/>
               <w:bottom w:val="single" w:sz="4" w:space="0" w:color="000000"/>
@@ -1240,7 +1240,7 @@
         </w:tc>
         <w:tc>
           <w:tcPr>
-            <w:tcW w:w="4248" w:type="dxa"/>
+            <w:tcW w:w="4249" w:type="dxa"/>
             <w:tcBorders>
               <w:left w:val="single" w:sz="4" w:space="0" w:color="000000"/>
               <w:bottom w:val="single" w:sz="4" w:space="0" w:color="000000"/>
@@ -1322,7 +1322,7 @@
         </w:tc>
         <w:tc>
           <w:tcPr>
-            <w:tcW w:w="1427" w:type="dxa"/>
+            <w:tcW w:w="1426" w:type="dxa"/>
             <w:tcBorders>
               <w:left w:val="single" w:sz="4" w:space="0" w:color="000000"/>
               <w:bottom w:val="single" w:sz="4" w:space="0" w:color="000000"/>
@@ -1370,7 +1370,7 @@
         </w:tc>
         <w:tc>
           <w:tcPr>
-            <w:tcW w:w="4248" w:type="dxa"/>
+            <w:tcW w:w="4249" w:type="dxa"/>
             <w:tcBorders>
               <w:left w:val="single" w:sz="4" w:space="0" w:color="000000"/>
               <w:bottom w:val="single" w:sz="4" w:space="0" w:color="000000"/>
@@ -1452,7 +1452,7 @@
         </w:tc>
         <w:tc>
           <w:tcPr>
-            <w:tcW w:w="1427" w:type="dxa"/>
+            <w:tcW w:w="1426" w:type="dxa"/>
             <w:tcBorders>
               <w:left w:val="single" w:sz="4" w:space="0" w:color="000000"/>
               <w:bottom w:val="single" w:sz="4" w:space="0" w:color="000000"/>
@@ -1500,7 +1500,7 @@
         </w:tc>
         <w:tc>
           <w:tcPr>
-            <w:tcW w:w="4248" w:type="dxa"/>
+            <w:tcW w:w="4249" w:type="dxa"/>
             <w:tcBorders>
               <w:left w:val="single" w:sz="4" w:space="0" w:color="000000"/>
               <w:bottom w:val="single" w:sz="4" w:space="0" w:color="000000"/>
@@ -1582,7 +1582,7 @@
         </w:tc>
         <w:tc>
           <w:tcPr>
-            <w:tcW w:w="1427" w:type="dxa"/>
+            <w:tcW w:w="1426" w:type="dxa"/>
             <w:tcBorders>
               <w:left w:val="single" w:sz="4" w:space="0" w:color="000000"/>
               <w:bottom w:val="single" w:sz="4" w:space="0" w:color="000000"/>
@@ -1630,7 +1630,7 @@
         </w:tc>
         <w:tc>
           <w:tcPr>
-            <w:tcW w:w="4248" w:type="dxa"/>
+            <w:tcW w:w="4249" w:type="dxa"/>
             <w:tcBorders>
               <w:left w:val="single" w:sz="4" w:space="0" w:color="000000"/>
               <w:bottom w:val="single" w:sz="4" w:space="0" w:color="000000"/>
@@ -1711,7 +1711,7 @@
         </w:tc>
         <w:tc>
           <w:tcPr>
-            <w:tcW w:w="1427" w:type="dxa"/>
+            <w:tcW w:w="1426" w:type="dxa"/>
             <w:tcBorders>
               <w:left w:val="single" w:sz="4" w:space="0" w:color="000000"/>
               <w:bottom w:val="single" w:sz="4" w:space="0" w:color="000000"/>
@@ -1759,7 +1759,7 @@
         </w:tc>
         <w:tc>
           <w:tcPr>
-            <w:tcW w:w="4248" w:type="dxa"/>
+            <w:tcW w:w="4249" w:type="dxa"/>
             <w:tcBorders>
               <w:left w:val="single" w:sz="4" w:space="0" w:color="000000"/>
               <w:bottom w:val="single" w:sz="4" w:space="0" w:color="000000"/>
@@ -1841,7 +1841,7 @@
         </w:tc>
         <w:tc>
           <w:tcPr>
-            <w:tcW w:w="1427" w:type="dxa"/>
+            <w:tcW w:w="1426" w:type="dxa"/>
             <w:tcBorders>
               <w:left w:val="single" w:sz="4" w:space="0" w:color="000000"/>
               <w:bottom w:val="single" w:sz="4" w:space="0" w:color="000000"/>
@@ -1889,7 +1889,7 @@
         </w:tc>
         <w:tc>
           <w:tcPr>
-            <w:tcW w:w="4248" w:type="dxa"/>
+            <w:tcW w:w="4249" w:type="dxa"/>
             <w:tcBorders>
               <w:left w:val="single" w:sz="4" w:space="0" w:color="000000"/>
               <w:bottom w:val="single" w:sz="4" w:space="0" w:color="000000"/>
@@ -1971,7 +1971,7 @@
         </w:tc>
         <w:tc>
           <w:tcPr>
-            <w:tcW w:w="1427" w:type="dxa"/>
+            <w:tcW w:w="1426" w:type="dxa"/>
             <w:tcBorders>
               <w:left w:val="single" w:sz="4" w:space="0" w:color="000000"/>
               <w:bottom w:val="single" w:sz="4" w:space="0" w:color="000000"/>
@@ -2019,7 +2019,7 @@
         </w:tc>
         <w:tc>
           <w:tcPr>
-            <w:tcW w:w="4248" w:type="dxa"/>
+            <w:tcW w:w="4249" w:type="dxa"/>
             <w:tcBorders>
               <w:left w:val="single" w:sz="4" w:space="0" w:color="000000"/>
               <w:bottom w:val="single" w:sz="4" w:space="0" w:color="000000"/>
@@ -2236,7 +2236,7 @@
         </w:tc>
         <w:tc>
           <w:tcPr>
-            <w:tcW w:w="1427" w:type="dxa"/>
+            <w:tcW w:w="1426" w:type="dxa"/>
             <w:tcBorders>
               <w:left w:val="single" w:sz="4" w:space="0" w:color="000000"/>
               <w:bottom w:val="single" w:sz="4" w:space="0" w:color="000000"/>
@@ -2284,7 +2284,7 @@
         </w:tc>
         <w:tc>
           <w:tcPr>
-            <w:tcW w:w="4248" w:type="dxa"/>
+            <w:tcW w:w="4249" w:type="dxa"/>
             <w:tcBorders>
               <w:left w:val="single" w:sz="4" w:space="0" w:color="000000"/>
               <w:bottom w:val="single" w:sz="4" w:space="0" w:color="000000"/>
@@ -2366,7 +2366,7 @@
         </w:tc>
         <w:tc>
           <w:tcPr>
-            <w:tcW w:w="1427" w:type="dxa"/>
+            <w:tcW w:w="1426" w:type="dxa"/>
             <w:tcBorders>
               <w:left w:val="single" w:sz="4" w:space="0" w:color="000000"/>
               <w:bottom w:val="single" w:sz="4" w:space="0" w:color="000000"/>
@@ -2414,7 +2414,7 @@
         </w:tc>
         <w:tc>
           <w:tcPr>
-            <w:tcW w:w="4248" w:type="dxa"/>
+            <w:tcW w:w="4249" w:type="dxa"/>
             <w:tcBorders>
               <w:left w:val="single" w:sz="4" w:space="0" w:color="000000"/>
               <w:bottom w:val="single" w:sz="4" w:space="0" w:color="000000"/>
@@ -2498,7 +2498,7 @@
         </w:tc>
         <w:tc>
           <w:tcPr>
-            <w:tcW w:w="1427" w:type="dxa"/>
+            <w:tcW w:w="1426" w:type="dxa"/>
             <w:tcBorders>
               <w:left w:val="single" w:sz="4" w:space="0" w:color="000000"/>
               <w:bottom w:val="single" w:sz="4" w:space="0" w:color="000000"/>
@@ -2546,7 +2546,7 @@
         </w:tc>
         <w:tc>
           <w:tcPr>
-            <w:tcW w:w="4248" w:type="dxa"/>
+            <w:tcW w:w="4249" w:type="dxa"/>
             <w:tcBorders>
               <w:left w:val="single" w:sz="4" w:space="0" w:color="000000"/>
               <w:bottom w:val="single" w:sz="4" w:space="0" w:color="000000"/>
@@ -2630,7 +2630,7 @@
         </w:tc>
         <w:tc>
           <w:tcPr>
-            <w:tcW w:w="1427" w:type="dxa"/>
+            <w:tcW w:w="1426" w:type="dxa"/>
             <w:tcBorders>
               <w:left w:val="single" w:sz="4" w:space="0" w:color="000000"/>
               <w:bottom w:val="single" w:sz="4" w:space="0" w:color="000000"/>
@@ -2678,7 +2678,7 @@
         </w:tc>
         <w:tc>
           <w:tcPr>
-            <w:tcW w:w="4248" w:type="dxa"/>
+            <w:tcW w:w="4249" w:type="dxa"/>
             <w:tcBorders>
               <w:left w:val="single" w:sz="4" w:space="0" w:color="000000"/>
               <w:bottom w:val="single" w:sz="4" w:space="0" w:color="000000"/>
@@ -2762,7 +2762,7 @@
         </w:tc>
         <w:tc>
           <w:tcPr>
-            <w:tcW w:w="1427" w:type="dxa"/>
+            <w:tcW w:w="1426" w:type="dxa"/>
             <w:tcBorders>
               <w:left w:val="single" w:sz="4" w:space="0" w:color="000000"/>
               <w:bottom w:val="single" w:sz="4" w:space="0" w:color="000000"/>
@@ -2810,7 +2810,7 @@
         </w:tc>
         <w:tc>
           <w:tcPr>
-            <w:tcW w:w="4248" w:type="dxa"/>
+            <w:tcW w:w="4249" w:type="dxa"/>
             <w:tcBorders>
               <w:left w:val="single" w:sz="4" w:space="0" w:color="000000"/>
               <w:bottom w:val="single" w:sz="4" w:space="0" w:color="000000"/>
@@ -2899,9 +2899,9 @@
       <w:tblGrid>
         <w:gridCol w:w="952"/>
         <w:gridCol w:w="821"/>
-        <w:gridCol w:w="1427"/>
+        <w:gridCol w:w="1426"/>
         <w:gridCol w:w="2524"/>
-        <w:gridCol w:w="4248"/>
+        <w:gridCol w:w="4249"/>
       </w:tblGrid>
       <w:tr>
         <w:trPr/>
@@ -2977,7 +2977,7 @@
         </w:tc>
         <w:tc>
           <w:tcPr>
-            <w:tcW w:w="1427" w:type="dxa"/>
+            <w:tcW w:w="1426" w:type="dxa"/>
             <w:tcBorders>
               <w:top w:val="single" w:sz="4" w:space="0" w:color="000000"/>
               <w:left w:val="single" w:sz="4" w:space="0" w:color="000000"/>
@@ -3047,7 +3047,7 @@
         </w:tc>
         <w:tc>
           <w:tcPr>
-            <w:tcW w:w="4248" w:type="dxa"/>
+            <w:tcW w:w="4249" w:type="dxa"/>
             <w:tcBorders>
               <w:top w:val="single" w:sz="4" w:space="0" w:color="000000"/>
               <w:left w:val="single" w:sz="4" w:space="0" w:color="000000"/>
@@ -3134,7 +3134,7 @@
         </w:tc>
         <w:tc>
           <w:tcPr>
-            <w:tcW w:w="1427" w:type="dxa"/>
+            <w:tcW w:w="1426" w:type="dxa"/>
             <w:tcBorders>
               <w:left w:val="single" w:sz="4" w:space="0" w:color="000000"/>
               <w:bottom w:val="single" w:sz="4" w:space="0" w:color="000000"/>
@@ -3182,7 +3182,7 @@
         </w:tc>
         <w:tc>
           <w:tcPr>
-            <w:tcW w:w="4248" w:type="dxa"/>
+            <w:tcW w:w="4249" w:type="dxa"/>
             <w:tcBorders>
               <w:left w:val="single" w:sz="4" w:space="0" w:color="000000"/>
               <w:bottom w:val="single" w:sz="4" w:space="0" w:color="000000"/>
@@ -3264,7 +3264,7 @@
         </w:tc>
         <w:tc>
           <w:tcPr>
-            <w:tcW w:w="1427" w:type="dxa"/>
+            <w:tcW w:w="1426" w:type="dxa"/>
             <w:tcBorders>
               <w:left w:val="single" w:sz="4" w:space="0" w:color="000000"/>
               <w:bottom w:val="single" w:sz="4" w:space="0" w:color="000000"/>
@@ -3312,7 +3312,7 @@
         </w:tc>
         <w:tc>
           <w:tcPr>
-            <w:tcW w:w="4248" w:type="dxa"/>
+            <w:tcW w:w="4249" w:type="dxa"/>
             <w:tcBorders>
               <w:left w:val="single" w:sz="4" w:space="0" w:color="000000"/>
               <w:bottom w:val="single" w:sz="4" w:space="0" w:color="000000"/>
@@ -3394,7 +3394,7 @@
         </w:tc>
         <w:tc>
           <w:tcPr>
-            <w:tcW w:w="1427" w:type="dxa"/>
+            <w:tcW w:w="1426" w:type="dxa"/>
             <w:tcBorders>
               <w:left w:val="single" w:sz="4" w:space="0" w:color="000000"/>
               <w:bottom w:val="single" w:sz="4" w:space="0" w:color="000000"/>
@@ -3442,7 +3442,7 @@
         </w:tc>
         <w:tc>
           <w:tcPr>
-            <w:tcW w:w="4248" w:type="dxa"/>
+            <w:tcW w:w="4249" w:type="dxa"/>
             <w:tcBorders>
               <w:left w:val="single" w:sz="4" w:space="0" w:color="000000"/>
               <w:bottom w:val="single" w:sz="4" w:space="0" w:color="000000"/>
@@ -3524,7 +3524,7 @@
         </w:tc>
         <w:tc>
           <w:tcPr>
-            <w:tcW w:w="1427" w:type="dxa"/>
+            <w:tcW w:w="1426" w:type="dxa"/>
             <w:tcBorders>
               <w:left w:val="single" w:sz="4" w:space="0" w:color="000000"/>
               <w:bottom w:val="single" w:sz="4" w:space="0" w:color="000000"/>
@@ -3572,7 +3572,7 @@
         </w:tc>
         <w:tc>
           <w:tcPr>
-            <w:tcW w:w="4248" w:type="dxa"/>
+            <w:tcW w:w="4249" w:type="dxa"/>
             <w:tcBorders>
               <w:left w:val="single" w:sz="4" w:space="0" w:color="000000"/>
               <w:bottom w:val="single" w:sz="4" w:space="0" w:color="000000"/>
@@ -3654,7 +3654,7 @@
         </w:tc>
         <w:tc>
           <w:tcPr>
-            <w:tcW w:w="1427" w:type="dxa"/>
+            <w:tcW w:w="1426" w:type="dxa"/>
             <w:tcBorders>
               <w:left w:val="single" w:sz="4" w:space="0" w:color="000000"/>
               <w:bottom w:val="single" w:sz="4" w:space="0" w:color="000000"/>
@@ -3702,7 +3702,7 @@
         </w:tc>
         <w:tc>
           <w:tcPr>
-            <w:tcW w:w="4248" w:type="dxa"/>
+            <w:tcW w:w="4249" w:type="dxa"/>
             <w:tcBorders>
               <w:left w:val="single" w:sz="4" w:space="0" w:color="000000"/>
               <w:bottom w:val="single" w:sz="4" w:space="0" w:color="000000"/>
@@ -3784,7 +3784,7 @@
         </w:tc>
         <w:tc>
           <w:tcPr>
-            <w:tcW w:w="1427" w:type="dxa"/>
+            <w:tcW w:w="1426" w:type="dxa"/>
             <w:tcBorders>
               <w:left w:val="single" w:sz="4" w:space="0" w:color="000000"/>
               <w:bottom w:val="single" w:sz="4" w:space="0" w:color="000000"/>
@@ -3832,7 +3832,7 @@
         </w:tc>
         <w:tc>
           <w:tcPr>
-            <w:tcW w:w="4248" w:type="dxa"/>
+            <w:tcW w:w="4249" w:type="dxa"/>
             <w:tcBorders>
               <w:left w:val="single" w:sz="4" w:space="0" w:color="000000"/>
               <w:bottom w:val="single" w:sz="4" w:space="0" w:color="000000"/>
@@ -3914,7 +3914,7 @@
         </w:tc>
         <w:tc>
           <w:tcPr>
-            <w:tcW w:w="1427" w:type="dxa"/>
+            <w:tcW w:w="1426" w:type="dxa"/>
             <w:tcBorders>
               <w:left w:val="single" w:sz="4" w:space="0" w:color="000000"/>
               <w:bottom w:val="single" w:sz="4" w:space="0" w:color="000000"/>
@@ -3962,7 +3962,7 @@
         </w:tc>
         <w:tc>
           <w:tcPr>
-            <w:tcW w:w="4248" w:type="dxa"/>
+            <w:tcW w:w="4249" w:type="dxa"/>
             <w:tcBorders>
               <w:left w:val="single" w:sz="4" w:space="0" w:color="000000"/>
               <w:bottom w:val="single" w:sz="4" w:space="0" w:color="000000"/>
@@ -4044,7 +4044,7 @@
         </w:tc>
         <w:tc>
           <w:tcPr>
-            <w:tcW w:w="1427" w:type="dxa"/>
+            <w:tcW w:w="1426" w:type="dxa"/>
             <w:tcBorders>
               <w:left w:val="single" w:sz="4" w:space="0" w:color="000000"/>
               <w:bottom w:val="single" w:sz="4" w:space="0" w:color="000000"/>
@@ -4092,7 +4092,7 @@
         </w:tc>
         <w:tc>
           <w:tcPr>
-            <w:tcW w:w="4248" w:type="dxa"/>
+            <w:tcW w:w="4249" w:type="dxa"/>
             <w:tcBorders>
               <w:left w:val="single" w:sz="4" w:space="0" w:color="000000"/>
               <w:bottom w:val="single" w:sz="4" w:space="0" w:color="000000"/>
@@ -4174,7 +4174,7 @@
         </w:tc>
         <w:tc>
           <w:tcPr>
-            <w:tcW w:w="1427" w:type="dxa"/>
+            <w:tcW w:w="1426" w:type="dxa"/>
             <w:tcBorders>
               <w:left w:val="single" w:sz="4" w:space="0" w:color="000000"/>
               <w:bottom w:val="single" w:sz="4" w:space="0" w:color="000000"/>
@@ -4222,7 +4222,7 @@
         </w:tc>
         <w:tc>
           <w:tcPr>
-            <w:tcW w:w="4248" w:type="dxa"/>
+            <w:tcW w:w="4249" w:type="dxa"/>
             <w:tcBorders>
               <w:left w:val="single" w:sz="4" w:space="0" w:color="000000"/>
               <w:bottom w:val="single" w:sz="4" w:space="0" w:color="000000"/>
@@ -4304,7 +4304,7 @@
         </w:tc>
         <w:tc>
           <w:tcPr>
-            <w:tcW w:w="1427" w:type="dxa"/>
+            <w:tcW w:w="1426" w:type="dxa"/>
             <w:tcBorders>
               <w:left w:val="single" w:sz="4" w:space="0" w:color="000000"/>
               <w:bottom w:val="single" w:sz="4" w:space="0" w:color="000000"/>
@@ -4352,7 +4352,7 @@
         </w:tc>
         <w:tc>
           <w:tcPr>
-            <w:tcW w:w="4248" w:type="dxa"/>
+            <w:tcW w:w="4249" w:type="dxa"/>
             <w:tcBorders>
               <w:left w:val="single" w:sz="4" w:space="0" w:color="000000"/>
               <w:bottom w:val="single" w:sz="4" w:space="0" w:color="000000"/>
@@ -4434,7 +4434,7 @@
         </w:tc>
         <w:tc>
           <w:tcPr>
-            <w:tcW w:w="1427" w:type="dxa"/>
+            <w:tcW w:w="1426" w:type="dxa"/>
             <w:tcBorders>
               <w:left w:val="single" w:sz="4" w:space="0" w:color="000000"/>
               <w:bottom w:val="single" w:sz="4" w:space="0" w:color="000000"/>
@@ -4482,7 +4482,7 @@
         </w:tc>
         <w:tc>
           <w:tcPr>
-            <w:tcW w:w="4248" w:type="dxa"/>
+            <w:tcW w:w="4249" w:type="dxa"/>
             <w:tcBorders>
               <w:left w:val="single" w:sz="4" w:space="0" w:color="000000"/>
               <w:bottom w:val="single" w:sz="4" w:space="0" w:color="000000"/>
@@ -4564,7 +4564,7 @@
         </w:tc>
         <w:tc>
           <w:tcPr>
-            <w:tcW w:w="1427" w:type="dxa"/>
+            <w:tcW w:w="1426" w:type="dxa"/>
             <w:tcBorders>
               <w:left w:val="single" w:sz="4" w:space="0" w:color="000000"/>
               <w:bottom w:val="single" w:sz="4" w:space="0" w:color="000000"/>
@@ -4612,7 +4612,7 @@
         </w:tc>
         <w:tc>
           <w:tcPr>
-            <w:tcW w:w="4248" w:type="dxa"/>
+            <w:tcW w:w="4249" w:type="dxa"/>
             <w:tcBorders>
               <w:left w:val="single" w:sz="4" w:space="0" w:color="000000"/>
               <w:bottom w:val="single" w:sz="4" w:space="0" w:color="000000"/>
@@ -4694,7 +4694,7 @@
         </w:tc>
         <w:tc>
           <w:tcPr>
-            <w:tcW w:w="1427" w:type="dxa"/>
+            <w:tcW w:w="1426" w:type="dxa"/>
             <w:tcBorders>
               <w:left w:val="single" w:sz="4" w:space="0" w:color="000000"/>
               <w:bottom w:val="single" w:sz="4" w:space="0" w:color="000000"/>
@@ -4742,7 +4742,7 @@
         </w:tc>
         <w:tc>
           <w:tcPr>
-            <w:tcW w:w="4248" w:type="dxa"/>
+            <w:tcW w:w="4249" w:type="dxa"/>
             <w:tcBorders>
               <w:left w:val="single" w:sz="4" w:space="0" w:color="000000"/>
               <w:bottom w:val="single" w:sz="4" w:space="0" w:color="000000"/>
@@ -4824,7 +4824,7 @@
         </w:tc>
         <w:tc>
           <w:tcPr>
-            <w:tcW w:w="1427" w:type="dxa"/>
+            <w:tcW w:w="1426" w:type="dxa"/>
             <w:tcBorders>
               <w:left w:val="single" w:sz="4" w:space="0" w:color="000000"/>
               <w:bottom w:val="single" w:sz="4" w:space="0" w:color="000000"/>
@@ -4872,7 +4872,7 @@
         </w:tc>
         <w:tc>
           <w:tcPr>
-            <w:tcW w:w="4248" w:type="dxa"/>
+            <w:tcW w:w="4249" w:type="dxa"/>
             <w:tcBorders>
               <w:left w:val="single" w:sz="4" w:space="0" w:color="000000"/>
               <w:bottom w:val="single" w:sz="4" w:space="0" w:color="000000"/>
@@ -4954,7 +4954,7 @@
         </w:tc>
         <w:tc>
           <w:tcPr>
-            <w:tcW w:w="1427" w:type="dxa"/>
+            <w:tcW w:w="1426" w:type="dxa"/>
             <w:tcBorders>
               <w:left w:val="single" w:sz="4" w:space="0" w:color="000000"/>
               <w:bottom w:val="single" w:sz="4" w:space="0" w:color="000000"/>
@@ -5002,7 +5002,7 @@
         </w:tc>
         <w:tc>
           <w:tcPr>
-            <w:tcW w:w="4248" w:type="dxa"/>
+            <w:tcW w:w="4249" w:type="dxa"/>
             <w:tcBorders>
               <w:left w:val="single" w:sz="4" w:space="0" w:color="000000"/>
               <w:bottom w:val="single" w:sz="4" w:space="0" w:color="000000"/>
@@ -5165,7 +5165,7 @@
         </w:tc>
         <w:tc>
           <w:tcPr>
-            <w:tcW w:w="1427" w:type="dxa"/>
+            <w:tcW w:w="1426" w:type="dxa"/>
             <w:tcBorders>
               <w:left w:val="single" w:sz="4" w:space="0" w:color="000000"/>
               <w:bottom w:val="single" w:sz="4" w:space="0" w:color="000000"/>
@@ -5213,7 +5213,7 @@
         </w:tc>
         <w:tc>
           <w:tcPr>
-            <w:tcW w:w="4248" w:type="dxa"/>
+            <w:tcW w:w="4249" w:type="dxa"/>
             <w:tcBorders>
               <w:left w:val="single" w:sz="4" w:space="0" w:color="000000"/>
               <w:bottom w:val="single" w:sz="4" w:space="0" w:color="000000"/>
@@ -5403,7 +5403,7 @@
         </w:tc>
         <w:tc>
           <w:tcPr>
-            <w:tcW w:w="1427" w:type="dxa"/>
+            <w:tcW w:w="1426" w:type="dxa"/>
             <w:tcBorders>
               <w:left w:val="single" w:sz="4" w:space="0" w:color="000000"/>
               <w:bottom w:val="single" w:sz="4" w:space="0" w:color="000000"/>
@@ -5451,7 +5451,7 @@
         </w:tc>
         <w:tc>
           <w:tcPr>
-            <w:tcW w:w="4248" w:type="dxa"/>
+            <w:tcW w:w="4249" w:type="dxa"/>
             <w:tcBorders>
               <w:left w:val="single" w:sz="4" w:space="0" w:color="000000"/>
               <w:bottom w:val="single" w:sz="4" w:space="0" w:color="000000"/>
@@ -5641,7 +5641,7 @@
         </w:tc>
         <w:tc>
           <w:tcPr>
-            <w:tcW w:w="1427" w:type="dxa"/>
+            <w:tcW w:w="1426" w:type="dxa"/>
             <w:tcBorders>
               <w:left w:val="single" w:sz="4" w:space="0" w:color="000000"/>
               <w:bottom w:val="single" w:sz="4" w:space="0" w:color="000000"/>
@@ -5689,7 +5689,7 @@
         </w:tc>
         <w:tc>
           <w:tcPr>
-            <w:tcW w:w="4248" w:type="dxa"/>
+            <w:tcW w:w="4249" w:type="dxa"/>
             <w:tcBorders>
               <w:left w:val="single" w:sz="4" w:space="0" w:color="000000"/>
               <w:bottom w:val="single" w:sz="4" w:space="0" w:color="000000"/>
@@ -5771,7 +5771,7 @@
         </w:tc>
         <w:tc>
           <w:tcPr>
-            <w:tcW w:w="1427" w:type="dxa"/>
+            <w:tcW w:w="1426" w:type="dxa"/>
             <w:tcBorders>
               <w:left w:val="single" w:sz="4" w:space="0" w:color="000000"/>
               <w:bottom w:val="single" w:sz="4" w:space="0" w:color="000000"/>
@@ -5819,7 +5819,7 @@
         </w:tc>
         <w:tc>
           <w:tcPr>
-            <w:tcW w:w="4248" w:type="dxa"/>
+            <w:tcW w:w="4249" w:type="dxa"/>
             <w:tcBorders>
               <w:left w:val="single" w:sz="4" w:space="0" w:color="000000"/>
               <w:bottom w:val="single" w:sz="4" w:space="0" w:color="000000"/>
@@ -5901,7 +5901,7 @@
         </w:tc>
         <w:tc>
           <w:tcPr>
-            <w:tcW w:w="1427" w:type="dxa"/>
+            <w:tcW w:w="1426" w:type="dxa"/>
             <w:tcBorders>
               <w:left w:val="single" w:sz="4" w:space="0" w:color="000000"/>
               <w:bottom w:val="single" w:sz="4" w:space="0" w:color="000000"/>
@@ -5949,7 +5949,7 @@
         </w:tc>
         <w:tc>
           <w:tcPr>
-            <w:tcW w:w="4248" w:type="dxa"/>
+            <w:tcW w:w="4249" w:type="dxa"/>
             <w:tcBorders>
               <w:left w:val="single" w:sz="4" w:space="0" w:color="000000"/>
               <w:bottom w:val="single" w:sz="4" w:space="0" w:color="000000"/>
@@ -6038,9 +6038,9 @@
       <w:tblGrid>
         <w:gridCol w:w="952"/>
         <w:gridCol w:w="821"/>
-        <w:gridCol w:w="1427"/>
+        <w:gridCol w:w="1426"/>
         <w:gridCol w:w="2524"/>
-        <w:gridCol w:w="4248"/>
+        <w:gridCol w:w="4249"/>
       </w:tblGrid>
       <w:tr>
         <w:trPr/>
@@ -6116,7 +6116,7 @@
         </w:tc>
         <w:tc>
           <w:tcPr>
-            <w:tcW w:w="1427" w:type="dxa"/>
+            <w:tcW w:w="1426" w:type="dxa"/>
             <w:tcBorders>
               <w:top w:val="single" w:sz="4" w:space="0" w:color="000000"/>
               <w:left w:val="single" w:sz="4" w:space="0" w:color="000000"/>
@@ -6186,7 +6186,7 @@
         </w:tc>
         <w:tc>
           <w:tcPr>
-            <w:tcW w:w="4248" w:type="dxa"/>
+            <w:tcW w:w="4249" w:type="dxa"/>
             <w:tcBorders>
               <w:top w:val="single" w:sz="4" w:space="0" w:color="000000"/>
               <w:left w:val="single" w:sz="4" w:space="0" w:color="000000"/>
@@ -6293,7 +6293,7 @@
         </w:tc>
         <w:tc>
           <w:tcPr>
-            <w:tcW w:w="1427" w:type="dxa"/>
+            <w:tcW w:w="1426" w:type="dxa"/>
             <w:tcBorders>
               <w:left w:val="single" w:sz="4" w:space="0" w:color="000000"/>
               <w:bottom w:val="single" w:sz="4" w:space="0" w:color="000000"/>
@@ -6361,7 +6361,7 @@
         </w:tc>
         <w:tc>
           <w:tcPr>
-            <w:tcW w:w="4248" w:type="dxa"/>
+            <w:tcW w:w="4249" w:type="dxa"/>
             <w:tcBorders>
               <w:left w:val="single" w:sz="4" w:space="0" w:color="000000"/>
               <w:bottom w:val="single" w:sz="4" w:space="0" w:color="000000"/>
@@ -6471,7 +6471,7 @@
         </w:tc>
         <w:tc>
           <w:tcPr>
-            <w:tcW w:w="1427" w:type="dxa"/>
+            <w:tcW w:w="1426" w:type="dxa"/>
             <w:tcBorders>
               <w:left w:val="single" w:sz="4" w:space="0" w:color="000000"/>
               <w:bottom w:val="single" w:sz="4" w:space="0" w:color="000000"/>
@@ -6539,7 +6539,7 @@
         </w:tc>
         <w:tc>
           <w:tcPr>
-            <w:tcW w:w="4248" w:type="dxa"/>
+            <w:tcW w:w="4249" w:type="dxa"/>
             <w:tcBorders>
               <w:left w:val="single" w:sz="4" w:space="0" w:color="000000"/>
               <w:bottom w:val="single" w:sz="4" w:space="0" w:color="000000"/>
@@ -6649,7 +6649,7 @@
         </w:tc>
         <w:tc>
           <w:tcPr>
-            <w:tcW w:w="1427" w:type="dxa"/>
+            <w:tcW w:w="1426" w:type="dxa"/>
             <w:tcBorders>
               <w:left w:val="single" w:sz="4" w:space="0" w:color="000000"/>
               <w:bottom w:val="single" w:sz="4" w:space="0" w:color="000000"/>
@@ -6717,7 +6717,7 @@
         </w:tc>
         <w:tc>
           <w:tcPr>
-            <w:tcW w:w="4248" w:type="dxa"/>
+            <w:tcW w:w="4249" w:type="dxa"/>
             <w:tcBorders>
               <w:left w:val="single" w:sz="4" w:space="0" w:color="000000"/>
               <w:bottom w:val="single" w:sz="4" w:space="0" w:color="000000"/>
@@ -6827,7 +6827,7 @@
         </w:tc>
         <w:tc>
           <w:tcPr>
-            <w:tcW w:w="1427" w:type="dxa"/>
+            <w:tcW w:w="1426" w:type="dxa"/>
             <w:tcBorders>
               <w:left w:val="single" w:sz="4" w:space="0" w:color="000000"/>
               <w:bottom w:val="single" w:sz="4" w:space="0" w:color="000000"/>
@@ -6895,7 +6895,7 @@
         </w:tc>
         <w:tc>
           <w:tcPr>
-            <w:tcW w:w="4248" w:type="dxa"/>
+            <w:tcW w:w="4249" w:type="dxa"/>
             <w:tcBorders>
               <w:left w:val="single" w:sz="4" w:space="0" w:color="000000"/>
               <w:bottom w:val="single" w:sz="4" w:space="0" w:color="000000"/>
@@ -7005,7 +7005,7 @@
         </w:tc>
         <w:tc>
           <w:tcPr>
-            <w:tcW w:w="1427" w:type="dxa"/>
+            <w:tcW w:w="1426" w:type="dxa"/>
             <w:tcBorders>
               <w:left w:val="single" w:sz="4" w:space="0" w:color="000000"/>
               <w:bottom w:val="single" w:sz="4" w:space="0" w:color="000000"/>
@@ -7073,7 +7073,7 @@
         </w:tc>
         <w:tc>
           <w:tcPr>
-            <w:tcW w:w="4248" w:type="dxa"/>
+            <w:tcW w:w="4249" w:type="dxa"/>
             <w:tcBorders>
               <w:left w:val="single" w:sz="4" w:space="0" w:color="000000"/>
               <w:bottom w:val="single" w:sz="4" w:space="0" w:color="000000"/>
@@ -7163,7 +7163,7 @@
         </w:tc>
         <w:tc>
           <w:tcPr>
-            <w:tcW w:w="1427" w:type="dxa"/>
+            <w:tcW w:w="1426" w:type="dxa"/>
             <w:tcBorders>
               <w:left w:val="single" w:sz="4" w:space="0" w:color="000000"/>
               <w:bottom w:val="single" w:sz="4" w:space="0" w:color="000000"/>
@@ -7211,7 +7211,7 @@
         </w:tc>
         <w:tc>
           <w:tcPr>
-            <w:tcW w:w="4248" w:type="dxa"/>
+            <w:tcW w:w="4249" w:type="dxa"/>
             <w:tcBorders>
               <w:left w:val="single" w:sz="4" w:space="0" w:color="000000"/>
               <w:bottom w:val="single" w:sz="4" w:space="0" w:color="000000"/>
@@ -7293,7 +7293,7 @@
         </w:tc>
         <w:tc>
           <w:tcPr>
-            <w:tcW w:w="1427" w:type="dxa"/>
+            <w:tcW w:w="1426" w:type="dxa"/>
             <w:tcBorders>
               <w:left w:val="single" w:sz="4" w:space="0" w:color="000000"/>
               <w:bottom w:val="single" w:sz="4" w:space="0" w:color="000000"/>
@@ -7341,7 +7341,7 @@
         </w:tc>
         <w:tc>
           <w:tcPr>
-            <w:tcW w:w="4248" w:type="dxa"/>
+            <w:tcW w:w="4249" w:type="dxa"/>
             <w:tcBorders>
               <w:left w:val="single" w:sz="4" w:space="0" w:color="000000"/>
               <w:bottom w:val="single" w:sz="4" w:space="0" w:color="000000"/>
@@ -7431,7 +7431,7 @@
         </w:tc>
         <w:tc>
           <w:tcPr>
-            <w:tcW w:w="1427" w:type="dxa"/>
+            <w:tcW w:w="1426" w:type="dxa"/>
             <w:tcBorders>
               <w:left w:val="single" w:sz="4" w:space="0" w:color="000000"/>
               <w:bottom w:val="single" w:sz="4" w:space="0" w:color="000000"/>
@@ -7479,7 +7479,7 @@
         </w:tc>
         <w:tc>
           <w:tcPr>
-            <w:tcW w:w="4248" w:type="dxa"/>
+            <w:tcW w:w="4249" w:type="dxa"/>
             <w:tcBorders>
               <w:left w:val="single" w:sz="4" w:space="0" w:color="000000"/>
               <w:bottom w:val="single" w:sz="4" w:space="0" w:color="000000"/>
@@ -7561,7 +7561,7 @@
         </w:tc>
         <w:tc>
           <w:tcPr>
-            <w:tcW w:w="1427" w:type="dxa"/>
+            <w:tcW w:w="1426" w:type="dxa"/>
             <w:tcBorders>
               <w:left w:val="single" w:sz="4" w:space="0" w:color="000000"/>
               <w:bottom w:val="single" w:sz="4" w:space="0" w:color="000000"/>
@@ -7609,7 +7609,7 @@
         </w:tc>
         <w:tc>
           <w:tcPr>
-            <w:tcW w:w="4248" w:type="dxa"/>
+            <w:tcW w:w="4249" w:type="dxa"/>
             <w:tcBorders>
               <w:left w:val="single" w:sz="4" w:space="0" w:color="000000"/>
               <w:bottom w:val="single" w:sz="4" w:space="0" w:color="000000"/>
@@ -7691,7 +7691,7 @@
         </w:tc>
         <w:tc>
           <w:tcPr>
-            <w:tcW w:w="1427" w:type="dxa"/>
+            <w:tcW w:w="1426" w:type="dxa"/>
             <w:tcBorders>
               <w:left w:val="single" w:sz="4" w:space="0" w:color="000000"/>
               <w:bottom w:val="single" w:sz="4" w:space="0" w:color="000000"/>
@@ -7739,7 +7739,7 @@
         </w:tc>
         <w:tc>
           <w:tcPr>
-            <w:tcW w:w="4248" w:type="dxa"/>
+            <w:tcW w:w="4249" w:type="dxa"/>
             <w:tcBorders>
               <w:left w:val="single" w:sz="4" w:space="0" w:color="000000"/>
               <w:bottom w:val="single" w:sz="4" w:space="0" w:color="000000"/>
@@ -7821,7 +7821,7 @@
         </w:tc>
         <w:tc>
           <w:tcPr>
-            <w:tcW w:w="1427" w:type="dxa"/>
+            <w:tcW w:w="1426" w:type="dxa"/>
             <w:tcBorders>
               <w:left w:val="single" w:sz="4" w:space="0" w:color="000000"/>
               <w:bottom w:val="single" w:sz="4" w:space="0" w:color="000000"/>
@@ -7869,7 +7869,7 @@
         </w:tc>
         <w:tc>
           <w:tcPr>
-            <w:tcW w:w="4248" w:type="dxa"/>
+            <w:tcW w:w="4249" w:type="dxa"/>
             <w:tcBorders>
               <w:left w:val="single" w:sz="4" w:space="0" w:color="000000"/>
               <w:bottom w:val="single" w:sz="4" w:space="0" w:color="000000"/>
@@ -7935,9 +7935,9 @@
       <w:tblGrid>
         <w:gridCol w:w="952"/>
         <w:gridCol w:w="821"/>
-        <w:gridCol w:w="1427"/>
+        <w:gridCol w:w="1426"/>
         <w:gridCol w:w="2524"/>
-        <w:gridCol w:w="4248"/>
+        <w:gridCol w:w="4249"/>
       </w:tblGrid>
       <w:tr>
         <w:trPr/>
@@ -7993,7 +7993,7 @@
         </w:tc>
         <w:tc>
           <w:tcPr>
-            <w:tcW w:w="1427" w:type="dxa"/>
+            <w:tcW w:w="1426" w:type="dxa"/>
             <w:tcBorders>
               <w:top w:val="single" w:sz="4" w:space="0" w:color="000000"/>
               <w:left w:val="single" w:sz="4" w:space="0" w:color="000000"/>
@@ -8043,7 +8043,7 @@
         </w:tc>
         <w:tc>
           <w:tcPr>
-            <w:tcW w:w="4248" w:type="dxa"/>
+            <w:tcW w:w="4249" w:type="dxa"/>
             <w:tcBorders>
               <w:top w:val="single" w:sz="4" w:space="0" w:color="000000"/>
               <w:left w:val="single" w:sz="4" w:space="0" w:color="000000"/>
@@ -8126,7 +8126,7 @@
         </w:tc>
         <w:tc>
           <w:tcPr>
-            <w:tcW w:w="1427" w:type="dxa"/>
+            <w:tcW w:w="1426" w:type="dxa"/>
             <w:tcBorders>
               <w:left w:val="single" w:sz="4" w:space="0" w:color="000000"/>
               <w:bottom w:val="single" w:sz="4" w:space="0" w:color="000000"/>
@@ -8174,7 +8174,7 @@
         </w:tc>
         <w:tc>
           <w:tcPr>
-            <w:tcW w:w="4248" w:type="dxa"/>
+            <w:tcW w:w="4249" w:type="dxa"/>
             <w:tcBorders>
               <w:left w:val="single" w:sz="4" w:space="0" w:color="000000"/>
               <w:bottom w:val="single" w:sz="4" w:space="0" w:color="000000"/>
@@ -8256,7 +8256,7 @@
         </w:tc>
         <w:tc>
           <w:tcPr>
-            <w:tcW w:w="1427" w:type="dxa"/>
+            <w:tcW w:w="1426" w:type="dxa"/>
             <w:tcBorders>
               <w:left w:val="single" w:sz="4" w:space="0" w:color="000000"/>
               <w:bottom w:val="single" w:sz="4" w:space="0" w:color="000000"/>
@@ -8304,7 +8304,7 @@
         </w:tc>
         <w:tc>
           <w:tcPr>
-            <w:tcW w:w="4248" w:type="dxa"/>
+            <w:tcW w:w="4249" w:type="dxa"/>
             <w:tcBorders>
               <w:left w:val="single" w:sz="4" w:space="0" w:color="000000"/>
               <w:bottom w:val="single" w:sz="4" w:space="0" w:color="000000"/>
@@ -8386,7 +8386,7 @@
         </w:tc>
         <w:tc>
           <w:tcPr>
-            <w:tcW w:w="1427" w:type="dxa"/>
+            <w:tcW w:w="1426" w:type="dxa"/>
             <w:tcBorders>
               <w:left w:val="single" w:sz="4" w:space="0" w:color="000000"/>
               <w:bottom w:val="single" w:sz="4" w:space="0" w:color="000000"/>
@@ -8434,7 +8434,7 @@
         </w:tc>
         <w:tc>
           <w:tcPr>
-            <w:tcW w:w="4248" w:type="dxa"/>
+            <w:tcW w:w="4249" w:type="dxa"/>
             <w:tcBorders>
               <w:left w:val="single" w:sz="4" w:space="0" w:color="000000"/>
               <w:bottom w:val="single" w:sz="4" w:space="0" w:color="000000"/>
@@ -8516,7 +8516,7 @@
         </w:tc>
         <w:tc>
           <w:tcPr>
-            <w:tcW w:w="1427" w:type="dxa"/>
+            <w:tcW w:w="1426" w:type="dxa"/>
             <w:tcBorders>
               <w:left w:val="single" w:sz="4" w:space="0" w:color="000000"/>
               <w:bottom w:val="single" w:sz="4" w:space="0" w:color="000000"/>
@@ -8564,7 +8564,7 @@
         </w:tc>
         <w:tc>
           <w:tcPr>
-            <w:tcW w:w="4248" w:type="dxa"/>
+            <w:tcW w:w="4249" w:type="dxa"/>
             <w:tcBorders>
               <w:left w:val="single" w:sz="4" w:space="0" w:color="000000"/>
               <w:bottom w:val="single" w:sz="4" w:space="0" w:color="000000"/>
@@ -8646,7 +8646,7 @@
         </w:tc>
         <w:tc>
           <w:tcPr>
-            <w:tcW w:w="1427" w:type="dxa"/>
+            <w:tcW w:w="1426" w:type="dxa"/>
             <w:tcBorders>
               <w:left w:val="single" w:sz="4" w:space="0" w:color="000000"/>
               <w:bottom w:val="single" w:sz="4" w:space="0" w:color="000000"/>
@@ -8694,7 +8694,7 @@
         </w:tc>
         <w:tc>
           <w:tcPr>
-            <w:tcW w:w="4248" w:type="dxa"/>
+            <w:tcW w:w="4249" w:type="dxa"/>
             <w:tcBorders>
               <w:left w:val="single" w:sz="4" w:space="0" w:color="000000"/>
               <w:bottom w:val="single" w:sz="4" w:space="0" w:color="000000"/>
@@ -8776,7 +8776,7 @@
         </w:tc>
         <w:tc>
           <w:tcPr>
-            <w:tcW w:w="1427" w:type="dxa"/>
+            <w:tcW w:w="1426" w:type="dxa"/>
             <w:tcBorders>
               <w:left w:val="single" w:sz="4" w:space="0" w:color="000000"/>
               <w:bottom w:val="single" w:sz="4" w:space="0" w:color="000000"/>
@@ -8824,7 +8824,7 @@
         </w:tc>
         <w:tc>
           <w:tcPr>
-            <w:tcW w:w="4248" w:type="dxa"/>
+            <w:tcW w:w="4249" w:type="dxa"/>
             <w:tcBorders>
               <w:left w:val="single" w:sz="4" w:space="0" w:color="000000"/>
               <w:bottom w:val="single" w:sz="4" w:space="0" w:color="000000"/>
@@ -8906,7 +8906,7 @@
         </w:tc>
         <w:tc>
           <w:tcPr>
-            <w:tcW w:w="1427" w:type="dxa"/>
+            <w:tcW w:w="1426" w:type="dxa"/>
             <w:tcBorders>
               <w:left w:val="single" w:sz="4" w:space="0" w:color="000000"/>
               <w:bottom w:val="single" w:sz="4" w:space="0" w:color="000000"/>
@@ -8954,7 +8954,7 @@
         </w:tc>
         <w:tc>
           <w:tcPr>
-            <w:tcW w:w="4248" w:type="dxa"/>
+            <w:tcW w:w="4249" w:type="dxa"/>
             <w:tcBorders>
               <w:left w:val="single" w:sz="4" w:space="0" w:color="000000"/>
               <w:bottom w:val="single" w:sz="4" w:space="0" w:color="000000"/>
@@ -9036,7 +9036,7 @@
         </w:tc>
         <w:tc>
           <w:tcPr>
-            <w:tcW w:w="1427" w:type="dxa"/>
+            <w:tcW w:w="1426" w:type="dxa"/>
             <w:tcBorders>
               <w:left w:val="single" w:sz="4" w:space="0" w:color="000000"/>
               <w:bottom w:val="single" w:sz="4" w:space="0" w:color="000000"/>
@@ -9084,7 +9084,7 @@
         </w:tc>
         <w:tc>
           <w:tcPr>
-            <w:tcW w:w="4248" w:type="dxa"/>
+            <w:tcW w:w="4249" w:type="dxa"/>
             <w:tcBorders>
               <w:left w:val="single" w:sz="4" w:space="0" w:color="000000"/>
               <w:bottom w:val="single" w:sz="4" w:space="0" w:color="000000"/>
@@ -9188,9 +9188,9 @@
       <w:tblGrid>
         <w:gridCol w:w="952"/>
         <w:gridCol w:w="821"/>
-        <w:gridCol w:w="1427"/>
+        <w:gridCol w:w="1426"/>
         <w:gridCol w:w="2524"/>
-        <w:gridCol w:w="4248"/>
+        <w:gridCol w:w="4249"/>
       </w:tblGrid>
       <w:tr>
         <w:trPr/>
@@ -9266,7 +9266,7 @@
         </w:tc>
         <w:tc>
           <w:tcPr>
-            <w:tcW w:w="1427" w:type="dxa"/>
+            <w:tcW w:w="1426" w:type="dxa"/>
             <w:tcBorders>
               <w:top w:val="single" w:sz="4" w:space="0" w:color="000000"/>
               <w:left w:val="single" w:sz="4" w:space="0" w:color="000000"/>
@@ -9336,7 +9336,7 @@
         </w:tc>
         <w:tc>
           <w:tcPr>
-            <w:tcW w:w="4248" w:type="dxa"/>
+            <w:tcW w:w="4249" w:type="dxa"/>
             <w:tcBorders>
               <w:top w:val="single" w:sz="4" w:space="0" w:color="000000"/>
               <w:left w:val="single" w:sz="4" w:space="0" w:color="000000"/>
@@ -9443,7 +9443,7 @@
         </w:tc>
         <w:tc>
           <w:tcPr>
-            <w:tcW w:w="1427" w:type="dxa"/>
+            <w:tcW w:w="1426" w:type="dxa"/>
             <w:tcBorders>
               <w:left w:val="single" w:sz="4" w:space="0" w:color="000000"/>
               <w:bottom w:val="single" w:sz="4" w:space="0" w:color="000000"/>
@@ -9511,7 +9511,7 @@
         </w:tc>
         <w:tc>
           <w:tcPr>
-            <w:tcW w:w="4248" w:type="dxa"/>
+            <w:tcW w:w="4249" w:type="dxa"/>
             <w:tcBorders>
               <w:left w:val="single" w:sz="4" w:space="0" w:color="000000"/>
               <w:bottom w:val="single" w:sz="4" w:space="0" w:color="000000"/>
@@ -9621,7 +9621,7 @@
         </w:tc>
         <w:tc>
           <w:tcPr>
-            <w:tcW w:w="1427" w:type="dxa"/>
+            <w:tcW w:w="1426" w:type="dxa"/>
             <w:tcBorders>
               <w:left w:val="single" w:sz="4" w:space="0" w:color="000000"/>
               <w:bottom w:val="single" w:sz="4" w:space="0" w:color="000000"/>
@@ -9689,7 +9689,7 @@
         </w:tc>
         <w:tc>
           <w:tcPr>
-            <w:tcW w:w="4248" w:type="dxa"/>
+            <w:tcW w:w="4249" w:type="dxa"/>
             <w:tcBorders>
               <w:left w:val="single" w:sz="4" w:space="0" w:color="000000"/>
               <w:bottom w:val="single" w:sz="4" w:space="0" w:color="000000"/>
@@ -9799,7 +9799,7 @@
         </w:tc>
         <w:tc>
           <w:tcPr>
-            <w:tcW w:w="1427" w:type="dxa"/>
+            <w:tcW w:w="1426" w:type="dxa"/>
             <w:tcBorders>
               <w:left w:val="single" w:sz="4" w:space="0" w:color="000000"/>
               <w:bottom w:val="single" w:sz="4" w:space="0" w:color="000000"/>
@@ -9867,7 +9867,7 @@
         </w:tc>
         <w:tc>
           <w:tcPr>
-            <w:tcW w:w="4248" w:type="dxa"/>
+            <w:tcW w:w="4249" w:type="dxa"/>
             <w:tcBorders>
               <w:left w:val="single" w:sz="4" w:space="0" w:color="000000"/>
               <w:bottom w:val="single" w:sz="4" w:space="0" w:color="000000"/>
@@ -9977,7 +9977,7 @@
         </w:tc>
         <w:tc>
           <w:tcPr>
-            <w:tcW w:w="1427" w:type="dxa"/>
+            <w:tcW w:w="1426" w:type="dxa"/>
             <w:tcBorders>
               <w:left w:val="single" w:sz="4" w:space="0" w:color="000000"/>
               <w:bottom w:val="single" w:sz="4" w:space="0" w:color="000000"/>
@@ -10045,7 +10045,7 @@
         </w:tc>
         <w:tc>
           <w:tcPr>
-            <w:tcW w:w="4248" w:type="dxa"/>
+            <w:tcW w:w="4249" w:type="dxa"/>
             <w:tcBorders>
               <w:left w:val="single" w:sz="4" w:space="0" w:color="000000"/>
               <w:bottom w:val="single" w:sz="4" w:space="0" w:color="000000"/>
@@ -10155,7 +10155,7 @@
         </w:tc>
         <w:tc>
           <w:tcPr>
-            <w:tcW w:w="1427" w:type="dxa"/>
+            <w:tcW w:w="1426" w:type="dxa"/>
             <w:tcBorders>
               <w:left w:val="single" w:sz="4" w:space="0" w:color="000000"/>
               <w:bottom w:val="single" w:sz="4" w:space="0" w:color="000000"/>
@@ -10223,7 +10223,7 @@
         </w:tc>
         <w:tc>
           <w:tcPr>
-            <w:tcW w:w="4248" w:type="dxa"/>
+            <w:tcW w:w="4249" w:type="dxa"/>
             <w:tcBorders>
               <w:left w:val="single" w:sz="4" w:space="0" w:color="000000"/>
               <w:bottom w:val="single" w:sz="4" w:space="0" w:color="000000"/>
@@ -10333,7 +10333,7 @@
         </w:tc>
         <w:tc>
           <w:tcPr>
-            <w:tcW w:w="1427" w:type="dxa"/>
+            <w:tcW w:w="1426" w:type="dxa"/>
             <w:tcBorders>
               <w:left w:val="single" w:sz="4" w:space="0" w:color="000000"/>
               <w:bottom w:val="single" w:sz="4" w:space="0" w:color="000000"/>
@@ -10396,7 +10396,7 @@
         </w:tc>
         <w:tc>
           <w:tcPr>
-            <w:tcW w:w="4248" w:type="dxa"/>
+            <w:tcW w:w="4249" w:type="dxa"/>
             <w:tcBorders>
               <w:left w:val="single" w:sz="4" w:space="0" w:color="000000"/>
               <w:bottom w:val="single" w:sz="4" w:space="0" w:color="000000"/>
@@ -10506,7 +10506,7 @@
         </w:tc>
         <w:tc>
           <w:tcPr>
-            <w:tcW w:w="1427" w:type="dxa"/>
+            <w:tcW w:w="1426" w:type="dxa"/>
             <w:tcBorders>
               <w:left w:val="single" w:sz="4" w:space="0" w:color="000000"/>
               <w:bottom w:val="single" w:sz="4" w:space="0" w:color="000000"/>
@@ -10568,7 +10568,7 @@
         </w:tc>
         <w:tc>
           <w:tcPr>
-            <w:tcW w:w="4248" w:type="dxa"/>
+            <w:tcW w:w="4249" w:type="dxa"/>
             <w:tcBorders>
               <w:left w:val="single" w:sz="4" w:space="0" w:color="000000"/>
               <w:bottom w:val="single" w:sz="4" w:space="0" w:color="000000"/>
@@ -10678,7 +10678,7 @@
         </w:tc>
         <w:tc>
           <w:tcPr>
-            <w:tcW w:w="1427" w:type="dxa"/>
+            <w:tcW w:w="1426" w:type="dxa"/>
             <w:tcBorders>
               <w:left w:val="single" w:sz="4" w:space="0" w:color="000000"/>
               <w:bottom w:val="single" w:sz="4" w:space="0" w:color="000000"/>
@@ -10744,7 +10744,7 @@
         </w:tc>
         <w:tc>
           <w:tcPr>
-            <w:tcW w:w="4248" w:type="dxa"/>
+            <w:tcW w:w="4249" w:type="dxa"/>
             <w:tcBorders>
               <w:left w:val="single" w:sz="4" w:space="0" w:color="000000"/>
               <w:bottom w:val="single" w:sz="4" w:space="0" w:color="000000"/>
@@ -10854,7 +10854,7 @@
         </w:tc>
         <w:tc>
           <w:tcPr>
-            <w:tcW w:w="1427" w:type="dxa"/>
+            <w:tcW w:w="1426" w:type="dxa"/>
             <w:tcBorders>
               <w:left w:val="single" w:sz="4" w:space="0" w:color="000000"/>
               <w:bottom w:val="single" w:sz="4" w:space="0" w:color="000000"/>
@@ -10920,7 +10920,7 @@
         </w:tc>
         <w:tc>
           <w:tcPr>
-            <w:tcW w:w="4248" w:type="dxa"/>
+            <w:tcW w:w="4249" w:type="dxa"/>
             <w:tcBorders>
               <w:left w:val="single" w:sz="4" w:space="0" w:color="000000"/>
               <w:bottom w:val="single" w:sz="4" w:space="0" w:color="000000"/>
@@ -11030,7 +11030,7 @@
         </w:tc>
         <w:tc>
           <w:tcPr>
-            <w:tcW w:w="1427" w:type="dxa"/>
+            <w:tcW w:w="1426" w:type="dxa"/>
             <w:tcBorders>
               <w:left w:val="single" w:sz="4" w:space="0" w:color="000000"/>
               <w:bottom w:val="single" w:sz="4" w:space="0" w:color="000000"/>
@@ -11094,7 +11094,7 @@
         </w:tc>
         <w:tc>
           <w:tcPr>
-            <w:tcW w:w="4248" w:type="dxa"/>
+            <w:tcW w:w="4249" w:type="dxa"/>
             <w:tcBorders>
               <w:left w:val="single" w:sz="4" w:space="0" w:color="000000"/>
               <w:bottom w:val="single" w:sz="4" w:space="0" w:color="000000"/>
@@ -11204,7 +11204,7 @@
         </w:tc>
         <w:tc>
           <w:tcPr>
-            <w:tcW w:w="1427" w:type="dxa"/>
+            <w:tcW w:w="1426" w:type="dxa"/>
             <w:tcBorders>
               <w:left w:val="single" w:sz="4" w:space="0" w:color="000000"/>
               <w:bottom w:val="single" w:sz="4" w:space="0" w:color="000000"/>
@@ -11268,7 +11268,7 @@
         </w:tc>
         <w:tc>
           <w:tcPr>
-            <w:tcW w:w="4248" w:type="dxa"/>
+            <w:tcW w:w="4249" w:type="dxa"/>
             <w:tcBorders>
               <w:left w:val="single" w:sz="4" w:space="0" w:color="000000"/>
               <w:bottom w:val="single" w:sz="4" w:space="0" w:color="000000"/>
@@ -11378,7 +11378,7 @@
         </w:tc>
         <w:tc>
           <w:tcPr>
-            <w:tcW w:w="1427" w:type="dxa"/>
+            <w:tcW w:w="1426" w:type="dxa"/>
             <w:tcBorders>
               <w:left w:val="single" w:sz="4" w:space="0" w:color="000000"/>
               <w:bottom w:val="single" w:sz="4" w:space="0" w:color="000000"/>
@@ -11444,7 +11444,7 @@
         </w:tc>
         <w:tc>
           <w:tcPr>
-            <w:tcW w:w="4248" w:type="dxa"/>
+            <w:tcW w:w="4249" w:type="dxa"/>
             <w:tcBorders>
               <w:left w:val="single" w:sz="4" w:space="0" w:color="000000"/>
               <w:bottom w:val="single" w:sz="4" w:space="0" w:color="000000"/>
@@ -11554,7 +11554,7 @@
         </w:tc>
         <w:tc>
           <w:tcPr>
-            <w:tcW w:w="1427" w:type="dxa"/>
+            <w:tcW w:w="1426" w:type="dxa"/>
             <w:tcBorders>
               <w:left w:val="single" w:sz="4" w:space="0" w:color="000000"/>
               <w:bottom w:val="single" w:sz="4" w:space="0" w:color="000000"/>
@@ -11618,7 +11618,7 @@
         </w:tc>
         <w:tc>
           <w:tcPr>
-            <w:tcW w:w="4248" w:type="dxa"/>
+            <w:tcW w:w="4249" w:type="dxa"/>
             <w:tcBorders>
               <w:left w:val="single" w:sz="4" w:space="0" w:color="000000"/>
               <w:bottom w:val="single" w:sz="4" w:space="0" w:color="000000"/>
@@ -11700,9 +11700,9 @@
       <w:tblGrid>
         <w:gridCol w:w="952"/>
         <w:gridCol w:w="821"/>
-        <w:gridCol w:w="1427"/>
+        <w:gridCol w:w="1426"/>
         <w:gridCol w:w="2524"/>
-        <w:gridCol w:w="4248"/>
+        <w:gridCol w:w="4249"/>
       </w:tblGrid>
       <w:tr>
         <w:trPr/>
@@ -11778,7 +11778,7 @@
         </w:tc>
         <w:tc>
           <w:tcPr>
-            <w:tcW w:w="1427" w:type="dxa"/>
+            <w:tcW w:w="1426" w:type="dxa"/>
             <w:tcBorders>
               <w:top w:val="single" w:sz="4" w:space="0" w:color="000000"/>
               <w:left w:val="single" w:sz="4" w:space="0" w:color="000000"/>
@@ -11848,7 +11848,7 @@
         </w:tc>
         <w:tc>
           <w:tcPr>
-            <w:tcW w:w="4248" w:type="dxa"/>
+            <w:tcW w:w="4249" w:type="dxa"/>
             <w:tcBorders>
               <w:top w:val="single" w:sz="4" w:space="0" w:color="000000"/>
               <w:left w:val="single" w:sz="4" w:space="0" w:color="000000"/>
@@ -11955,7 +11955,7 @@
         </w:tc>
         <w:tc>
           <w:tcPr>
-            <w:tcW w:w="1427" w:type="dxa"/>
+            <w:tcW w:w="1426" w:type="dxa"/>
             <w:tcBorders>
               <w:left w:val="single" w:sz="4" w:space="0" w:color="000000"/>
               <w:bottom w:val="single" w:sz="4" w:space="0" w:color="000000"/>
@@ -12023,7 +12023,7 @@
         </w:tc>
         <w:tc>
           <w:tcPr>
-            <w:tcW w:w="4248" w:type="dxa"/>
+            <w:tcW w:w="4249" w:type="dxa"/>
             <w:tcBorders>
               <w:left w:val="single" w:sz="4" w:space="0" w:color="000000"/>
               <w:bottom w:val="single" w:sz="4" w:space="0" w:color="000000"/>
@@ -12688,9 +12688,9 @@
       <w:tblGrid>
         <w:gridCol w:w="952"/>
         <w:gridCol w:w="821"/>
-        <w:gridCol w:w="1427"/>
+        <w:gridCol w:w="1426"/>
         <w:gridCol w:w="2524"/>
-        <w:gridCol w:w="4248"/>
+        <w:gridCol w:w="4249"/>
       </w:tblGrid>
       <w:tr>
         <w:trPr/>
@@ -12766,7 +12766,7 @@
         </w:tc>
         <w:tc>
           <w:tcPr>
-            <w:tcW w:w="1427" w:type="dxa"/>
+            <w:tcW w:w="1426" w:type="dxa"/>
             <w:tcBorders>
               <w:top w:val="single" w:sz="4" w:space="0" w:color="000000"/>
               <w:left w:val="single" w:sz="4" w:space="0" w:color="000000"/>
@@ -12836,7 +12836,7 @@
         </w:tc>
         <w:tc>
           <w:tcPr>
-            <w:tcW w:w="4248" w:type="dxa"/>
+            <w:tcW w:w="4249" w:type="dxa"/>
             <w:tcBorders>
               <w:top w:val="single" w:sz="4" w:space="0" w:color="000000"/>
               <w:left w:val="single" w:sz="4" w:space="0" w:color="000000"/>
@@ -12943,7 +12943,7 @@
         </w:tc>
         <w:tc>
           <w:tcPr>
-            <w:tcW w:w="1427" w:type="dxa"/>
+            <w:tcW w:w="1426" w:type="dxa"/>
             <w:tcBorders>
               <w:left w:val="single" w:sz="4" w:space="0" w:color="000000"/>
               <w:bottom w:val="single" w:sz="4" w:space="0" w:color="000000"/>
@@ -13011,7 +13011,7 @@
         </w:tc>
         <w:tc>
           <w:tcPr>
-            <w:tcW w:w="4248" w:type="dxa"/>
+            <w:tcW w:w="4249" w:type="dxa"/>
             <w:tcBorders>
               <w:left w:val="single" w:sz="4" w:space="0" w:color="000000"/>
               <w:bottom w:val="single" w:sz="4" w:space="0" w:color="000000"/>
@@ -14353,7 +14353,7 @@
         </w:tc>
         <w:tc>
           <w:tcPr>
-            <w:tcW w:w="1427" w:type="dxa"/>
+            <w:tcW w:w="1426" w:type="dxa"/>
             <w:tcBorders>
               <w:left w:val="single" w:sz="4" w:space="0" w:color="000000"/>
               <w:bottom w:val="single" w:sz="4" w:space="0" w:color="000000"/>
@@ -14421,7 +14421,7 @@
         </w:tc>
         <w:tc>
           <w:tcPr>
-            <w:tcW w:w="4248" w:type="dxa"/>
+            <w:tcW w:w="4249" w:type="dxa"/>
             <w:tcBorders>
               <w:left w:val="single" w:sz="4" w:space="0" w:color="000000"/>
               <w:bottom w:val="single" w:sz="4" w:space="0" w:color="000000"/>
@@ -14531,7 +14531,7 @@
         </w:tc>
         <w:tc>
           <w:tcPr>
-            <w:tcW w:w="1427" w:type="dxa"/>
+            <w:tcW w:w="1426" w:type="dxa"/>
             <w:tcBorders>
               <w:left w:val="single" w:sz="4" w:space="0" w:color="000000"/>
               <w:bottom w:val="single" w:sz="4" w:space="0" w:color="000000"/>
@@ -14599,7 +14599,7 @@
         </w:tc>
         <w:tc>
           <w:tcPr>
-            <w:tcW w:w="4248" w:type="dxa"/>
+            <w:tcW w:w="4249" w:type="dxa"/>
             <w:tcBorders>
               <w:left w:val="single" w:sz="4" w:space="0" w:color="000000"/>
               <w:bottom w:val="single" w:sz="4" w:space="0" w:color="000000"/>
@@ -14709,7 +14709,7 @@
         </w:tc>
         <w:tc>
           <w:tcPr>
-            <w:tcW w:w="1427" w:type="dxa"/>
+            <w:tcW w:w="1426" w:type="dxa"/>
             <w:tcBorders>
               <w:left w:val="single" w:sz="4" w:space="0" w:color="000000"/>
               <w:bottom w:val="single" w:sz="4" w:space="0" w:color="000000"/>
@@ -14777,7 +14777,7 @@
         </w:tc>
         <w:tc>
           <w:tcPr>
-            <w:tcW w:w="4248" w:type="dxa"/>
+            <w:tcW w:w="4249" w:type="dxa"/>
             <w:tcBorders>
               <w:left w:val="single" w:sz="4" w:space="0" w:color="000000"/>
               <w:bottom w:val="single" w:sz="4" w:space="0" w:color="000000"/>
@@ -14887,7 +14887,7 @@
         </w:tc>
         <w:tc>
           <w:tcPr>
-            <w:tcW w:w="1427" w:type="dxa"/>
+            <w:tcW w:w="1426" w:type="dxa"/>
             <w:tcBorders>
               <w:left w:val="single" w:sz="4" w:space="0" w:color="000000"/>
               <w:bottom w:val="single" w:sz="4" w:space="0" w:color="000000"/>
@@ -14955,7 +14955,7 @@
         </w:tc>
         <w:tc>
           <w:tcPr>
-            <w:tcW w:w="4248" w:type="dxa"/>
+            <w:tcW w:w="4249" w:type="dxa"/>
             <w:tcBorders>
               <w:left w:val="single" w:sz="4" w:space="0" w:color="000000"/>
               <w:bottom w:val="single" w:sz="4" w:space="0" w:color="000000"/>
@@ -15065,7 +15065,7 @@
         </w:tc>
         <w:tc>
           <w:tcPr>
-            <w:tcW w:w="1427" w:type="dxa"/>
+            <w:tcW w:w="1426" w:type="dxa"/>
             <w:tcBorders>
               <w:left w:val="single" w:sz="4" w:space="0" w:color="000000"/>
               <w:bottom w:val="single" w:sz="4" w:space="0" w:color="000000"/>
@@ -15133,7 +15133,7 @@
         </w:tc>
         <w:tc>
           <w:tcPr>
-            <w:tcW w:w="4248" w:type="dxa"/>
+            <w:tcW w:w="4249" w:type="dxa"/>
             <w:tcBorders>
               <w:left w:val="single" w:sz="4" w:space="0" w:color="000000"/>
               <w:bottom w:val="single" w:sz="4" w:space="0" w:color="000000"/>
@@ -15324,7 +15324,7 @@
         </w:tc>
         <w:tc>
           <w:tcPr>
-            <w:tcW w:w="1427" w:type="dxa"/>
+            <w:tcW w:w="1426" w:type="dxa"/>
             <w:tcBorders>
               <w:left w:val="single" w:sz="4" w:space="0" w:color="000000"/>
               <w:bottom w:val="single" w:sz="4" w:space="0" w:color="000000"/>
@@ -15392,7 +15392,7 @@
         </w:tc>
         <w:tc>
           <w:tcPr>
-            <w:tcW w:w="4248" w:type="dxa"/>
+            <w:tcW w:w="4249" w:type="dxa"/>
             <w:tcBorders>
               <w:left w:val="single" w:sz="4" w:space="0" w:color="000000"/>
               <w:bottom w:val="single" w:sz="4" w:space="0" w:color="000000"/>
@@ -15502,7 +15502,7 @@
         </w:tc>
         <w:tc>
           <w:tcPr>
-            <w:tcW w:w="1427" w:type="dxa"/>
+            <w:tcW w:w="1426" w:type="dxa"/>
             <w:tcBorders>
               <w:left w:val="single" w:sz="4" w:space="0" w:color="000000"/>
               <w:bottom w:val="single" w:sz="4" w:space="0" w:color="000000"/>
@@ -15570,7 +15570,7 @@
         </w:tc>
         <w:tc>
           <w:tcPr>
-            <w:tcW w:w="4248" w:type="dxa"/>
+            <w:tcW w:w="4249" w:type="dxa"/>
             <w:tcBorders>
               <w:left w:val="single" w:sz="4" w:space="0" w:color="000000"/>
               <w:bottom w:val="single" w:sz="4" w:space="0" w:color="000000"/>
@@ -15680,7 +15680,7 @@
         </w:tc>
         <w:tc>
           <w:tcPr>
-            <w:tcW w:w="1427" w:type="dxa"/>
+            <w:tcW w:w="1426" w:type="dxa"/>
             <w:tcBorders>
               <w:left w:val="single" w:sz="4" w:space="0" w:color="000000"/>
               <w:bottom w:val="single" w:sz="4" w:space="0" w:color="000000"/>
@@ -15748,7 +15748,7 @@
         </w:tc>
         <w:tc>
           <w:tcPr>
-            <w:tcW w:w="4248" w:type="dxa"/>
+            <w:tcW w:w="4249" w:type="dxa"/>
             <w:tcBorders>
               <w:left w:val="single" w:sz="4" w:space="0" w:color="000000"/>
               <w:bottom w:val="single" w:sz="4" w:space="0" w:color="000000"/>
@@ -15850,7 +15850,7 @@
         </w:tc>
         <w:tc>
           <w:tcPr>
-            <w:tcW w:w="1427" w:type="dxa"/>
+            <w:tcW w:w="1426" w:type="dxa"/>
             <w:tcBorders>
               <w:left w:val="single" w:sz="4" w:space="0" w:color="000000"/>
               <w:bottom w:val="single" w:sz="4" w:space="0" w:color="000000"/>
@@ -15910,7 +15910,7 @@
         </w:tc>
         <w:tc>
           <w:tcPr>
-            <w:tcW w:w="4248" w:type="dxa"/>
+            <w:tcW w:w="4249" w:type="dxa"/>
             <w:tcBorders>
               <w:left w:val="single" w:sz="4" w:space="0" w:color="000000"/>
               <w:bottom w:val="single" w:sz="4" w:space="0" w:color="000000"/>
@@ -16037,7 +16037,7 @@
         </w:tc>
         <w:tc>
           <w:tcPr>
-            <w:tcW w:w="1427" w:type="dxa"/>
+            <w:tcW w:w="1426" w:type="dxa"/>
             <w:tcBorders>
               <w:left w:val="single" w:sz="4" w:space="0" w:color="000000"/>
               <w:bottom w:val="single" w:sz="4" w:space="0" w:color="000000"/>
@@ -16097,7 +16097,7 @@
         </w:tc>
         <w:tc>
           <w:tcPr>
-            <w:tcW w:w="4248" w:type="dxa"/>
+            <w:tcW w:w="4249" w:type="dxa"/>
             <w:tcBorders>
               <w:left w:val="single" w:sz="4" w:space="0" w:color="000000"/>
               <w:bottom w:val="single" w:sz="4" w:space="0" w:color="000000"/>
@@ -16224,7 +16224,7 @@
         </w:tc>
         <w:tc>
           <w:tcPr>
-            <w:tcW w:w="1427" w:type="dxa"/>
+            <w:tcW w:w="1426" w:type="dxa"/>
             <w:tcBorders>
               <w:left w:val="single" w:sz="4" w:space="0" w:color="000000"/>
               <w:bottom w:val="single" w:sz="4" w:space="0" w:color="000000"/>
@@ -16284,7 +16284,7 @@
         </w:tc>
         <w:tc>
           <w:tcPr>
-            <w:tcW w:w="4248" w:type="dxa"/>
+            <w:tcW w:w="4249" w:type="dxa"/>
             <w:tcBorders>
               <w:left w:val="single" w:sz="4" w:space="0" w:color="000000"/>
               <w:bottom w:val="single" w:sz="4" w:space="0" w:color="000000"/>
@@ -16364,10 +16364,10 @@
       </w:tblPr>
       <w:tblGrid>
         <w:gridCol w:w="952"/>
-        <w:gridCol w:w="872"/>
+        <w:gridCol w:w="871"/>
         <w:gridCol w:w="1376"/>
         <w:gridCol w:w="2524"/>
-        <w:gridCol w:w="4248"/>
+        <w:gridCol w:w="4249"/>
       </w:tblGrid>
       <w:tr>
         <w:trPr/>
@@ -16408,7 +16408,7 @@
         </w:tc>
         <w:tc>
           <w:tcPr>
-            <w:tcW w:w="872" w:type="dxa"/>
+            <w:tcW w:w="871" w:type="dxa"/>
             <w:tcBorders>
               <w:top w:val="single" w:sz="4" w:space="0" w:color="000000"/>
               <w:left w:val="single" w:sz="4" w:space="0" w:color="000000"/>
@@ -16513,7 +16513,7 @@
         </w:tc>
         <w:tc>
           <w:tcPr>
-            <w:tcW w:w="4248" w:type="dxa"/>
+            <w:tcW w:w="4249" w:type="dxa"/>
             <w:tcBorders>
               <w:top w:val="single" w:sz="4" w:space="0" w:color="000000"/>
               <w:left w:val="single" w:sz="4" w:space="0" w:color="000000"/>
@@ -16586,7 +16586,7 @@
         </w:tc>
         <w:tc>
           <w:tcPr>
-            <w:tcW w:w="872" w:type="dxa"/>
+            <w:tcW w:w="871" w:type="dxa"/>
             <w:tcBorders>
               <w:left w:val="single" w:sz="4" w:space="0" w:color="000000"/>
               <w:bottom w:val="single" w:sz="4" w:space="0" w:color="000000"/>
@@ -16688,7 +16688,7 @@
         </w:tc>
         <w:tc>
           <w:tcPr>
-            <w:tcW w:w="4248" w:type="dxa"/>
+            <w:tcW w:w="4249" w:type="dxa"/>
             <w:tcBorders>
               <w:left w:val="single" w:sz="4" w:space="0" w:color="000000"/>
               <w:bottom w:val="single" w:sz="4" w:space="0" w:color="000000"/>
@@ -16764,7 +16764,7 @@
         </w:tc>
         <w:tc>
           <w:tcPr>
-            <w:tcW w:w="872" w:type="dxa"/>
+            <w:tcW w:w="871" w:type="dxa"/>
             <w:tcBorders>
               <w:left w:val="single" w:sz="4" w:space="0" w:color="000000"/>
               <w:bottom w:val="single" w:sz="4" w:space="0" w:color="000000"/>
@@ -16866,7 +16866,7 @@
         </w:tc>
         <w:tc>
           <w:tcPr>
-            <w:tcW w:w="4248" w:type="dxa"/>
+            <w:tcW w:w="4249" w:type="dxa"/>
             <w:tcBorders>
               <w:left w:val="single" w:sz="4" w:space="0" w:color="000000"/>
               <w:bottom w:val="single" w:sz="4" w:space="0" w:color="000000"/>
@@ -16942,7 +16942,7 @@
         </w:tc>
         <w:tc>
           <w:tcPr>
-            <w:tcW w:w="872" w:type="dxa"/>
+            <w:tcW w:w="871" w:type="dxa"/>
             <w:tcBorders>
               <w:left w:val="single" w:sz="4" w:space="0" w:color="000000"/>
               <w:bottom w:val="single" w:sz="4" w:space="0" w:color="000000"/>
@@ -17044,7 +17044,7 @@
         </w:tc>
         <w:tc>
           <w:tcPr>
-            <w:tcW w:w="4248" w:type="dxa"/>
+            <w:tcW w:w="4249" w:type="dxa"/>
             <w:tcBorders>
               <w:left w:val="single" w:sz="4" w:space="0" w:color="000000"/>
               <w:bottom w:val="single" w:sz="4" w:space="0" w:color="000000"/>
@@ -17120,7 +17120,7 @@
         </w:tc>
         <w:tc>
           <w:tcPr>
-            <w:tcW w:w="872" w:type="dxa"/>
+            <w:tcW w:w="871" w:type="dxa"/>
             <w:tcBorders>
               <w:left w:val="single" w:sz="4" w:space="0" w:color="000000"/>
               <w:bottom w:val="single" w:sz="4" w:space="0" w:color="000000"/>
@@ -17222,7 +17222,7 @@
         </w:tc>
         <w:tc>
           <w:tcPr>
-            <w:tcW w:w="4248" w:type="dxa"/>
+            <w:tcW w:w="4249" w:type="dxa"/>
             <w:tcBorders>
               <w:left w:val="single" w:sz="4" w:space="0" w:color="000000"/>
               <w:bottom w:val="single" w:sz="4" w:space="0" w:color="000000"/>
@@ -17298,7 +17298,7 @@
         </w:tc>
         <w:tc>
           <w:tcPr>
-            <w:tcW w:w="872" w:type="dxa"/>
+            <w:tcW w:w="871" w:type="dxa"/>
             <w:tcBorders>
               <w:left w:val="single" w:sz="4" w:space="0" w:color="000000"/>
               <w:bottom w:val="single" w:sz="4" w:space="0" w:color="000000"/>
@@ -17400,7 +17400,7 @@
         </w:tc>
         <w:tc>
           <w:tcPr>
-            <w:tcW w:w="4248" w:type="dxa"/>
+            <w:tcW w:w="4249" w:type="dxa"/>
             <w:tcBorders>
               <w:left w:val="single" w:sz="4" w:space="0" w:color="000000"/>
               <w:bottom w:val="single" w:sz="4" w:space="0" w:color="000000"/>
@@ -17476,7 +17476,7 @@
         </w:tc>
         <w:tc>
           <w:tcPr>
-            <w:tcW w:w="872" w:type="dxa"/>
+            <w:tcW w:w="871" w:type="dxa"/>
             <w:tcBorders>
               <w:left w:val="single" w:sz="4" w:space="0" w:color="000000"/>
               <w:bottom w:val="single" w:sz="4" w:space="0" w:color="000000"/>
@@ -17578,7 +17578,7 @@
         </w:tc>
         <w:tc>
           <w:tcPr>
-            <w:tcW w:w="4248" w:type="dxa"/>
+            <w:tcW w:w="4249" w:type="dxa"/>
             <w:tcBorders>
               <w:left w:val="single" w:sz="4" w:space="0" w:color="000000"/>
               <w:bottom w:val="single" w:sz="4" w:space="0" w:color="000000"/>
@@ -17654,7 +17654,7 @@
         </w:tc>
         <w:tc>
           <w:tcPr>
-            <w:tcW w:w="872" w:type="dxa"/>
+            <w:tcW w:w="871" w:type="dxa"/>
             <w:tcBorders>
               <w:left w:val="single" w:sz="4" w:space="0" w:color="000000"/>
               <w:bottom w:val="single" w:sz="4" w:space="0" w:color="000000"/>
@@ -17756,7 +17756,7 @@
         </w:tc>
         <w:tc>
           <w:tcPr>
-            <w:tcW w:w="4248" w:type="dxa"/>
+            <w:tcW w:w="4249" w:type="dxa"/>
             <w:tcBorders>
               <w:left w:val="single" w:sz="4" w:space="0" w:color="000000"/>
               <w:bottom w:val="single" w:sz="4" w:space="0" w:color="000000"/>
@@ -17832,7 +17832,7 @@
         </w:tc>
         <w:tc>
           <w:tcPr>
-            <w:tcW w:w="872" w:type="dxa"/>
+            <w:tcW w:w="871" w:type="dxa"/>
             <w:tcBorders>
               <w:left w:val="single" w:sz="4" w:space="0" w:color="000000"/>
               <w:bottom w:val="single" w:sz="4" w:space="0" w:color="000000"/>
@@ -17934,7 +17934,7 @@
         </w:tc>
         <w:tc>
           <w:tcPr>
-            <w:tcW w:w="4248" w:type="dxa"/>
+            <w:tcW w:w="4249" w:type="dxa"/>
             <w:tcBorders>
               <w:left w:val="single" w:sz="4" w:space="0" w:color="000000"/>
               <w:bottom w:val="single" w:sz="4" w:space="0" w:color="000000"/>
@@ -18010,7 +18010,7 @@
         </w:tc>
         <w:tc>
           <w:tcPr>
-            <w:tcW w:w="872" w:type="dxa"/>
+            <w:tcW w:w="871" w:type="dxa"/>
             <w:tcBorders>
               <w:left w:val="single" w:sz="4" w:space="0" w:color="000000"/>
               <w:bottom w:val="single" w:sz="4" w:space="0" w:color="000000"/>
@@ -18112,7 +18112,7 @@
         </w:tc>
         <w:tc>
           <w:tcPr>
-            <w:tcW w:w="4248" w:type="dxa"/>
+            <w:tcW w:w="4249" w:type="dxa"/>
             <w:tcBorders>
               <w:left w:val="single" w:sz="4" w:space="0" w:color="000000"/>
               <w:bottom w:val="single" w:sz="4" w:space="0" w:color="000000"/>
@@ -18448,7 +18448,7 @@
         </w:tc>
         <w:tc>
           <w:tcPr>
-            <w:tcW w:w="872" w:type="dxa"/>
+            <w:tcW w:w="871" w:type="dxa"/>
             <w:tcBorders>
               <w:left w:val="single" w:sz="4" w:space="0" w:color="000000"/>
               <w:bottom w:val="single" w:sz="4" w:space="0" w:color="000000"/>
@@ -18550,7 +18550,7 @@
         </w:tc>
         <w:tc>
           <w:tcPr>
-            <w:tcW w:w="4248" w:type="dxa"/>
+            <w:tcW w:w="4249" w:type="dxa"/>
             <w:tcBorders>
               <w:left w:val="single" w:sz="4" w:space="0" w:color="000000"/>
               <w:bottom w:val="single" w:sz="4" w:space="0" w:color="000000"/>
@@ -18639,9 +18639,9 @@
       <w:tblGrid>
         <w:gridCol w:w="952"/>
         <w:gridCol w:w="821"/>
-        <w:gridCol w:w="1427"/>
+        <w:gridCol w:w="1426"/>
         <w:gridCol w:w="2524"/>
-        <w:gridCol w:w="4248"/>
+        <w:gridCol w:w="4249"/>
       </w:tblGrid>
       <w:tr>
         <w:trPr/>
@@ -18709,7 +18709,7 @@
         </w:tc>
         <w:tc>
           <w:tcPr>
-            <w:tcW w:w="1427" w:type="dxa"/>
+            <w:tcW w:w="1426" w:type="dxa"/>
             <w:tcBorders>
               <w:top w:val="single" w:sz="4" w:space="0" w:color="000000"/>
               <w:left w:val="single" w:sz="4" w:space="0" w:color="000000"/>
@@ -18771,7 +18771,7 @@
         </w:tc>
         <w:tc>
           <w:tcPr>
-            <w:tcW w:w="4248" w:type="dxa"/>
+            <w:tcW w:w="4249" w:type="dxa"/>
             <w:tcBorders>
               <w:top w:val="single" w:sz="4" w:space="0" w:color="000000"/>
               <w:left w:val="single" w:sz="4" w:space="0" w:color="000000"/>
@@ -18846,7 +18846,7 @@
         </w:tc>
         <w:tc>
           <w:tcPr>
-            <w:tcW w:w="1427" w:type="dxa"/>
+            <w:tcW w:w="1426" w:type="dxa"/>
             <w:tcBorders>
               <w:left w:val="single" w:sz="4" w:space="0" w:color="000000"/>
               <w:bottom w:val="single" w:sz="4" w:space="0" w:color="000000"/>
@@ -18886,7 +18886,7 @@
         </w:tc>
         <w:tc>
           <w:tcPr>
-            <w:tcW w:w="4248" w:type="dxa"/>
+            <w:tcW w:w="4249" w:type="dxa"/>
             <w:tcBorders>
               <w:left w:val="single" w:sz="4" w:space="0" w:color="000000"/>
               <w:bottom w:val="single" w:sz="4" w:space="0" w:color="000000"/>
@@ -19508,7 +19508,7 @@
         </w:tc>
         <w:tc>
           <w:tcPr>
-            <w:tcW w:w="1427" w:type="dxa"/>
+            <w:tcW w:w="1426" w:type="dxa"/>
             <w:tcBorders>
               <w:left w:val="single" w:sz="4" w:space="0" w:color="000000"/>
               <w:bottom w:val="single" w:sz="4" w:space="0" w:color="000000"/>
@@ -19556,7 +19556,7 @@
         </w:tc>
         <w:tc>
           <w:tcPr>
-            <w:tcW w:w="4248" w:type="dxa"/>
+            <w:tcW w:w="4249" w:type="dxa"/>
             <w:tcBorders>
               <w:left w:val="single" w:sz="4" w:space="0" w:color="000000"/>
               <w:bottom w:val="single" w:sz="4" w:space="0" w:color="000000"/>
@@ -19638,7 +19638,7 @@
         </w:tc>
         <w:tc>
           <w:tcPr>
-            <w:tcW w:w="1427" w:type="dxa"/>
+            <w:tcW w:w="1426" w:type="dxa"/>
             <w:tcBorders>
               <w:left w:val="single" w:sz="4" w:space="0" w:color="000000"/>
               <w:bottom w:val="single" w:sz="4" w:space="0" w:color="000000"/>
@@ -19686,7 +19686,7 @@
         </w:tc>
         <w:tc>
           <w:tcPr>
-            <w:tcW w:w="4248" w:type="dxa"/>
+            <w:tcW w:w="4249" w:type="dxa"/>
             <w:tcBorders>
               <w:left w:val="single" w:sz="4" w:space="0" w:color="000000"/>
               <w:bottom w:val="single" w:sz="4" w:space="0" w:color="000000"/>
@@ -19768,7 +19768,7 @@
         </w:tc>
         <w:tc>
           <w:tcPr>
-            <w:tcW w:w="1427" w:type="dxa"/>
+            <w:tcW w:w="1426" w:type="dxa"/>
             <w:tcBorders>
               <w:left w:val="single" w:sz="4" w:space="0" w:color="000000"/>
               <w:bottom w:val="single" w:sz="4" w:space="0" w:color="000000"/>
@@ -19816,7 +19816,7 @@
         </w:tc>
         <w:tc>
           <w:tcPr>
-            <w:tcW w:w="4248" w:type="dxa"/>
+            <w:tcW w:w="4249" w:type="dxa"/>
             <w:tcBorders>
               <w:left w:val="single" w:sz="4" w:space="0" w:color="000000"/>
               <w:bottom w:val="single" w:sz="4" w:space="0" w:color="000000"/>
@@ -19898,7 +19898,7 @@
         </w:tc>
         <w:tc>
           <w:tcPr>
-            <w:tcW w:w="1427" w:type="dxa"/>
+            <w:tcW w:w="1426" w:type="dxa"/>
             <w:tcBorders>
               <w:left w:val="single" w:sz="4" w:space="0" w:color="000000"/>
               <w:bottom w:val="single" w:sz="4" w:space="0" w:color="000000"/>
@@ -19946,7 +19946,7 @@
         </w:tc>
         <w:tc>
           <w:tcPr>
-            <w:tcW w:w="4248" w:type="dxa"/>
+            <w:tcW w:w="4249" w:type="dxa"/>
             <w:tcBorders>
               <w:left w:val="single" w:sz="4" w:space="0" w:color="000000"/>
               <w:bottom w:val="single" w:sz="4" w:space="0" w:color="000000"/>
@@ -20028,7 +20028,7 @@
         </w:tc>
         <w:tc>
           <w:tcPr>
-            <w:tcW w:w="1427" w:type="dxa"/>
+            <w:tcW w:w="1426" w:type="dxa"/>
             <w:tcBorders>
               <w:left w:val="single" w:sz="4" w:space="0" w:color="000000"/>
               <w:bottom w:val="single" w:sz="4" w:space="0" w:color="000000"/>
@@ -20076,7 +20076,7 @@
         </w:tc>
         <w:tc>
           <w:tcPr>
-            <w:tcW w:w="4248" w:type="dxa"/>
+            <w:tcW w:w="4249" w:type="dxa"/>
             <w:tcBorders>
               <w:left w:val="single" w:sz="4" w:space="0" w:color="000000"/>
               <w:bottom w:val="single" w:sz="4" w:space="0" w:color="000000"/>
@@ -20158,7 +20158,7 @@
         </w:tc>
         <w:tc>
           <w:tcPr>
-            <w:tcW w:w="1427" w:type="dxa"/>
+            <w:tcW w:w="1426" w:type="dxa"/>
             <w:tcBorders>
               <w:left w:val="single" w:sz="4" w:space="0" w:color="000000"/>
               <w:bottom w:val="single" w:sz="4" w:space="0" w:color="000000"/>
@@ -20206,7 +20206,7 @@
         </w:tc>
         <w:tc>
           <w:tcPr>
-            <w:tcW w:w="4248" w:type="dxa"/>
+            <w:tcW w:w="4249" w:type="dxa"/>
             <w:tcBorders>
               <w:left w:val="single" w:sz="4" w:space="0" w:color="000000"/>
               <w:bottom w:val="single" w:sz="4" w:space="0" w:color="000000"/>
@@ -20288,7 +20288,7 @@
         </w:tc>
         <w:tc>
           <w:tcPr>
-            <w:tcW w:w="1427" w:type="dxa"/>
+            <w:tcW w:w="1426" w:type="dxa"/>
             <w:tcBorders>
               <w:left w:val="single" w:sz="4" w:space="0" w:color="000000"/>
               <w:bottom w:val="single" w:sz="4" w:space="0" w:color="000000"/>
@@ -20336,7 +20336,7 @@
         </w:tc>
         <w:tc>
           <w:tcPr>
-            <w:tcW w:w="4248" w:type="dxa"/>
+            <w:tcW w:w="4249" w:type="dxa"/>
             <w:tcBorders>
               <w:left w:val="single" w:sz="4" w:space="0" w:color="000000"/>
               <w:bottom w:val="single" w:sz="4" w:space="0" w:color="000000"/>
@@ -20418,7 +20418,7 @@
         </w:tc>
         <w:tc>
           <w:tcPr>
-            <w:tcW w:w="1427" w:type="dxa"/>
+            <w:tcW w:w="1426" w:type="dxa"/>
             <w:tcBorders>
               <w:left w:val="single" w:sz="4" w:space="0" w:color="000000"/>
               <w:bottom w:val="single" w:sz="4" w:space="0" w:color="000000"/>
@@ -20466,7 +20466,7 @@
         </w:tc>
         <w:tc>
           <w:tcPr>
-            <w:tcW w:w="4248" w:type="dxa"/>
+            <w:tcW w:w="4249" w:type="dxa"/>
             <w:tcBorders>
               <w:left w:val="single" w:sz="4" w:space="0" w:color="000000"/>
               <w:bottom w:val="single" w:sz="4" w:space="0" w:color="000000"/>
@@ -20546,10 +20546,10 @@
       </w:tblPr>
       <w:tblGrid>
         <w:gridCol w:w="952"/>
-        <w:gridCol w:w="872"/>
+        <w:gridCol w:w="871"/>
         <w:gridCol w:w="1376"/>
         <w:gridCol w:w="2524"/>
-        <w:gridCol w:w="4248"/>
+        <w:gridCol w:w="4249"/>
       </w:tblGrid>
       <w:tr>
         <w:trPr/>
@@ -20590,7 +20590,7 @@
         </w:tc>
         <w:tc>
           <w:tcPr>
-            <w:tcW w:w="872" w:type="dxa"/>
+            <w:tcW w:w="871" w:type="dxa"/>
             <w:tcBorders>
               <w:top w:val="single" w:sz="4" w:space="0" w:color="000000"/>
               <w:left w:val="single" w:sz="4" w:space="0" w:color="000000"/>
@@ -20695,7 +20695,7 @@
         </w:tc>
         <w:tc>
           <w:tcPr>
-            <w:tcW w:w="4248" w:type="dxa"/>
+            <w:tcW w:w="4249" w:type="dxa"/>
             <w:tcBorders>
               <w:top w:val="single" w:sz="4" w:space="0" w:color="000000"/>
               <w:left w:val="single" w:sz="4" w:space="0" w:color="000000"/>
@@ -20758,7 +20758,7 @@
         </w:tc>
         <w:tc>
           <w:tcPr>
-            <w:tcW w:w="872" w:type="dxa"/>
+            <w:tcW w:w="871" w:type="dxa"/>
             <w:tcBorders>
               <w:left w:val="single" w:sz="4" w:space="0" w:color="000000"/>
               <w:bottom w:val="single" w:sz="4" w:space="0" w:color="000000"/>
@@ -20830,7 +20830,7 @@
         </w:tc>
         <w:tc>
           <w:tcPr>
-            <w:tcW w:w="4248" w:type="dxa"/>
+            <w:tcW w:w="4249" w:type="dxa"/>
             <w:tcBorders>
               <w:left w:val="single" w:sz="4" w:space="0" w:color="000000"/>
               <w:bottom w:val="single" w:sz="4" w:space="0" w:color="000000"/>
@@ -20888,7 +20888,7 @@
         </w:tc>
         <w:tc>
           <w:tcPr>
-            <w:tcW w:w="872" w:type="dxa"/>
+            <w:tcW w:w="871" w:type="dxa"/>
             <w:tcBorders>
               <w:left w:val="single" w:sz="4" w:space="0" w:color="000000"/>
               <w:bottom w:val="single" w:sz="4" w:space="0" w:color="000000"/>
@@ -20960,7 +20960,7 @@
         </w:tc>
         <w:tc>
           <w:tcPr>
-            <w:tcW w:w="4248" w:type="dxa"/>
+            <w:tcW w:w="4249" w:type="dxa"/>
             <w:tcBorders>
               <w:left w:val="single" w:sz="4" w:space="0" w:color="000000"/>
               <w:bottom w:val="single" w:sz="4" w:space="0" w:color="000000"/>
@@ -21018,7 +21018,7 @@
         </w:tc>
         <w:tc>
           <w:tcPr>
-            <w:tcW w:w="872" w:type="dxa"/>
+            <w:tcW w:w="871" w:type="dxa"/>
             <w:tcBorders>
               <w:left w:val="single" w:sz="4" w:space="0" w:color="000000"/>
               <w:bottom w:val="single" w:sz="4" w:space="0" w:color="000000"/>
@@ -21090,7 +21090,7 @@
         </w:tc>
         <w:tc>
           <w:tcPr>
-            <w:tcW w:w="4248" w:type="dxa"/>
+            <w:tcW w:w="4249" w:type="dxa"/>
             <w:tcBorders>
               <w:left w:val="single" w:sz="4" w:space="0" w:color="000000"/>
               <w:bottom w:val="single" w:sz="4" w:space="0" w:color="000000"/>
@@ -21148,7 +21148,7 @@
         </w:tc>
         <w:tc>
           <w:tcPr>
-            <w:tcW w:w="872" w:type="dxa"/>
+            <w:tcW w:w="871" w:type="dxa"/>
             <w:tcBorders>
               <w:left w:val="single" w:sz="4" w:space="0" w:color="000000"/>
               <w:bottom w:val="single" w:sz="4" w:space="0" w:color="000000"/>
@@ -21220,7 +21220,7 @@
         </w:tc>
         <w:tc>
           <w:tcPr>
-            <w:tcW w:w="4248" w:type="dxa"/>
+            <w:tcW w:w="4249" w:type="dxa"/>
             <w:tcBorders>
               <w:left w:val="single" w:sz="4" w:space="0" w:color="000000"/>
               <w:bottom w:val="single" w:sz="4" w:space="0" w:color="000000"/>
@@ -21278,7 +21278,7 @@
         </w:tc>
         <w:tc>
           <w:tcPr>
-            <w:tcW w:w="872" w:type="dxa"/>
+            <w:tcW w:w="871" w:type="dxa"/>
             <w:tcBorders>
               <w:left w:val="single" w:sz="4" w:space="0" w:color="000000"/>
               <w:bottom w:val="single" w:sz="4" w:space="0" w:color="000000"/>
@@ -21350,7 +21350,7 @@
         </w:tc>
         <w:tc>
           <w:tcPr>
-            <w:tcW w:w="4248" w:type="dxa"/>
+            <w:tcW w:w="4249" w:type="dxa"/>
             <w:tcBorders>
               <w:left w:val="single" w:sz="4" w:space="0" w:color="000000"/>
               <w:bottom w:val="single" w:sz="4" w:space="0" w:color="000000"/>
@@ -21408,7 +21408,7 @@
         </w:tc>
         <w:tc>
           <w:tcPr>
-            <w:tcW w:w="872" w:type="dxa"/>
+            <w:tcW w:w="871" w:type="dxa"/>
             <w:tcBorders>
               <w:left w:val="single" w:sz="4" w:space="0" w:color="000000"/>
               <w:bottom w:val="single" w:sz="4" w:space="0" w:color="000000"/>
@@ -21480,7 +21480,7 @@
         </w:tc>
         <w:tc>
           <w:tcPr>
-            <w:tcW w:w="4248" w:type="dxa"/>
+            <w:tcW w:w="4249" w:type="dxa"/>
             <w:tcBorders>
               <w:left w:val="single" w:sz="4" w:space="0" w:color="000000"/>
               <w:bottom w:val="single" w:sz="4" w:space="0" w:color="000000"/>
@@ -21538,7 +21538,7 @@
         </w:tc>
         <w:tc>
           <w:tcPr>
-            <w:tcW w:w="872" w:type="dxa"/>
+            <w:tcW w:w="871" w:type="dxa"/>
             <w:tcBorders>
               <w:left w:val="single" w:sz="4" w:space="0" w:color="000000"/>
               <w:bottom w:val="single" w:sz="4" w:space="0" w:color="000000"/>
@@ -21610,7 +21610,7 @@
         </w:tc>
         <w:tc>
           <w:tcPr>
-            <w:tcW w:w="4248" w:type="dxa"/>
+            <w:tcW w:w="4249" w:type="dxa"/>
             <w:tcBorders>
               <w:left w:val="single" w:sz="4" w:space="0" w:color="000000"/>
               <w:bottom w:val="single" w:sz="4" w:space="0" w:color="000000"/>
@@ -21668,7 +21668,7 @@
         </w:tc>
         <w:tc>
           <w:tcPr>
-            <w:tcW w:w="872" w:type="dxa"/>
+            <w:tcW w:w="871" w:type="dxa"/>
             <w:tcBorders>
               <w:left w:val="single" w:sz="4" w:space="0" w:color="000000"/>
               <w:bottom w:val="single" w:sz="4" w:space="0" w:color="000000"/>
@@ -21740,7 +21740,7 @@
         </w:tc>
         <w:tc>
           <w:tcPr>
-            <w:tcW w:w="4248" w:type="dxa"/>
+            <w:tcW w:w="4249" w:type="dxa"/>
             <w:tcBorders>
               <w:left w:val="single" w:sz="4" w:space="0" w:color="000000"/>
               <w:bottom w:val="single" w:sz="4" w:space="0" w:color="000000"/>
@@ -21798,7 +21798,7 @@
         </w:tc>
         <w:tc>
           <w:tcPr>
-            <w:tcW w:w="872" w:type="dxa"/>
+            <w:tcW w:w="871" w:type="dxa"/>
             <w:tcBorders>
               <w:left w:val="single" w:sz="4" w:space="0" w:color="000000"/>
               <w:bottom w:val="single" w:sz="4" w:space="0" w:color="000000"/>
@@ -21870,7 +21870,7 @@
         </w:tc>
         <w:tc>
           <w:tcPr>
-            <w:tcW w:w="4248" w:type="dxa"/>
+            <w:tcW w:w="4249" w:type="dxa"/>
             <w:tcBorders>
               <w:left w:val="single" w:sz="4" w:space="0" w:color="000000"/>
               <w:bottom w:val="single" w:sz="4" w:space="0" w:color="000000"/>
@@ -21928,7 +21928,7 @@
         </w:tc>
         <w:tc>
           <w:tcPr>
-            <w:tcW w:w="872" w:type="dxa"/>
+            <w:tcW w:w="871" w:type="dxa"/>
             <w:tcBorders>
               <w:left w:val="single" w:sz="4" w:space="0" w:color="000000"/>
               <w:bottom w:val="single" w:sz="4" w:space="0" w:color="000000"/>
@@ -22000,7 +22000,7 @@
         </w:tc>
         <w:tc>
           <w:tcPr>
-            <w:tcW w:w="4248" w:type="dxa"/>
+            <w:tcW w:w="4249" w:type="dxa"/>
             <w:tcBorders>
               <w:left w:val="single" w:sz="4" w:space="0" w:color="000000"/>
               <w:bottom w:val="single" w:sz="4" w:space="0" w:color="000000"/>
@@ -22058,7 +22058,7 @@
         </w:tc>
         <w:tc>
           <w:tcPr>
-            <w:tcW w:w="872" w:type="dxa"/>
+            <w:tcW w:w="871" w:type="dxa"/>
             <w:tcBorders>
               <w:left w:val="single" w:sz="4" w:space="0" w:color="000000"/>
               <w:bottom w:val="single" w:sz="4" w:space="0" w:color="000000"/>
@@ -22130,7 +22130,7 @@
         </w:tc>
         <w:tc>
           <w:tcPr>
-            <w:tcW w:w="4248" w:type="dxa"/>
+            <w:tcW w:w="4249" w:type="dxa"/>
             <w:tcBorders>
               <w:left w:val="single" w:sz="4" w:space="0" w:color="000000"/>
               <w:bottom w:val="single" w:sz="4" w:space="0" w:color="000000"/>
@@ -22188,7 +22188,7 @@
         </w:tc>
         <w:tc>
           <w:tcPr>
-            <w:tcW w:w="872" w:type="dxa"/>
+            <w:tcW w:w="871" w:type="dxa"/>
             <w:tcBorders>
               <w:left w:val="single" w:sz="4" w:space="0" w:color="000000"/>
               <w:bottom w:val="single" w:sz="4" w:space="0" w:color="000000"/>
@@ -22260,7 +22260,7 @@
         </w:tc>
         <w:tc>
           <w:tcPr>
-            <w:tcW w:w="4248" w:type="dxa"/>
+            <w:tcW w:w="4249" w:type="dxa"/>
             <w:tcBorders>
               <w:left w:val="single" w:sz="4" w:space="0" w:color="000000"/>
               <w:bottom w:val="single" w:sz="4" w:space="0" w:color="000000"/>
@@ -22318,7 +22318,7 @@
         </w:tc>
         <w:tc>
           <w:tcPr>
-            <w:tcW w:w="872" w:type="dxa"/>
+            <w:tcW w:w="871" w:type="dxa"/>
             <w:tcBorders>
               <w:left w:val="single" w:sz="4" w:space="0" w:color="000000"/>
               <w:bottom w:val="single" w:sz="4" w:space="0" w:color="000000"/>
@@ -22390,7 +22390,7 @@
         </w:tc>
         <w:tc>
           <w:tcPr>
-            <w:tcW w:w="4248" w:type="dxa"/>
+            <w:tcW w:w="4249" w:type="dxa"/>
             <w:tcBorders>
               <w:left w:val="single" w:sz="4" w:space="0" w:color="000000"/>
               <w:bottom w:val="single" w:sz="4" w:space="0" w:color="000000"/>
@@ -22448,7 +22448,7 @@
         </w:tc>
         <w:tc>
           <w:tcPr>
-            <w:tcW w:w="872" w:type="dxa"/>
+            <w:tcW w:w="871" w:type="dxa"/>
             <w:tcBorders>
               <w:left w:val="single" w:sz="4" w:space="0" w:color="000000"/>
               <w:bottom w:val="single" w:sz="4" w:space="0" w:color="000000"/>
@@ -22520,7 +22520,7 @@
         </w:tc>
         <w:tc>
           <w:tcPr>
-            <w:tcW w:w="4248" w:type="dxa"/>
+            <w:tcW w:w="4249" w:type="dxa"/>
             <w:tcBorders>
               <w:left w:val="single" w:sz="4" w:space="0" w:color="000000"/>
               <w:bottom w:val="single" w:sz="4" w:space="0" w:color="000000"/>
@@ -22578,7 +22578,7 @@
         </w:tc>
         <w:tc>
           <w:tcPr>
-            <w:tcW w:w="872" w:type="dxa"/>
+            <w:tcW w:w="871" w:type="dxa"/>
             <w:tcBorders>
               <w:left w:val="single" w:sz="4" w:space="0" w:color="000000"/>
               <w:bottom w:val="single" w:sz="4" w:space="0" w:color="000000"/>
@@ -22650,7 +22650,7 @@
         </w:tc>
         <w:tc>
           <w:tcPr>
-            <w:tcW w:w="4248" w:type="dxa"/>
+            <w:tcW w:w="4249" w:type="dxa"/>
             <w:tcBorders>
               <w:left w:val="single" w:sz="4" w:space="0" w:color="000000"/>
               <w:bottom w:val="single" w:sz="4" w:space="0" w:color="000000"/>
@@ -22731,9 +22731,9 @@
       <w:tblGrid>
         <w:gridCol w:w="952"/>
         <w:gridCol w:w="821"/>
-        <w:gridCol w:w="1427"/>
+        <w:gridCol w:w="1426"/>
         <w:gridCol w:w="2524"/>
-        <w:gridCol w:w="4248"/>
+        <w:gridCol w:w="4249"/>
       </w:tblGrid>
       <w:tr>
         <w:trPr/>
@@ -22801,7 +22801,7 @@
         </w:tc>
         <w:tc>
           <w:tcPr>
-            <w:tcW w:w="1427" w:type="dxa"/>
+            <w:tcW w:w="1426" w:type="dxa"/>
             <w:tcBorders>
               <w:top w:val="single" w:sz="4" w:space="0" w:color="000000"/>
               <w:left w:val="single" w:sz="4" w:space="0" w:color="000000"/>
@@ -22863,7 +22863,7 @@
         </w:tc>
         <w:tc>
           <w:tcPr>
-            <w:tcW w:w="4248" w:type="dxa"/>
+            <w:tcW w:w="4249" w:type="dxa"/>
             <w:tcBorders>
               <w:top w:val="single" w:sz="4" w:space="0" w:color="000000"/>
               <w:left w:val="single" w:sz="4" w:space="0" w:color="000000"/>
@@ -22938,7 +22938,7 @@
         </w:tc>
         <w:tc>
           <w:tcPr>
-            <w:tcW w:w="1427" w:type="dxa"/>
+            <w:tcW w:w="1426" w:type="dxa"/>
             <w:tcBorders>
               <w:left w:val="single" w:sz="4" w:space="0" w:color="000000"/>
               <w:bottom w:val="single" w:sz="4" w:space="0" w:color="000000"/>
@@ -22992,7 +22992,7 @@
         </w:tc>
         <w:tc>
           <w:tcPr>
-            <w:tcW w:w="4248" w:type="dxa"/>
+            <w:tcW w:w="4249" w:type="dxa"/>
             <w:tcBorders>
               <w:left w:val="single" w:sz="4" w:space="0" w:color="000000"/>
               <w:bottom w:val="single" w:sz="4" w:space="0" w:color="000000"/>
@@ -23306,7 +23306,7 @@
         </w:tc>
         <w:tc>
           <w:tcPr>
-            <w:tcW w:w="1427" w:type="dxa"/>
+            <w:tcW w:w="1426" w:type="dxa"/>
             <w:tcBorders>
               <w:left w:val="single" w:sz="4" w:space="0" w:color="000000"/>
               <w:bottom w:val="single" w:sz="4" w:space="0" w:color="000000"/>
@@ -23346,7 +23346,7 @@
         </w:tc>
         <w:tc>
           <w:tcPr>
-            <w:tcW w:w="4248" w:type="dxa"/>
+            <w:tcW w:w="4249" w:type="dxa"/>
             <w:tcBorders>
               <w:left w:val="single" w:sz="4" w:space="0" w:color="000000"/>
               <w:bottom w:val="single" w:sz="4" w:space="0" w:color="000000"/>
@@ -23416,7 +23416,7 @@
         </w:tc>
         <w:tc>
           <w:tcPr>
-            <w:tcW w:w="1427" w:type="dxa"/>
+            <w:tcW w:w="1426" w:type="dxa"/>
             <w:tcBorders>
               <w:left w:val="single" w:sz="4" w:space="0" w:color="000000"/>
               <w:bottom w:val="single" w:sz="4" w:space="0" w:color="000000"/>
@@ -23456,7 +23456,7 @@
         </w:tc>
         <w:tc>
           <w:tcPr>
-            <w:tcW w:w="4248" w:type="dxa"/>
+            <w:tcW w:w="4249" w:type="dxa"/>
             <w:tcBorders>
               <w:left w:val="single" w:sz="4" w:space="0" w:color="000000"/>
               <w:bottom w:val="single" w:sz="4" w:space="0" w:color="000000"/>
@@ -23526,7 +23526,7 @@
         </w:tc>
         <w:tc>
           <w:tcPr>
-            <w:tcW w:w="1427" w:type="dxa"/>
+            <w:tcW w:w="1426" w:type="dxa"/>
             <w:tcBorders>
               <w:left w:val="single" w:sz="4" w:space="0" w:color="000000"/>
               <w:bottom w:val="single" w:sz="4" w:space="0" w:color="000000"/>
@@ -23566,7 +23566,7 @@
         </w:tc>
         <w:tc>
           <w:tcPr>
-            <w:tcW w:w="4248" w:type="dxa"/>
+            <w:tcW w:w="4249" w:type="dxa"/>
             <w:tcBorders>
               <w:left w:val="single" w:sz="4" w:space="0" w:color="000000"/>
               <w:bottom w:val="single" w:sz="4" w:space="0" w:color="000000"/>
@@ -23636,7 +23636,7 @@
         </w:tc>
         <w:tc>
           <w:tcPr>
-            <w:tcW w:w="1427" w:type="dxa"/>
+            <w:tcW w:w="1426" w:type="dxa"/>
             <w:tcBorders>
               <w:left w:val="single" w:sz="4" w:space="0" w:color="000000"/>
               <w:bottom w:val="single" w:sz="4" w:space="0" w:color="000000"/>
@@ -23676,7 +23676,7 @@
         </w:tc>
         <w:tc>
           <w:tcPr>
-            <w:tcW w:w="4248" w:type="dxa"/>
+            <w:tcW w:w="4249" w:type="dxa"/>
             <w:tcBorders>
               <w:left w:val="single" w:sz="4" w:space="0" w:color="000000"/>
               <w:bottom w:val="single" w:sz="4" w:space="0" w:color="000000"/>
@@ -23746,7 +23746,7 @@
         </w:tc>
         <w:tc>
           <w:tcPr>
-            <w:tcW w:w="1427" w:type="dxa"/>
+            <w:tcW w:w="1426" w:type="dxa"/>
             <w:tcBorders>
               <w:left w:val="single" w:sz="4" w:space="0" w:color="000000"/>
               <w:bottom w:val="single" w:sz="4" w:space="0" w:color="000000"/>
@@ -23786,7 +23786,7 @@
         </w:tc>
         <w:tc>
           <w:tcPr>
-            <w:tcW w:w="4248" w:type="dxa"/>
+            <w:tcW w:w="4249" w:type="dxa"/>
             <w:tcBorders>
               <w:left w:val="single" w:sz="4" w:space="0" w:color="000000"/>
               <w:bottom w:val="single" w:sz="4" w:space="0" w:color="000000"/>
@@ -23856,7 +23856,7 @@
         </w:tc>
         <w:tc>
           <w:tcPr>
-            <w:tcW w:w="1427" w:type="dxa"/>
+            <w:tcW w:w="1426" w:type="dxa"/>
             <w:tcBorders>
               <w:left w:val="single" w:sz="4" w:space="0" w:color="000000"/>
               <w:bottom w:val="single" w:sz="4" w:space="0" w:color="000000"/>
@@ -23896,7 +23896,7 @@
         </w:tc>
         <w:tc>
           <w:tcPr>
-            <w:tcW w:w="4248" w:type="dxa"/>
+            <w:tcW w:w="4249" w:type="dxa"/>
             <w:tcBorders>
               <w:left w:val="single" w:sz="4" w:space="0" w:color="000000"/>
               <w:bottom w:val="single" w:sz="4" w:space="0" w:color="000000"/>
@@ -23966,7 +23966,7 @@
         </w:tc>
         <w:tc>
           <w:tcPr>
-            <w:tcW w:w="1427" w:type="dxa"/>
+            <w:tcW w:w="1426" w:type="dxa"/>
             <w:tcBorders>
               <w:left w:val="single" w:sz="4" w:space="0" w:color="000000"/>
               <w:bottom w:val="single" w:sz="4" w:space="0" w:color="000000"/>
@@ -24006,7 +24006,7 @@
         </w:tc>
         <w:tc>
           <w:tcPr>
-            <w:tcW w:w="4248" w:type="dxa"/>
+            <w:tcW w:w="4249" w:type="dxa"/>
             <w:tcBorders>
               <w:left w:val="single" w:sz="4" w:space="0" w:color="000000"/>
               <w:bottom w:val="single" w:sz="4" w:space="0" w:color="000000"/>
@@ -24426,7 +24426,7 @@
         </w:tc>
         <w:tc>
           <w:tcPr>
-            <w:tcW w:w="1427" w:type="dxa"/>
+            <w:tcW w:w="1426" w:type="dxa"/>
             <w:tcBorders>
               <w:left w:val="single" w:sz="4" w:space="0" w:color="000000"/>
               <w:bottom w:val="single" w:sz="4" w:space="0" w:color="000000"/>
@@ -24466,7 +24466,7 @@
         </w:tc>
         <w:tc>
           <w:tcPr>
-            <w:tcW w:w="4248" w:type="dxa"/>
+            <w:tcW w:w="4249" w:type="dxa"/>
             <w:tcBorders>
               <w:left w:val="single" w:sz="4" w:space="0" w:color="000000"/>
               <w:bottom w:val="single" w:sz="4" w:space="0" w:color="000000"/>
@@ -24870,7 +24870,7 @@
         </w:tc>
         <w:tc>
           <w:tcPr>
-            <w:tcW w:w="1427" w:type="dxa"/>
+            <w:tcW w:w="1426" w:type="dxa"/>
             <w:tcBorders>
               <w:left w:val="single" w:sz="4" w:space="0" w:color="000000"/>
               <w:bottom w:val="single" w:sz="4" w:space="0" w:color="000000"/>
@@ -24910,7 +24910,7 @@
         </w:tc>
         <w:tc>
           <w:tcPr>
-            <w:tcW w:w="4248" w:type="dxa"/>
+            <w:tcW w:w="4249" w:type="dxa"/>
             <w:tcBorders>
               <w:left w:val="single" w:sz="4" w:space="0" w:color="000000"/>
               <w:bottom w:val="single" w:sz="4" w:space="0" w:color="000000"/>
@@ -25142,7 +25142,7 @@
         </w:tc>
         <w:tc>
           <w:tcPr>
-            <w:tcW w:w="1427" w:type="dxa"/>
+            <w:tcW w:w="1426" w:type="dxa"/>
             <w:tcBorders>
               <w:left w:val="single" w:sz="4" w:space="0" w:color="000000"/>
               <w:bottom w:val="single" w:sz="4" w:space="0" w:color="000000"/>
@@ -25182,7 +25182,7 @@
         </w:tc>
         <w:tc>
           <w:tcPr>
-            <w:tcW w:w="4248" w:type="dxa"/>
+            <w:tcW w:w="4249" w:type="dxa"/>
             <w:tcBorders>
               <w:left w:val="single" w:sz="4" w:space="0" w:color="000000"/>
               <w:bottom w:val="single" w:sz="4" w:space="0" w:color="000000"/>
@@ -25377,7 +25377,7 @@
         </w:tc>
         <w:tc>
           <w:tcPr>
-            <w:tcW w:w="1427" w:type="dxa"/>
+            <w:tcW w:w="1426" w:type="dxa"/>
             <w:tcBorders>
               <w:left w:val="single" w:sz="4" w:space="0" w:color="000000"/>
               <w:bottom w:val="single" w:sz="4" w:space="0" w:color="000000"/>
@@ -25417,7 +25417,7 @@
         </w:tc>
         <w:tc>
           <w:tcPr>
-            <w:tcW w:w="4248" w:type="dxa"/>
+            <w:tcW w:w="4249" w:type="dxa"/>
             <w:tcBorders>
               <w:left w:val="single" w:sz="4" w:space="0" w:color="000000"/>
               <w:bottom w:val="single" w:sz="4" w:space="0" w:color="000000"/>
@@ -25487,7 +25487,7 @@
         </w:tc>
         <w:tc>
           <w:tcPr>
-            <w:tcW w:w="1427" w:type="dxa"/>
+            <w:tcW w:w="1426" w:type="dxa"/>
             <w:tcBorders>
               <w:left w:val="single" w:sz="4" w:space="0" w:color="000000"/>
               <w:bottom w:val="single" w:sz="4" w:space="0" w:color="000000"/>
@@ -25527,7 +25527,7 @@
         </w:tc>
         <w:tc>
           <w:tcPr>
-            <w:tcW w:w="4248" w:type="dxa"/>
+            <w:tcW w:w="4249" w:type="dxa"/>
             <w:tcBorders>
               <w:left w:val="single" w:sz="4" w:space="0" w:color="000000"/>
               <w:bottom w:val="single" w:sz="4" w:space="0" w:color="000000"/>
@@ -25554,6 +25554,1579 @@
         </w:tc>
       </w:tr>
     </w:tbl>
+    <w:p>
+      <w:pPr>
+        <w:pStyle w:val="Heading1"/>
+        <w:numPr>
+          <w:ilvl w:val="0"/>
+          <w:numId w:val="1"/>
+        </w:numPr>
+        <w:rPr/>
+      </w:pPr>
+      <w:r>
+        <w:rPr/>
+        <w:t>Phone Module</w:t>
+      </w:r>
+    </w:p>
+    <w:p>
+      <w:pPr>
+        <w:pStyle w:val="BodyText"/>
+        <w:numPr>
+          <w:ilvl w:val="0"/>
+          <w:numId w:val="1"/>
+        </w:numPr>
+        <w:rPr/>
+      </w:pPr>
+      <w:r>
+        <w:rPr/>
+        <w:t>ID 0x</w:t>
+      </w:r>
+      <w:r>
+        <w:rPr/>
+        <w:t>C8</w:t>
+      </w:r>
+    </w:p>
+    <w:p>
+      <w:pPr>
+        <w:pStyle w:val="BodyText"/>
+        <w:numPr>
+          <w:ilvl w:val="0"/>
+          <w:numId w:val="1"/>
+        </w:numPr>
+        <w:rPr/>
+      </w:pPr>
+      <w:r>
+        <w:rPr/>
+        <w:t>Note: All audio data is handled like the CD changer.</w:t>
+      </w:r>
+    </w:p>
+    <w:p>
+      <w:pPr>
+        <w:pStyle w:val="BodyText"/>
+        <w:numPr>
+          <w:ilvl w:val="0"/>
+          <w:numId w:val="1"/>
+        </w:numPr>
+        <w:rPr/>
+      </w:pPr>
+      <w:r>
+        <w:rPr/>
+        <w:t>Messages:</w:t>
+      </w:r>
+    </w:p>
+    <w:tbl>
+      <w:tblPr>
+        <w:tblW w:w="5000" w:type="pct"/>
+        <w:jc w:val="left"/>
+        <w:tblInd w:w="-5" w:type="dxa"/>
+        <w:tblLayout w:type="fixed"/>
+        <w:tblCellMar>
+          <w:top w:w="55" w:type="dxa"/>
+          <w:left w:w="55" w:type="dxa"/>
+          <w:bottom w:w="55" w:type="dxa"/>
+          <w:right w:w="55" w:type="dxa"/>
+        </w:tblCellMar>
+      </w:tblPr>
+      <w:tblGrid>
+        <w:gridCol w:w="952"/>
+        <w:gridCol w:w="821"/>
+        <w:gridCol w:w="1426"/>
+        <w:gridCol w:w="2524"/>
+        <w:gridCol w:w="4249"/>
+      </w:tblGrid>
+      <w:tr>
+        <w:trPr/>
+        <w:tc>
+          <w:tcPr>
+            <w:tcW w:w="952" w:type="dxa"/>
+            <w:tcBorders>
+              <w:top w:val="single" w:sz="4" w:space="0" w:color="000000"/>
+              <w:left w:val="single" w:sz="4" w:space="0" w:color="000000"/>
+              <w:bottom w:val="single" w:sz="4" w:space="0" w:color="000000"/>
+            </w:tcBorders>
+          </w:tcPr>
+          <w:p>
+            <w:pPr>
+              <w:pStyle w:val="TableContents"/>
+              <w:widowControl w:val="false"/>
+              <w:rPr>
+                <w:b/>
+                <w:bCs/>
+                <w:sz w:val="22"/>
+                <w:szCs w:val="22"/>
+              </w:rPr>
+            </w:pPr>
+            <w:r>
+              <w:rPr>
+                <w:b/>
+                <w:bCs/>
+                <w:sz w:val="22"/>
+                <w:szCs w:val="22"/>
+              </w:rPr>
+              <w:t>Source</w:t>
+            </w:r>
+          </w:p>
+        </w:tc>
+        <w:tc>
+          <w:tcPr>
+            <w:tcW w:w="821" w:type="dxa"/>
+            <w:tcBorders>
+              <w:top w:val="single" w:sz="4" w:space="0" w:color="000000"/>
+              <w:left w:val="single" w:sz="4" w:space="0" w:color="000000"/>
+              <w:bottom w:val="single" w:sz="4" w:space="0" w:color="000000"/>
+            </w:tcBorders>
+          </w:tcPr>
+          <w:p>
+            <w:pPr>
+              <w:pStyle w:val="TableContents"/>
+              <w:widowControl w:val="false"/>
+              <w:rPr>
+                <w:b/>
+                <w:bCs/>
+                <w:sz w:val="22"/>
+                <w:szCs w:val="22"/>
+              </w:rPr>
+            </w:pPr>
+            <w:r>
+              <w:rPr>
+                <w:b/>
+                <w:bCs/>
+                <w:sz w:val="22"/>
+                <w:szCs w:val="22"/>
+              </w:rPr>
+              <w:t>Length</w:t>
+            </w:r>
+          </w:p>
+        </w:tc>
+        <w:tc>
+          <w:tcPr>
+            <w:tcW w:w="1426" w:type="dxa"/>
+            <w:tcBorders>
+              <w:top w:val="single" w:sz="4" w:space="0" w:color="000000"/>
+              <w:left w:val="single" w:sz="4" w:space="0" w:color="000000"/>
+              <w:bottom w:val="single" w:sz="4" w:space="0" w:color="000000"/>
+            </w:tcBorders>
+          </w:tcPr>
+          <w:p>
+            <w:pPr>
+              <w:pStyle w:val="TableContents"/>
+              <w:widowControl w:val="false"/>
+              <w:rPr>
+                <w:b/>
+                <w:bCs/>
+                <w:sz w:val="22"/>
+                <w:szCs w:val="22"/>
+              </w:rPr>
+            </w:pPr>
+            <w:r>
+              <w:rPr>
+                <w:b/>
+                <w:bCs/>
+                <w:sz w:val="22"/>
+                <w:szCs w:val="22"/>
+              </w:rPr>
+              <w:t>Destination</w:t>
+            </w:r>
+          </w:p>
+        </w:tc>
+        <w:tc>
+          <w:tcPr>
+            <w:tcW w:w="2524" w:type="dxa"/>
+            <w:tcBorders>
+              <w:top w:val="single" w:sz="4" w:space="0" w:color="000000"/>
+              <w:left w:val="single" w:sz="4" w:space="0" w:color="000000"/>
+              <w:bottom w:val="single" w:sz="4" w:space="0" w:color="000000"/>
+            </w:tcBorders>
+          </w:tcPr>
+          <w:p>
+            <w:pPr>
+              <w:pStyle w:val="TableContents"/>
+              <w:widowControl w:val="false"/>
+              <w:rPr>
+                <w:b/>
+                <w:bCs/>
+                <w:sz w:val="22"/>
+                <w:szCs w:val="22"/>
+              </w:rPr>
+            </w:pPr>
+            <w:r>
+              <w:rPr>
+                <w:b/>
+                <w:bCs/>
+                <w:sz w:val="22"/>
+                <w:szCs w:val="22"/>
+              </w:rPr>
+              <w:t>Data Example</w:t>
+            </w:r>
+          </w:p>
+        </w:tc>
+        <w:tc>
+          <w:tcPr>
+            <w:tcW w:w="4249" w:type="dxa"/>
+            <w:tcBorders>
+              <w:top w:val="single" w:sz="4" w:space="0" w:color="000000"/>
+              <w:left w:val="single" w:sz="4" w:space="0" w:color="000000"/>
+              <w:bottom w:val="single" w:sz="4" w:space="0" w:color="000000"/>
+              <w:right w:val="single" w:sz="4" w:space="0" w:color="000000"/>
+            </w:tcBorders>
+          </w:tcPr>
+          <w:p>
+            <w:pPr>
+              <w:pStyle w:val="TableContents"/>
+              <w:widowControl w:val="false"/>
+              <w:rPr>
+                <w:b/>
+                <w:bCs/>
+                <w:sz w:val="22"/>
+                <w:szCs w:val="22"/>
+              </w:rPr>
+            </w:pPr>
+            <w:r>
+              <w:rPr>
+                <w:b/>
+                <w:bCs/>
+                <w:sz w:val="22"/>
+                <w:szCs w:val="22"/>
+              </w:rPr>
+              <w:t>Interpretation</w:t>
+            </w:r>
+          </w:p>
+        </w:tc>
+      </w:tr>
+      <w:tr>
+        <w:trPr/>
+        <w:tc>
+          <w:tcPr>
+            <w:tcW w:w="952" w:type="dxa"/>
+            <w:tcBorders>
+              <w:left w:val="single" w:sz="4" w:space="0" w:color="000000"/>
+              <w:bottom w:val="single" w:sz="4" w:space="0" w:color="000000"/>
+            </w:tcBorders>
+          </w:tcPr>
+          <w:p>
+            <w:pPr>
+              <w:pStyle w:val="TableContents"/>
+              <w:widowControl w:val="false"/>
+              <w:rPr/>
+            </w:pPr>
+            <w:r>
+              <w:rPr/>
+              <w:t>C8</w:t>
+            </w:r>
+          </w:p>
+        </w:tc>
+        <w:tc>
+          <w:tcPr>
+            <w:tcW w:w="821" w:type="dxa"/>
+            <w:tcBorders>
+              <w:left w:val="single" w:sz="4" w:space="0" w:color="000000"/>
+              <w:bottom w:val="single" w:sz="4" w:space="0" w:color="000000"/>
+            </w:tcBorders>
+          </w:tcPr>
+          <w:p>
+            <w:pPr>
+              <w:pStyle w:val="TableContents"/>
+              <w:widowControl w:val="false"/>
+              <w:rPr/>
+            </w:pPr>
+            <w:r>
+              <w:rPr/>
+              <w:t>3</w:t>
+            </w:r>
+          </w:p>
+        </w:tc>
+        <w:tc>
+          <w:tcPr>
+            <w:tcW w:w="1426" w:type="dxa"/>
+            <w:tcBorders>
+              <w:left w:val="single" w:sz="4" w:space="0" w:color="000000"/>
+              <w:bottom w:val="single" w:sz="4" w:space="0" w:color="000000"/>
+            </w:tcBorders>
+          </w:tcPr>
+          <w:p>
+            <w:pPr>
+              <w:pStyle w:val="TableContents"/>
+              <w:widowControl w:val="false"/>
+              <w:rPr/>
+            </w:pPr>
+            <w:r>
+              <w:rPr/>
+              <w:t>01, 10</w:t>
+            </w:r>
+          </w:p>
+        </w:tc>
+        <w:tc>
+          <w:tcPr>
+            <w:tcW w:w="2524" w:type="dxa"/>
+            <w:tcBorders>
+              <w:left w:val="single" w:sz="4" w:space="0" w:color="000000"/>
+              <w:bottom w:val="single" w:sz="4" w:space="0" w:color="000000"/>
+            </w:tcBorders>
+          </w:tcPr>
+          <w:p>
+            <w:pPr>
+              <w:pStyle w:val="TableContents"/>
+              <w:widowControl w:val="false"/>
+              <w:rPr>
+                <w:rFonts w:ascii="Arial" w:hAnsi="Arial" w:eastAsia="Noto Serif CJK SC" w:cs="Mangal"/>
+                <w:color w:val="auto"/>
+                <w:kern w:val="2"/>
+                <w:sz w:val="24"/>
+                <w:szCs w:val="24"/>
+                <w:lang w:val="en-US" w:eastAsia="zh-CN" w:bidi="hi-IN"/>
+              </w:rPr>
+            </w:pPr>
+            <w:r>
+              <w:rPr>
+                <w:rFonts w:eastAsia="Noto Serif CJK SC" w:cs="Mangal"/>
+                <w:color w:val="auto"/>
+                <w:kern w:val="2"/>
+                <w:sz w:val="24"/>
+                <w:szCs w:val="24"/>
+                <w:lang w:val="en-US" w:eastAsia="zh-CN" w:bidi="hi-IN"/>
+              </w:rPr>
+              <w:t>21 01 00</w:t>
+            </w:r>
+          </w:p>
+        </w:tc>
+        <w:tc>
+          <w:tcPr>
+            <w:tcW w:w="4249" w:type="dxa"/>
+            <w:tcBorders>
+              <w:left w:val="single" w:sz="4" w:space="0" w:color="000000"/>
+              <w:bottom w:val="single" w:sz="4" w:space="0" w:color="000000"/>
+              <w:right w:val="single" w:sz="4" w:space="0" w:color="000000"/>
+            </w:tcBorders>
+          </w:tcPr>
+          <w:p>
+            <w:pPr>
+              <w:pStyle w:val="TableContents"/>
+              <w:widowControl w:val="false"/>
+              <w:rPr>
+                <w:rFonts w:ascii="Arial" w:hAnsi="Arial" w:eastAsia="Noto Serif CJK SC" w:cs="Mangal"/>
+                <w:color w:val="auto"/>
+                <w:kern w:val="2"/>
+                <w:sz w:val="16"/>
+                <w:szCs w:val="16"/>
+                <w:lang w:val="en-US" w:eastAsia="zh-CN" w:bidi="hi-IN"/>
+              </w:rPr>
+            </w:pPr>
+            <w:r>
+              <w:rPr>
+                <w:rFonts w:eastAsia="Noto Serif CJK SC" w:cs="Mangal"/>
+                <w:color w:val="auto"/>
+                <w:kern w:val="2"/>
+                <w:sz w:val="16"/>
+                <w:szCs w:val="16"/>
+                <w:lang w:val="en-US" w:eastAsia="zh-CN" w:bidi="hi-IN"/>
+              </w:rPr>
+              <w:t>Incoming call. No further information.</w:t>
+            </w:r>
+          </w:p>
+        </w:tc>
+      </w:tr>
+      <w:tr>
+        <w:trPr/>
+        <w:tc>
+          <w:tcPr>
+            <w:tcW w:w="952" w:type="dxa"/>
+            <w:tcBorders>
+              <w:left w:val="single" w:sz="4" w:space="0" w:color="000000"/>
+              <w:bottom w:val="single" w:sz="4" w:space="0" w:color="000000"/>
+            </w:tcBorders>
+          </w:tcPr>
+          <w:p>
+            <w:pPr>
+              <w:pStyle w:val="TableContents"/>
+              <w:widowControl w:val="false"/>
+              <w:rPr/>
+            </w:pPr>
+            <w:r>
+              <w:rPr/>
+              <w:t>C8</w:t>
+            </w:r>
+          </w:p>
+        </w:tc>
+        <w:tc>
+          <w:tcPr>
+            <w:tcW w:w="821" w:type="dxa"/>
+            <w:tcBorders>
+              <w:left w:val="single" w:sz="4" w:space="0" w:color="000000"/>
+              <w:bottom w:val="single" w:sz="4" w:space="0" w:color="000000"/>
+            </w:tcBorders>
+          </w:tcPr>
+          <w:p>
+            <w:pPr>
+              <w:pStyle w:val="TableContents"/>
+              <w:widowControl w:val="false"/>
+              <w:rPr/>
+            </w:pPr>
+            <w:r>
+              <w:rPr/>
+              <w:t>Varies</w:t>
+            </w:r>
+          </w:p>
+        </w:tc>
+        <w:tc>
+          <w:tcPr>
+            <w:tcW w:w="1426" w:type="dxa"/>
+            <w:tcBorders>
+              <w:left w:val="single" w:sz="4" w:space="0" w:color="000000"/>
+              <w:bottom w:val="single" w:sz="4" w:space="0" w:color="000000"/>
+            </w:tcBorders>
+          </w:tcPr>
+          <w:p>
+            <w:pPr>
+              <w:pStyle w:val="TableContents"/>
+              <w:widowControl w:val="false"/>
+              <w:rPr/>
+            </w:pPr>
+            <w:r>
+              <w:rPr/>
+              <w:t>01, 10</w:t>
+            </w:r>
+          </w:p>
+        </w:tc>
+        <w:tc>
+          <w:tcPr>
+            <w:tcW w:w="2524" w:type="dxa"/>
+            <w:tcBorders>
+              <w:left w:val="single" w:sz="4" w:space="0" w:color="000000"/>
+              <w:bottom w:val="single" w:sz="4" w:space="0" w:color="000000"/>
+            </w:tcBorders>
+          </w:tcPr>
+          <w:p>
+            <w:pPr>
+              <w:pStyle w:val="TableContents"/>
+              <w:widowControl w:val="false"/>
+              <w:rPr>
+                <w:rFonts w:ascii="Arial" w:hAnsi="Arial" w:eastAsia="Noto Serif CJK SC" w:cs="Mangal"/>
+                <w:color w:val="auto"/>
+                <w:kern w:val="2"/>
+                <w:sz w:val="24"/>
+                <w:szCs w:val="24"/>
+                <w:lang w:val="en-US" w:eastAsia="zh-CN" w:bidi="hi-IN"/>
+              </w:rPr>
+            </w:pPr>
+            <w:r>
+              <w:rPr>
+                <w:rFonts w:eastAsia="Noto Serif CJK SC" w:cs="Mangal"/>
+                <w:color w:val="auto"/>
+                <w:kern w:val="2"/>
+                <w:sz w:val="24"/>
+                <w:szCs w:val="24"/>
+                <w:lang w:val="en-US" w:eastAsia="zh-CN" w:bidi="hi-IN"/>
+              </w:rPr>
+              <w:t>21 01 03 […]</w:t>
+            </w:r>
+          </w:p>
+        </w:tc>
+        <w:tc>
+          <w:tcPr>
+            <w:tcW w:w="4249" w:type="dxa"/>
+            <w:tcBorders>
+              <w:left w:val="single" w:sz="4" w:space="0" w:color="000000"/>
+              <w:bottom w:val="single" w:sz="4" w:space="0" w:color="000000"/>
+              <w:right w:val="single" w:sz="4" w:space="0" w:color="000000"/>
+            </w:tcBorders>
+          </w:tcPr>
+          <w:p>
+            <w:pPr>
+              <w:pStyle w:val="TableContents"/>
+              <w:widowControl w:val="false"/>
+              <w:rPr>
+                <w:rFonts w:ascii="Arial" w:hAnsi="Arial" w:eastAsia="Noto Serif CJK SC" w:cs="Mangal"/>
+                <w:color w:val="auto"/>
+                <w:kern w:val="2"/>
+                <w:sz w:val="16"/>
+                <w:szCs w:val="16"/>
+                <w:lang w:val="en-US" w:eastAsia="zh-CN" w:bidi="hi-IN"/>
+              </w:rPr>
+            </w:pPr>
+            <w:r>
+              <w:rPr>
+                <w:rFonts w:eastAsia="Noto Serif CJK SC" w:cs="Mangal"/>
+                <w:color w:val="auto"/>
+                <w:kern w:val="2"/>
+                <w:sz w:val="16"/>
+                <w:szCs w:val="16"/>
+                <w:lang w:val="en-US" w:eastAsia="zh-CN" w:bidi="hi-IN"/>
+              </w:rPr>
+              <w:t>Incoming call. Number is written in ASCII by following bytes.</w:t>
+            </w:r>
+          </w:p>
+        </w:tc>
+      </w:tr>
+      <w:tr>
+        <w:trPr/>
+        <w:tc>
+          <w:tcPr>
+            <w:tcW w:w="952" w:type="dxa"/>
+            <w:tcBorders>
+              <w:left w:val="single" w:sz="4" w:space="0" w:color="000000"/>
+              <w:bottom w:val="single" w:sz="4" w:space="0" w:color="000000"/>
+            </w:tcBorders>
+          </w:tcPr>
+          <w:p>
+            <w:pPr>
+              <w:pStyle w:val="TableContents"/>
+              <w:widowControl w:val="false"/>
+              <w:rPr/>
+            </w:pPr>
+            <w:r>
+              <w:rPr/>
+              <w:t>C8</w:t>
+            </w:r>
+          </w:p>
+        </w:tc>
+        <w:tc>
+          <w:tcPr>
+            <w:tcW w:w="821" w:type="dxa"/>
+            <w:tcBorders>
+              <w:left w:val="single" w:sz="4" w:space="0" w:color="000000"/>
+              <w:bottom w:val="single" w:sz="4" w:space="0" w:color="000000"/>
+            </w:tcBorders>
+          </w:tcPr>
+          <w:p>
+            <w:pPr>
+              <w:pStyle w:val="TableContents"/>
+              <w:widowControl w:val="false"/>
+              <w:rPr/>
+            </w:pPr>
+            <w:r>
+              <w:rPr/>
+              <w:t>Varies</w:t>
+            </w:r>
+          </w:p>
+        </w:tc>
+        <w:tc>
+          <w:tcPr>
+            <w:tcW w:w="1426" w:type="dxa"/>
+            <w:tcBorders>
+              <w:left w:val="single" w:sz="4" w:space="0" w:color="000000"/>
+              <w:bottom w:val="single" w:sz="4" w:space="0" w:color="000000"/>
+            </w:tcBorders>
+          </w:tcPr>
+          <w:p>
+            <w:pPr>
+              <w:pStyle w:val="TableContents"/>
+              <w:widowControl w:val="false"/>
+              <w:rPr/>
+            </w:pPr>
+            <w:r>
+              <w:rPr/>
+              <w:t>01, 10</w:t>
+            </w:r>
+          </w:p>
+        </w:tc>
+        <w:tc>
+          <w:tcPr>
+            <w:tcW w:w="2524" w:type="dxa"/>
+            <w:tcBorders>
+              <w:left w:val="single" w:sz="4" w:space="0" w:color="000000"/>
+              <w:bottom w:val="single" w:sz="4" w:space="0" w:color="000000"/>
+            </w:tcBorders>
+          </w:tcPr>
+          <w:p>
+            <w:pPr>
+              <w:pStyle w:val="TableContents"/>
+              <w:widowControl w:val="false"/>
+              <w:rPr>
+                <w:rFonts w:ascii="Arial" w:hAnsi="Arial" w:eastAsia="Noto Serif CJK SC" w:cs="Mangal"/>
+                <w:color w:val="auto"/>
+                <w:kern w:val="2"/>
+                <w:sz w:val="24"/>
+                <w:szCs w:val="24"/>
+                <w:lang w:val="en-US" w:eastAsia="zh-CN" w:bidi="hi-IN"/>
+              </w:rPr>
+            </w:pPr>
+            <w:r>
+              <w:rPr>
+                <w:rFonts w:eastAsia="Noto Serif CJK SC" w:cs="Mangal"/>
+                <w:color w:val="auto"/>
+                <w:kern w:val="2"/>
+                <w:sz w:val="24"/>
+                <w:szCs w:val="24"/>
+                <w:lang w:val="en-US" w:eastAsia="zh-CN" w:bidi="hi-IN"/>
+              </w:rPr>
+              <w:t>21 01 04 […]</w:t>
+            </w:r>
+          </w:p>
+        </w:tc>
+        <w:tc>
+          <w:tcPr>
+            <w:tcW w:w="4249" w:type="dxa"/>
+            <w:tcBorders>
+              <w:left w:val="single" w:sz="4" w:space="0" w:color="000000"/>
+              <w:bottom w:val="single" w:sz="4" w:space="0" w:color="000000"/>
+              <w:right w:val="single" w:sz="4" w:space="0" w:color="000000"/>
+            </w:tcBorders>
+          </w:tcPr>
+          <w:p>
+            <w:pPr>
+              <w:pStyle w:val="TableContents"/>
+              <w:widowControl w:val="false"/>
+              <w:rPr>
+                <w:rFonts w:ascii="Arial" w:hAnsi="Arial" w:eastAsia="Noto Serif CJK SC" w:cs="Mangal"/>
+                <w:color w:val="auto"/>
+                <w:kern w:val="2"/>
+                <w:sz w:val="16"/>
+                <w:szCs w:val="16"/>
+                <w:lang w:val="en-US" w:eastAsia="zh-CN" w:bidi="hi-IN"/>
+              </w:rPr>
+            </w:pPr>
+            <w:r>
+              <w:rPr>
+                <w:rFonts w:eastAsia="Noto Serif CJK SC" w:cs="Mangal"/>
+                <w:color w:val="auto"/>
+                <w:kern w:val="2"/>
+                <w:sz w:val="16"/>
+                <w:szCs w:val="16"/>
+                <w:lang w:val="en-US" w:eastAsia="zh-CN" w:bidi="hi-IN"/>
+              </w:rPr>
+              <w:t>Incoming call. Contact name is written by following bytes.</w:t>
+            </w:r>
+          </w:p>
+        </w:tc>
+      </w:tr>
+      <w:tr>
+        <w:trPr/>
+        <w:tc>
+          <w:tcPr>
+            <w:tcW w:w="952" w:type="dxa"/>
+            <w:tcBorders>
+              <w:left w:val="single" w:sz="4" w:space="0" w:color="000000"/>
+              <w:bottom w:val="single" w:sz="4" w:space="0" w:color="000000"/>
+            </w:tcBorders>
+          </w:tcPr>
+          <w:p>
+            <w:pPr>
+              <w:pStyle w:val="TableContents"/>
+              <w:widowControl w:val="false"/>
+              <w:rPr/>
+            </w:pPr>
+            <w:r>
+              <w:rPr/>
+              <w:t>C8</w:t>
+            </w:r>
+          </w:p>
+        </w:tc>
+        <w:tc>
+          <w:tcPr>
+            <w:tcW w:w="821" w:type="dxa"/>
+            <w:tcBorders>
+              <w:left w:val="single" w:sz="4" w:space="0" w:color="000000"/>
+              <w:bottom w:val="single" w:sz="4" w:space="0" w:color="000000"/>
+            </w:tcBorders>
+          </w:tcPr>
+          <w:p>
+            <w:pPr>
+              <w:pStyle w:val="TableContents"/>
+              <w:widowControl w:val="false"/>
+              <w:rPr/>
+            </w:pPr>
+            <w:r>
+              <w:rPr/>
+              <w:t>3</w:t>
+            </w:r>
+          </w:p>
+        </w:tc>
+        <w:tc>
+          <w:tcPr>
+            <w:tcW w:w="1426" w:type="dxa"/>
+            <w:tcBorders>
+              <w:left w:val="single" w:sz="4" w:space="0" w:color="000000"/>
+              <w:bottom w:val="single" w:sz="4" w:space="0" w:color="000000"/>
+            </w:tcBorders>
+          </w:tcPr>
+          <w:p>
+            <w:pPr>
+              <w:pStyle w:val="TableContents"/>
+              <w:widowControl w:val="false"/>
+              <w:rPr/>
+            </w:pPr>
+            <w:r>
+              <w:rPr/>
+              <w:t>01</w:t>
+            </w:r>
+          </w:p>
+        </w:tc>
+        <w:tc>
+          <w:tcPr>
+            <w:tcW w:w="2524" w:type="dxa"/>
+            <w:tcBorders>
+              <w:left w:val="single" w:sz="4" w:space="0" w:color="000000"/>
+              <w:bottom w:val="single" w:sz="4" w:space="0" w:color="000000"/>
+            </w:tcBorders>
+          </w:tcPr>
+          <w:p>
+            <w:pPr>
+              <w:pStyle w:val="TableContents"/>
+              <w:widowControl w:val="false"/>
+              <w:rPr>
+                <w:rFonts w:ascii="Arial" w:hAnsi="Arial" w:eastAsia="Noto Serif CJK SC" w:cs="Mangal"/>
+                <w:color w:val="auto"/>
+                <w:kern w:val="2"/>
+                <w:sz w:val="24"/>
+                <w:szCs w:val="24"/>
+                <w:lang w:val="en-US" w:eastAsia="zh-CN" w:bidi="hi-IN"/>
+              </w:rPr>
+            </w:pPr>
+            <w:r>
+              <w:rPr>
+                <w:rFonts w:eastAsia="Noto Serif CJK SC" w:cs="Mangal"/>
+                <w:color w:val="auto"/>
+                <w:kern w:val="2"/>
+                <w:sz w:val="24"/>
+                <w:szCs w:val="24"/>
+                <w:lang w:val="en-US" w:eastAsia="zh-CN" w:bidi="hi-IN"/>
+              </w:rPr>
+              <w:t>21 00 01</w:t>
+            </w:r>
+          </w:p>
+        </w:tc>
+        <w:tc>
+          <w:tcPr>
+            <w:tcW w:w="4249" w:type="dxa"/>
+            <w:tcBorders>
+              <w:left w:val="single" w:sz="4" w:space="0" w:color="000000"/>
+              <w:bottom w:val="single" w:sz="4" w:space="0" w:color="000000"/>
+              <w:right w:val="single" w:sz="4" w:space="0" w:color="000000"/>
+            </w:tcBorders>
+          </w:tcPr>
+          <w:p>
+            <w:pPr>
+              <w:pStyle w:val="TableContents"/>
+              <w:widowControl w:val="false"/>
+              <w:rPr>
+                <w:rFonts w:ascii="Arial" w:hAnsi="Arial" w:eastAsia="Noto Serif CJK SC" w:cs="Mangal"/>
+                <w:color w:val="auto"/>
+                <w:kern w:val="2"/>
+                <w:sz w:val="16"/>
+                <w:szCs w:val="16"/>
+                <w:lang w:val="en-US" w:eastAsia="zh-CN" w:bidi="hi-IN"/>
+              </w:rPr>
+            </w:pPr>
+            <w:r>
+              <w:rPr>
+                <w:rFonts w:eastAsia="Noto Serif CJK SC" w:cs="Mangal"/>
+                <w:color w:val="auto"/>
+                <w:kern w:val="2"/>
+                <w:sz w:val="16"/>
+                <w:szCs w:val="16"/>
+                <w:lang w:val="en-US" w:eastAsia="zh-CN" w:bidi="hi-IN"/>
+              </w:rPr>
+              <w:t>Force the phone window open.</w:t>
+            </w:r>
+          </w:p>
+        </w:tc>
+      </w:tr>
+      <w:tr>
+        <w:trPr/>
+        <w:tc>
+          <w:tcPr>
+            <w:tcW w:w="952" w:type="dxa"/>
+            <w:tcBorders>
+              <w:left w:val="single" w:sz="4" w:space="0" w:color="000000"/>
+              <w:bottom w:val="single" w:sz="4" w:space="0" w:color="000000"/>
+            </w:tcBorders>
+          </w:tcPr>
+          <w:p>
+            <w:pPr>
+              <w:pStyle w:val="TableContents"/>
+              <w:widowControl w:val="false"/>
+              <w:rPr/>
+            </w:pPr>
+            <w:r>
+              <w:rPr/>
+              <w:t>C8</w:t>
+            </w:r>
+          </w:p>
+        </w:tc>
+        <w:tc>
+          <w:tcPr>
+            <w:tcW w:w="821" w:type="dxa"/>
+            <w:tcBorders>
+              <w:left w:val="single" w:sz="4" w:space="0" w:color="000000"/>
+              <w:bottom w:val="single" w:sz="4" w:space="0" w:color="000000"/>
+            </w:tcBorders>
+          </w:tcPr>
+          <w:p>
+            <w:pPr>
+              <w:pStyle w:val="TableContents"/>
+              <w:widowControl w:val="false"/>
+              <w:rPr/>
+            </w:pPr>
+            <w:r>
+              <w:rPr/>
+              <w:t>3</w:t>
+            </w:r>
+          </w:p>
+        </w:tc>
+        <w:tc>
+          <w:tcPr>
+            <w:tcW w:w="1426" w:type="dxa"/>
+            <w:tcBorders>
+              <w:left w:val="single" w:sz="4" w:space="0" w:color="000000"/>
+              <w:bottom w:val="single" w:sz="4" w:space="0" w:color="000000"/>
+            </w:tcBorders>
+          </w:tcPr>
+          <w:p>
+            <w:pPr>
+              <w:pStyle w:val="TableContents"/>
+              <w:widowControl w:val="false"/>
+              <w:rPr/>
+            </w:pPr>
+            <w:r>
+              <w:rPr/>
+              <w:t>10</w:t>
+            </w:r>
+          </w:p>
+        </w:tc>
+        <w:tc>
+          <w:tcPr>
+            <w:tcW w:w="2524" w:type="dxa"/>
+            <w:tcBorders>
+              <w:left w:val="single" w:sz="4" w:space="0" w:color="000000"/>
+              <w:bottom w:val="single" w:sz="4" w:space="0" w:color="000000"/>
+            </w:tcBorders>
+          </w:tcPr>
+          <w:p>
+            <w:pPr>
+              <w:pStyle w:val="TableContents"/>
+              <w:widowControl w:val="false"/>
+              <w:rPr>
+                <w:rFonts w:ascii="Arial" w:hAnsi="Arial" w:eastAsia="Noto Serif CJK SC" w:cs="Mangal"/>
+                <w:color w:val="auto"/>
+                <w:kern w:val="2"/>
+                <w:sz w:val="24"/>
+                <w:szCs w:val="24"/>
+                <w:lang w:val="en-US" w:eastAsia="zh-CN" w:bidi="hi-IN"/>
+              </w:rPr>
+            </w:pPr>
+            <w:r>
+              <w:rPr>
+                <w:rFonts w:eastAsia="Noto Serif CJK SC" w:cs="Mangal"/>
+                <w:color w:val="auto"/>
+                <w:kern w:val="2"/>
+                <w:sz w:val="24"/>
+                <w:szCs w:val="24"/>
+                <w:lang w:val="en-US" w:eastAsia="zh-CN" w:bidi="hi-IN"/>
+              </w:rPr>
+              <w:t>21 06 01</w:t>
+            </w:r>
+          </w:p>
+        </w:tc>
+        <w:tc>
+          <w:tcPr>
+            <w:tcW w:w="4249" w:type="dxa"/>
+            <w:tcBorders>
+              <w:left w:val="single" w:sz="4" w:space="0" w:color="000000"/>
+              <w:bottom w:val="single" w:sz="4" w:space="0" w:color="000000"/>
+              <w:right w:val="single" w:sz="4" w:space="0" w:color="000000"/>
+            </w:tcBorders>
+          </w:tcPr>
+          <w:p>
+            <w:pPr>
+              <w:pStyle w:val="TableContents"/>
+              <w:widowControl w:val="false"/>
+              <w:rPr>
+                <w:rFonts w:ascii="Arial" w:hAnsi="Arial" w:eastAsia="Noto Serif CJK SC" w:cs="Mangal"/>
+                <w:color w:val="auto"/>
+                <w:kern w:val="2"/>
+                <w:sz w:val="16"/>
+                <w:szCs w:val="16"/>
+                <w:lang w:val="en-US" w:eastAsia="zh-CN" w:bidi="hi-IN"/>
+              </w:rPr>
+            </w:pPr>
+            <w:r>
+              <w:rPr>
+                <w:rFonts w:eastAsia="Noto Serif CJK SC" w:cs="Mangal"/>
+                <w:color w:val="auto"/>
+                <w:kern w:val="2"/>
+                <w:sz w:val="16"/>
+                <w:szCs w:val="16"/>
+                <w:lang w:val="en-US" w:eastAsia="zh-CN" w:bidi="hi-IN"/>
+              </w:rPr>
+              <w:t>Stop audio.</w:t>
+            </w:r>
+          </w:p>
+        </w:tc>
+      </w:tr>
+      <w:tr>
+        <w:trPr/>
+        <w:tc>
+          <w:tcPr>
+            <w:tcW w:w="952" w:type="dxa"/>
+            <w:tcBorders>
+              <w:left w:val="single" w:sz="4" w:space="0" w:color="000000"/>
+              <w:bottom w:val="single" w:sz="4" w:space="0" w:color="000000"/>
+            </w:tcBorders>
+          </w:tcPr>
+          <w:p>
+            <w:pPr>
+              <w:pStyle w:val="TableContents"/>
+              <w:widowControl w:val="false"/>
+              <w:rPr/>
+            </w:pPr>
+            <w:r>
+              <w:rPr/>
+              <w:t>C8</w:t>
+            </w:r>
+          </w:p>
+        </w:tc>
+        <w:tc>
+          <w:tcPr>
+            <w:tcW w:w="821" w:type="dxa"/>
+            <w:tcBorders>
+              <w:left w:val="single" w:sz="4" w:space="0" w:color="000000"/>
+              <w:bottom w:val="single" w:sz="4" w:space="0" w:color="000000"/>
+            </w:tcBorders>
+          </w:tcPr>
+          <w:p>
+            <w:pPr>
+              <w:pStyle w:val="TableContents"/>
+              <w:widowControl w:val="false"/>
+              <w:rPr/>
+            </w:pPr>
+            <w:r>
+              <w:rPr/>
+              <w:t>3</w:t>
+            </w:r>
+          </w:p>
+        </w:tc>
+        <w:tc>
+          <w:tcPr>
+            <w:tcW w:w="1426" w:type="dxa"/>
+            <w:tcBorders>
+              <w:left w:val="single" w:sz="4" w:space="0" w:color="000000"/>
+              <w:bottom w:val="single" w:sz="4" w:space="0" w:color="000000"/>
+            </w:tcBorders>
+          </w:tcPr>
+          <w:p>
+            <w:pPr>
+              <w:pStyle w:val="TableContents"/>
+              <w:widowControl w:val="false"/>
+              <w:rPr/>
+            </w:pPr>
+            <w:r>
+              <w:rPr/>
+              <w:t>10</w:t>
+            </w:r>
+          </w:p>
+        </w:tc>
+        <w:tc>
+          <w:tcPr>
+            <w:tcW w:w="2524" w:type="dxa"/>
+            <w:tcBorders>
+              <w:left w:val="single" w:sz="4" w:space="0" w:color="000000"/>
+              <w:bottom w:val="single" w:sz="4" w:space="0" w:color="000000"/>
+            </w:tcBorders>
+          </w:tcPr>
+          <w:p>
+            <w:pPr>
+              <w:pStyle w:val="TableContents"/>
+              <w:widowControl w:val="false"/>
+              <w:rPr>
+                <w:rFonts w:ascii="Arial" w:hAnsi="Arial" w:eastAsia="Noto Serif CJK SC" w:cs="Mangal"/>
+                <w:color w:val="auto"/>
+                <w:kern w:val="2"/>
+                <w:sz w:val="24"/>
+                <w:szCs w:val="24"/>
+                <w:lang w:val="en-US" w:eastAsia="zh-CN" w:bidi="hi-IN"/>
+              </w:rPr>
+            </w:pPr>
+            <w:r>
+              <w:rPr>
+                <w:rFonts w:eastAsia="Noto Serif CJK SC" w:cs="Mangal"/>
+                <w:color w:val="auto"/>
+                <w:kern w:val="2"/>
+                <w:sz w:val="24"/>
+                <w:szCs w:val="24"/>
+                <w:lang w:val="en-US" w:eastAsia="zh-CN" w:bidi="hi-IN"/>
+              </w:rPr>
+              <w:t>21 06 00</w:t>
+            </w:r>
+          </w:p>
+        </w:tc>
+        <w:tc>
+          <w:tcPr>
+            <w:tcW w:w="4249" w:type="dxa"/>
+            <w:tcBorders>
+              <w:left w:val="single" w:sz="4" w:space="0" w:color="000000"/>
+              <w:bottom w:val="single" w:sz="4" w:space="0" w:color="000000"/>
+              <w:right w:val="single" w:sz="4" w:space="0" w:color="000000"/>
+            </w:tcBorders>
+          </w:tcPr>
+          <w:p>
+            <w:pPr>
+              <w:pStyle w:val="TableContents"/>
+              <w:widowControl w:val="false"/>
+              <w:rPr>
+                <w:rFonts w:ascii="Arial" w:hAnsi="Arial" w:eastAsia="Noto Serif CJK SC" w:cs="Mangal"/>
+                <w:color w:val="auto"/>
+                <w:kern w:val="2"/>
+                <w:sz w:val="16"/>
+                <w:szCs w:val="16"/>
+                <w:lang w:val="en-US" w:eastAsia="zh-CN" w:bidi="hi-IN"/>
+              </w:rPr>
+            </w:pPr>
+            <w:r>
+              <w:rPr>
+                <w:rFonts w:eastAsia="Noto Serif CJK SC" w:cs="Mangal"/>
+                <w:color w:val="auto"/>
+                <w:kern w:val="2"/>
+                <w:sz w:val="16"/>
+                <w:szCs w:val="16"/>
+                <w:lang w:val="en-US" w:eastAsia="zh-CN" w:bidi="hi-IN"/>
+              </w:rPr>
+              <w:t>Resume audio.</w:t>
+            </w:r>
+          </w:p>
+        </w:tc>
+      </w:tr>
+      <w:tr>
+        <w:trPr/>
+        <w:tc>
+          <w:tcPr>
+            <w:tcW w:w="952" w:type="dxa"/>
+            <w:tcBorders>
+              <w:left w:val="single" w:sz="4" w:space="0" w:color="000000"/>
+              <w:bottom w:val="single" w:sz="4" w:space="0" w:color="000000"/>
+            </w:tcBorders>
+          </w:tcPr>
+          <w:p>
+            <w:pPr>
+              <w:pStyle w:val="TableContents"/>
+              <w:widowControl w:val="false"/>
+              <w:rPr/>
+            </w:pPr>
+            <w:r>
+              <w:rPr/>
+              <w:t>01</w:t>
+            </w:r>
+          </w:p>
+        </w:tc>
+        <w:tc>
+          <w:tcPr>
+            <w:tcW w:w="821" w:type="dxa"/>
+            <w:tcBorders>
+              <w:left w:val="single" w:sz="4" w:space="0" w:color="000000"/>
+              <w:bottom w:val="single" w:sz="4" w:space="0" w:color="000000"/>
+            </w:tcBorders>
+          </w:tcPr>
+          <w:p>
+            <w:pPr>
+              <w:pStyle w:val="TableContents"/>
+              <w:widowControl w:val="false"/>
+              <w:rPr/>
+            </w:pPr>
+            <w:r>
+              <w:rPr/>
+              <w:t>Varies</w:t>
+            </w:r>
+          </w:p>
+        </w:tc>
+        <w:tc>
+          <w:tcPr>
+            <w:tcW w:w="1426" w:type="dxa"/>
+            <w:tcBorders>
+              <w:left w:val="single" w:sz="4" w:space="0" w:color="000000"/>
+              <w:bottom w:val="single" w:sz="4" w:space="0" w:color="000000"/>
+            </w:tcBorders>
+          </w:tcPr>
+          <w:p>
+            <w:pPr>
+              <w:pStyle w:val="TableContents"/>
+              <w:widowControl w:val="false"/>
+              <w:rPr/>
+            </w:pPr>
+            <w:r>
+              <w:rPr/>
+              <w:t>C8</w:t>
+            </w:r>
+          </w:p>
+        </w:tc>
+        <w:tc>
+          <w:tcPr>
+            <w:tcW w:w="2524" w:type="dxa"/>
+            <w:tcBorders>
+              <w:left w:val="single" w:sz="4" w:space="0" w:color="000000"/>
+              <w:bottom w:val="single" w:sz="4" w:space="0" w:color="000000"/>
+            </w:tcBorders>
+          </w:tcPr>
+          <w:p>
+            <w:pPr>
+              <w:pStyle w:val="TableContents"/>
+              <w:widowControl w:val="false"/>
+              <w:rPr>
+                <w:rFonts w:ascii="Arial" w:hAnsi="Arial" w:eastAsia="Noto Serif CJK SC" w:cs="Mangal"/>
+                <w:color w:val="auto"/>
+                <w:kern w:val="2"/>
+                <w:sz w:val="24"/>
+                <w:szCs w:val="24"/>
+                <w:lang w:val="en-US" w:eastAsia="zh-CN" w:bidi="hi-IN"/>
+              </w:rPr>
+            </w:pPr>
+            <w:r>
+              <w:rPr>
+                <w:rFonts w:eastAsia="Noto Serif CJK SC" w:cs="Mangal"/>
+                <w:color w:val="auto"/>
+                <w:kern w:val="2"/>
+                <w:sz w:val="24"/>
+                <w:szCs w:val="24"/>
+                <w:lang w:val="en-US" w:eastAsia="zh-CN" w:bidi="hi-IN"/>
+              </w:rPr>
+              <w:t>21 01 03 […]</w:t>
+            </w:r>
+          </w:p>
+        </w:tc>
+        <w:tc>
+          <w:tcPr>
+            <w:tcW w:w="4249" w:type="dxa"/>
+            <w:tcBorders>
+              <w:left w:val="single" w:sz="4" w:space="0" w:color="000000"/>
+              <w:bottom w:val="single" w:sz="4" w:space="0" w:color="000000"/>
+              <w:right w:val="single" w:sz="4" w:space="0" w:color="000000"/>
+            </w:tcBorders>
+          </w:tcPr>
+          <w:p>
+            <w:pPr>
+              <w:pStyle w:val="TableContents"/>
+              <w:widowControl w:val="false"/>
+              <w:rPr>
+                <w:rFonts w:ascii="Arial" w:hAnsi="Arial" w:eastAsia="Noto Serif CJK SC" w:cs="Mangal"/>
+                <w:color w:val="auto"/>
+                <w:kern w:val="2"/>
+                <w:sz w:val="16"/>
+                <w:szCs w:val="16"/>
+                <w:lang w:val="en-US" w:eastAsia="zh-CN" w:bidi="hi-IN"/>
+              </w:rPr>
+            </w:pPr>
+            <w:r>
+              <w:rPr>
+                <w:rFonts w:eastAsia="Noto Serif CJK SC" w:cs="Mangal"/>
+                <w:color w:val="auto"/>
+                <w:kern w:val="2"/>
+                <w:sz w:val="16"/>
+                <w:szCs w:val="16"/>
+                <w:lang w:val="en-US" w:eastAsia="zh-CN" w:bidi="hi-IN"/>
+              </w:rPr>
+              <w:t>Dial the following number in ASCII.</w:t>
+            </w:r>
+          </w:p>
+        </w:tc>
+      </w:tr>
+      <w:tr>
+        <w:trPr/>
+        <w:tc>
+          <w:tcPr>
+            <w:tcW w:w="952" w:type="dxa"/>
+            <w:tcBorders>
+              <w:left w:val="single" w:sz="4" w:space="0" w:color="000000"/>
+              <w:bottom w:val="single" w:sz="4" w:space="0" w:color="000000"/>
+            </w:tcBorders>
+          </w:tcPr>
+          <w:p>
+            <w:pPr>
+              <w:pStyle w:val="TableContents"/>
+              <w:widowControl w:val="false"/>
+              <w:rPr/>
+            </w:pPr>
+            <w:r>
+              <w:rPr/>
+              <w:t>01</w:t>
+            </w:r>
+          </w:p>
+        </w:tc>
+        <w:tc>
+          <w:tcPr>
+            <w:tcW w:w="821" w:type="dxa"/>
+            <w:tcBorders>
+              <w:left w:val="single" w:sz="4" w:space="0" w:color="000000"/>
+              <w:bottom w:val="single" w:sz="4" w:space="0" w:color="000000"/>
+            </w:tcBorders>
+          </w:tcPr>
+          <w:p>
+            <w:pPr>
+              <w:pStyle w:val="TableContents"/>
+              <w:widowControl w:val="false"/>
+              <w:rPr/>
+            </w:pPr>
+            <w:r>
+              <w:rPr/>
+              <w:t>3</w:t>
+            </w:r>
+          </w:p>
+        </w:tc>
+        <w:tc>
+          <w:tcPr>
+            <w:tcW w:w="1426" w:type="dxa"/>
+            <w:tcBorders>
+              <w:left w:val="single" w:sz="4" w:space="0" w:color="000000"/>
+              <w:bottom w:val="single" w:sz="4" w:space="0" w:color="000000"/>
+            </w:tcBorders>
+          </w:tcPr>
+          <w:p>
+            <w:pPr>
+              <w:pStyle w:val="TableContents"/>
+              <w:widowControl w:val="false"/>
+              <w:rPr/>
+            </w:pPr>
+            <w:r>
+              <w:rPr/>
+              <w:t>C8</w:t>
+            </w:r>
+          </w:p>
+        </w:tc>
+        <w:tc>
+          <w:tcPr>
+            <w:tcW w:w="2524" w:type="dxa"/>
+            <w:tcBorders>
+              <w:left w:val="single" w:sz="4" w:space="0" w:color="000000"/>
+              <w:bottom w:val="single" w:sz="4" w:space="0" w:color="000000"/>
+            </w:tcBorders>
+          </w:tcPr>
+          <w:p>
+            <w:pPr>
+              <w:pStyle w:val="TableContents"/>
+              <w:widowControl w:val="false"/>
+              <w:rPr>
+                <w:rFonts w:ascii="Arial" w:hAnsi="Arial" w:eastAsia="Noto Serif CJK SC" w:cs="Mangal"/>
+                <w:color w:val="auto"/>
+                <w:kern w:val="2"/>
+                <w:sz w:val="24"/>
+                <w:szCs w:val="24"/>
+                <w:lang w:val="en-US" w:eastAsia="zh-CN" w:bidi="hi-IN"/>
+              </w:rPr>
+            </w:pPr>
+            <w:r>
+              <w:rPr>
+                <w:rFonts w:eastAsia="Noto Serif CJK SC" w:cs="Mangal"/>
+                <w:color w:val="auto"/>
+                <w:kern w:val="2"/>
+                <w:sz w:val="24"/>
+                <w:szCs w:val="24"/>
+                <w:lang w:val="en-US" w:eastAsia="zh-CN" w:bidi="hi-IN"/>
+              </w:rPr>
+              <w:t>21 01 01</w:t>
+            </w:r>
+          </w:p>
+        </w:tc>
+        <w:tc>
+          <w:tcPr>
+            <w:tcW w:w="4249" w:type="dxa"/>
+            <w:tcBorders>
+              <w:left w:val="single" w:sz="4" w:space="0" w:color="000000"/>
+              <w:bottom w:val="single" w:sz="4" w:space="0" w:color="000000"/>
+              <w:right w:val="single" w:sz="4" w:space="0" w:color="000000"/>
+            </w:tcBorders>
+          </w:tcPr>
+          <w:p>
+            <w:pPr>
+              <w:pStyle w:val="TableContents"/>
+              <w:widowControl w:val="false"/>
+              <w:rPr>
+                <w:rFonts w:ascii="Arial" w:hAnsi="Arial" w:eastAsia="Noto Serif CJK SC" w:cs="Mangal"/>
+                <w:color w:val="auto"/>
+                <w:kern w:val="2"/>
+                <w:sz w:val="16"/>
+                <w:szCs w:val="16"/>
+                <w:lang w:val="en-US" w:eastAsia="zh-CN" w:bidi="hi-IN"/>
+              </w:rPr>
+            </w:pPr>
+            <w:r>
+              <w:rPr>
+                <w:rFonts w:eastAsia="Noto Serif CJK SC" w:cs="Mangal"/>
+                <w:color w:val="auto"/>
+                <w:kern w:val="2"/>
+                <w:sz w:val="16"/>
+                <w:szCs w:val="16"/>
+                <w:lang w:val="en-US" w:eastAsia="zh-CN" w:bidi="hi-IN"/>
+              </w:rPr>
+              <w:t>Accept an incoming call.</w:t>
+            </w:r>
+          </w:p>
+        </w:tc>
+      </w:tr>
+      <w:tr>
+        <w:trPr/>
+        <w:tc>
+          <w:tcPr>
+            <w:tcW w:w="952" w:type="dxa"/>
+            <w:tcBorders>
+              <w:left w:val="single" w:sz="4" w:space="0" w:color="000000"/>
+              <w:bottom w:val="single" w:sz="4" w:space="0" w:color="000000"/>
+            </w:tcBorders>
+          </w:tcPr>
+          <w:p>
+            <w:pPr>
+              <w:pStyle w:val="TableContents"/>
+              <w:widowControl w:val="false"/>
+              <w:rPr/>
+            </w:pPr>
+            <w:r>
+              <w:rPr/>
+              <w:t>01</w:t>
+            </w:r>
+          </w:p>
+        </w:tc>
+        <w:tc>
+          <w:tcPr>
+            <w:tcW w:w="821" w:type="dxa"/>
+            <w:tcBorders>
+              <w:left w:val="single" w:sz="4" w:space="0" w:color="000000"/>
+              <w:bottom w:val="single" w:sz="4" w:space="0" w:color="000000"/>
+            </w:tcBorders>
+          </w:tcPr>
+          <w:p>
+            <w:pPr>
+              <w:pStyle w:val="TableContents"/>
+              <w:widowControl w:val="false"/>
+              <w:rPr/>
+            </w:pPr>
+            <w:r>
+              <w:rPr/>
+              <w:t>3</w:t>
+            </w:r>
+          </w:p>
+        </w:tc>
+        <w:tc>
+          <w:tcPr>
+            <w:tcW w:w="1426" w:type="dxa"/>
+            <w:tcBorders>
+              <w:left w:val="single" w:sz="4" w:space="0" w:color="000000"/>
+              <w:bottom w:val="single" w:sz="4" w:space="0" w:color="000000"/>
+            </w:tcBorders>
+          </w:tcPr>
+          <w:p>
+            <w:pPr>
+              <w:pStyle w:val="TableContents"/>
+              <w:widowControl w:val="false"/>
+              <w:rPr/>
+            </w:pPr>
+            <w:r>
+              <w:rPr/>
+              <w:t>C8</w:t>
+            </w:r>
+          </w:p>
+        </w:tc>
+        <w:tc>
+          <w:tcPr>
+            <w:tcW w:w="2524" w:type="dxa"/>
+            <w:tcBorders>
+              <w:left w:val="single" w:sz="4" w:space="0" w:color="000000"/>
+              <w:bottom w:val="single" w:sz="4" w:space="0" w:color="000000"/>
+            </w:tcBorders>
+          </w:tcPr>
+          <w:p>
+            <w:pPr>
+              <w:pStyle w:val="TableContents"/>
+              <w:widowControl w:val="false"/>
+              <w:rPr>
+                <w:rFonts w:ascii="Arial" w:hAnsi="Arial" w:eastAsia="Noto Serif CJK SC" w:cs="Mangal"/>
+                <w:color w:val="auto"/>
+                <w:kern w:val="2"/>
+                <w:sz w:val="24"/>
+                <w:szCs w:val="24"/>
+                <w:lang w:val="en-US" w:eastAsia="zh-CN" w:bidi="hi-IN"/>
+              </w:rPr>
+            </w:pPr>
+            <w:r>
+              <w:rPr>
+                <w:rFonts w:eastAsia="Noto Serif CJK SC" w:cs="Mangal"/>
+                <w:color w:val="auto"/>
+                <w:kern w:val="2"/>
+                <w:sz w:val="24"/>
+                <w:szCs w:val="24"/>
+                <w:lang w:val="en-US" w:eastAsia="zh-CN" w:bidi="hi-IN"/>
+              </w:rPr>
+              <w:t>21 01 02</w:t>
+            </w:r>
+          </w:p>
+        </w:tc>
+        <w:tc>
+          <w:tcPr>
+            <w:tcW w:w="4249" w:type="dxa"/>
+            <w:tcBorders>
+              <w:left w:val="single" w:sz="4" w:space="0" w:color="000000"/>
+              <w:bottom w:val="single" w:sz="4" w:space="0" w:color="000000"/>
+              <w:right w:val="single" w:sz="4" w:space="0" w:color="000000"/>
+            </w:tcBorders>
+          </w:tcPr>
+          <w:p>
+            <w:pPr>
+              <w:pStyle w:val="TableContents"/>
+              <w:widowControl w:val="false"/>
+              <w:rPr>
+                <w:rFonts w:ascii="Arial" w:hAnsi="Arial" w:eastAsia="Noto Serif CJK SC" w:cs="Mangal"/>
+                <w:color w:val="auto"/>
+                <w:kern w:val="2"/>
+                <w:sz w:val="16"/>
+                <w:szCs w:val="16"/>
+                <w:lang w:val="en-US" w:eastAsia="zh-CN" w:bidi="hi-IN"/>
+              </w:rPr>
+            </w:pPr>
+            <w:r>
+              <w:rPr>
+                <w:rFonts w:eastAsia="Noto Serif CJK SC" w:cs="Mangal"/>
+                <w:color w:val="auto"/>
+                <w:kern w:val="2"/>
+                <w:sz w:val="16"/>
+                <w:szCs w:val="16"/>
+                <w:lang w:val="en-US" w:eastAsia="zh-CN" w:bidi="hi-IN"/>
+              </w:rPr>
+              <w:t>Reject an incoming call or hang up.</w:t>
+            </w:r>
+          </w:p>
+        </w:tc>
+      </w:tr>
+      <w:tr>
+        <w:trPr/>
+        <w:tc>
+          <w:tcPr>
+            <w:tcW w:w="952" w:type="dxa"/>
+            <w:tcBorders>
+              <w:left w:val="single" w:sz="4" w:space="0" w:color="000000"/>
+              <w:bottom w:val="single" w:sz="4" w:space="0" w:color="000000"/>
+            </w:tcBorders>
+          </w:tcPr>
+          <w:p>
+            <w:pPr>
+              <w:pStyle w:val="TableContents"/>
+              <w:widowControl w:val="false"/>
+              <w:rPr/>
+            </w:pPr>
+            <w:r>
+              <w:rPr/>
+              <w:t>C8</w:t>
+            </w:r>
+          </w:p>
+        </w:tc>
+        <w:tc>
+          <w:tcPr>
+            <w:tcW w:w="821" w:type="dxa"/>
+            <w:tcBorders>
+              <w:left w:val="single" w:sz="4" w:space="0" w:color="000000"/>
+              <w:bottom w:val="single" w:sz="4" w:space="0" w:color="000000"/>
+            </w:tcBorders>
+          </w:tcPr>
+          <w:p>
+            <w:pPr>
+              <w:pStyle w:val="TableContents"/>
+              <w:widowControl w:val="false"/>
+              <w:rPr/>
+            </w:pPr>
+            <w:r>
+              <w:rPr/>
+              <w:t>Varies</w:t>
+            </w:r>
+          </w:p>
+        </w:tc>
+        <w:tc>
+          <w:tcPr>
+            <w:tcW w:w="1426" w:type="dxa"/>
+            <w:tcBorders>
+              <w:left w:val="single" w:sz="4" w:space="0" w:color="000000"/>
+              <w:bottom w:val="single" w:sz="4" w:space="0" w:color="000000"/>
+            </w:tcBorders>
+          </w:tcPr>
+          <w:p>
+            <w:pPr>
+              <w:pStyle w:val="TableContents"/>
+              <w:widowControl w:val="false"/>
+              <w:rPr/>
+            </w:pPr>
+            <w:r>
+              <w:rPr/>
+              <w:t>01</w:t>
+            </w:r>
+          </w:p>
+        </w:tc>
+        <w:tc>
+          <w:tcPr>
+            <w:tcW w:w="2524" w:type="dxa"/>
+            <w:tcBorders>
+              <w:left w:val="single" w:sz="4" w:space="0" w:color="000000"/>
+              <w:bottom w:val="single" w:sz="4" w:space="0" w:color="000000"/>
+            </w:tcBorders>
+          </w:tcPr>
+          <w:p>
+            <w:pPr>
+              <w:pStyle w:val="TableContents"/>
+              <w:widowControl w:val="false"/>
+              <w:rPr>
+                <w:rFonts w:ascii="Arial" w:hAnsi="Arial" w:eastAsia="Noto Serif CJK SC" w:cs="Mangal"/>
+                <w:color w:val="auto"/>
+                <w:kern w:val="2"/>
+                <w:sz w:val="24"/>
+                <w:szCs w:val="24"/>
+                <w:lang w:val="en-US" w:eastAsia="zh-CN" w:bidi="hi-IN"/>
+              </w:rPr>
+            </w:pPr>
+            <w:r>
+              <w:rPr>
+                <w:rFonts w:eastAsia="Noto Serif CJK SC" w:cs="Mangal"/>
+                <w:color w:val="auto"/>
+                <w:kern w:val="2"/>
+                <w:sz w:val="24"/>
+                <w:szCs w:val="24"/>
+                <w:lang w:val="en-US" w:eastAsia="zh-CN" w:bidi="hi-IN"/>
+              </w:rPr>
+              <w:t>21 A5 zz […]</w:t>
+            </w:r>
+          </w:p>
+        </w:tc>
+        <w:tc>
+          <w:tcPr>
+            <w:tcW w:w="4249" w:type="dxa"/>
+            <w:tcBorders>
+              <w:left w:val="single" w:sz="4" w:space="0" w:color="000000"/>
+              <w:bottom w:val="single" w:sz="4" w:space="0" w:color="000000"/>
+              <w:right w:val="single" w:sz="4" w:space="0" w:color="000000"/>
+            </w:tcBorders>
+          </w:tcPr>
+          <w:p>
+            <w:pPr>
+              <w:pStyle w:val="TableContents"/>
+              <w:widowControl w:val="false"/>
+              <w:rPr>
+                <w:rFonts w:ascii="Arial" w:hAnsi="Arial" w:eastAsia="Noto Serif CJK SC" w:cs="Mangal"/>
+                <w:color w:val="auto"/>
+                <w:kern w:val="2"/>
+                <w:sz w:val="16"/>
+                <w:szCs w:val="16"/>
+                <w:lang w:val="en-US" w:eastAsia="zh-CN" w:bidi="hi-IN"/>
+              </w:rPr>
+            </w:pPr>
+            <w:r>
+              <w:rPr>
+                <w:rFonts w:eastAsia="Noto Serif CJK SC" w:cs="Mangal"/>
+                <w:color w:val="auto"/>
+                <w:kern w:val="2"/>
+                <w:sz w:val="16"/>
+                <w:szCs w:val="16"/>
+                <w:lang w:val="en-US" w:eastAsia="zh-CN" w:bidi="hi-IN"/>
+              </w:rPr>
+              <w:t>Write the text that follows to the phone window, zone zz. Group is defined by the first nibble, area is defined by the second. Formatted similar to the audio window sans function buttons.</w:t>
+            </w:r>
+          </w:p>
+        </w:tc>
+      </w:tr>
+    </w:tbl>
+    <w:p>
+      <w:pPr>
+        <w:pStyle w:val="Normal"/>
+        <w:numPr>
+          <w:ilvl w:val="0"/>
+          <w:numId w:val="1"/>
+        </w:numPr>
+        <w:rPr/>
+      </w:pPr>
+      <w:r>
+        <w:rPr/>
+      </w:r>
+    </w:p>
     <w:p>
       <w:pPr>
         <w:pStyle w:val="Heading1"/>
@@ -25603,10 +27176,10 @@
       </w:tblPr>
       <w:tblGrid>
         <w:gridCol w:w="952"/>
-        <w:gridCol w:w="872"/>
+        <w:gridCol w:w="871"/>
         <w:gridCol w:w="1376"/>
         <w:gridCol w:w="2524"/>
-        <w:gridCol w:w="4248"/>
+        <w:gridCol w:w="4249"/>
       </w:tblGrid>
       <w:tr>
         <w:trPr/>
@@ -25647,7 +27220,7 @@
         </w:tc>
         <w:tc>
           <w:tcPr>
-            <w:tcW w:w="872" w:type="dxa"/>
+            <w:tcW w:w="871" w:type="dxa"/>
             <w:tcBorders>
               <w:top w:val="single" w:sz="4" w:space="0" w:color="000000"/>
               <w:left w:val="single" w:sz="4" w:space="0" w:color="000000"/>
@@ -25752,7 +27325,7 @@
         </w:tc>
         <w:tc>
           <w:tcPr>
-            <w:tcW w:w="4248" w:type="dxa"/>
+            <w:tcW w:w="4249" w:type="dxa"/>
             <w:tcBorders>
               <w:top w:val="single" w:sz="4" w:space="0" w:color="000000"/>
               <w:left w:val="single" w:sz="4" w:space="0" w:color="000000"/>
@@ -25815,7 +27388,7 @@
         </w:tc>
         <w:tc>
           <w:tcPr>
-            <w:tcW w:w="872" w:type="dxa"/>
+            <w:tcW w:w="871" w:type="dxa"/>
             <w:tcBorders>
               <w:left w:val="single" w:sz="4" w:space="0" w:color="000000"/>
               <w:bottom w:val="single" w:sz="4" w:space="0" w:color="000000"/>
@@ -25887,7 +27460,7 @@
         </w:tc>
         <w:tc>
           <w:tcPr>
-            <w:tcW w:w="4248" w:type="dxa"/>
+            <w:tcW w:w="4249" w:type="dxa"/>
             <w:tcBorders>
               <w:left w:val="single" w:sz="4" w:space="0" w:color="000000"/>
               <w:bottom w:val="single" w:sz="4" w:space="0" w:color="000000"/>
@@ -25989,9 +27562,9 @@
       <w:tblGrid>
         <w:gridCol w:w="952"/>
         <w:gridCol w:w="821"/>
-        <w:gridCol w:w="1427"/>
+        <w:gridCol w:w="1426"/>
         <w:gridCol w:w="2524"/>
-        <w:gridCol w:w="4248"/>
+        <w:gridCol w:w="4249"/>
       </w:tblGrid>
       <w:tr>
         <w:trPr/>
@@ -26059,7 +27632,7 @@
         </w:tc>
         <w:tc>
           <w:tcPr>
-            <w:tcW w:w="1427" w:type="dxa"/>
+            <w:tcW w:w="1426" w:type="dxa"/>
             <w:tcBorders>
               <w:top w:val="single" w:sz="4" w:space="0" w:color="000000"/>
               <w:left w:val="single" w:sz="4" w:space="0" w:color="000000"/>
@@ -26121,7 +27694,7 @@
         </w:tc>
         <w:tc>
           <w:tcPr>
-            <w:tcW w:w="4248" w:type="dxa"/>
+            <w:tcW w:w="4249" w:type="dxa"/>
             <w:tcBorders>
               <w:top w:val="single" w:sz="4" w:space="0" w:color="000000"/>
               <w:left w:val="single" w:sz="4" w:space="0" w:color="000000"/>
@@ -26196,7 +27769,7 @@
         </w:tc>
         <w:tc>
           <w:tcPr>
-            <w:tcW w:w="1427" w:type="dxa"/>
+            <w:tcW w:w="1426" w:type="dxa"/>
             <w:tcBorders>
               <w:left w:val="single" w:sz="4" w:space="0" w:color="000000"/>
               <w:bottom w:val="single" w:sz="4" w:space="0" w:color="000000"/>
@@ -26236,7 +27809,7 @@
         </w:tc>
         <w:tc>
           <w:tcPr>
-            <w:tcW w:w="4248" w:type="dxa"/>
+            <w:tcW w:w="4249" w:type="dxa"/>
             <w:tcBorders>
               <w:left w:val="single" w:sz="4" w:space="0" w:color="000000"/>
               <w:bottom w:val="single" w:sz="4" w:space="0" w:color="000000"/>
@@ -26306,7 +27879,7 @@
         </w:tc>
         <w:tc>
           <w:tcPr>
-            <w:tcW w:w="1427" w:type="dxa"/>
+            <w:tcW w:w="1426" w:type="dxa"/>
             <w:tcBorders>
               <w:left w:val="single" w:sz="4" w:space="0" w:color="000000"/>
               <w:bottom w:val="single" w:sz="4" w:space="0" w:color="000000"/>
@@ -26346,7 +27919,7 @@
         </w:tc>
         <w:tc>
           <w:tcPr>
-            <w:tcW w:w="4248" w:type="dxa"/>
+            <w:tcW w:w="4249" w:type="dxa"/>
             <w:tcBorders>
               <w:left w:val="single" w:sz="4" w:space="0" w:color="000000"/>
               <w:bottom w:val="single" w:sz="4" w:space="0" w:color="000000"/>
@@ -26416,7 +27989,7 @@
         </w:tc>
         <w:tc>
           <w:tcPr>
-            <w:tcW w:w="1427" w:type="dxa"/>
+            <w:tcW w:w="1426" w:type="dxa"/>
             <w:tcBorders>
               <w:left w:val="single" w:sz="4" w:space="0" w:color="000000"/>
               <w:bottom w:val="single" w:sz="4" w:space="0" w:color="000000"/>
@@ -26456,7 +28029,7 @@
         </w:tc>
         <w:tc>
           <w:tcPr>
-            <w:tcW w:w="4248" w:type="dxa"/>
+            <w:tcW w:w="4249" w:type="dxa"/>
             <w:tcBorders>
               <w:left w:val="single" w:sz="4" w:space="0" w:color="000000"/>
               <w:bottom w:val="single" w:sz="4" w:space="0" w:color="000000"/>
@@ -26526,7 +28099,7 @@
         </w:tc>
         <w:tc>
           <w:tcPr>
-            <w:tcW w:w="1427" w:type="dxa"/>
+            <w:tcW w:w="1426" w:type="dxa"/>
             <w:tcBorders>
               <w:left w:val="single" w:sz="4" w:space="0" w:color="000000"/>
               <w:bottom w:val="single" w:sz="4" w:space="0" w:color="000000"/>
@@ -26566,7 +28139,7 @@
         </w:tc>
         <w:tc>
           <w:tcPr>
-            <w:tcW w:w="4248" w:type="dxa"/>
+            <w:tcW w:w="4249" w:type="dxa"/>
             <w:tcBorders>
               <w:left w:val="single" w:sz="4" w:space="0" w:color="000000"/>
               <w:bottom w:val="single" w:sz="4" w:space="0" w:color="000000"/>
@@ -26636,7 +28209,7 @@
         </w:tc>
         <w:tc>
           <w:tcPr>
-            <w:tcW w:w="1427" w:type="dxa"/>
+            <w:tcW w:w="1426" w:type="dxa"/>
             <w:tcBorders>
               <w:left w:val="single" w:sz="4" w:space="0" w:color="000000"/>
               <w:bottom w:val="single" w:sz="4" w:space="0" w:color="000000"/>
@@ -26676,7 +28249,7 @@
         </w:tc>
         <w:tc>
           <w:tcPr>
-            <w:tcW w:w="4248" w:type="dxa"/>
+            <w:tcW w:w="4249" w:type="dxa"/>
             <w:tcBorders>
               <w:left w:val="single" w:sz="4" w:space="0" w:color="000000"/>
               <w:bottom w:val="single" w:sz="4" w:space="0" w:color="000000"/>
@@ -26746,7 +28319,7 @@
         </w:tc>
         <w:tc>
           <w:tcPr>
-            <w:tcW w:w="1427" w:type="dxa"/>
+            <w:tcW w:w="1426" w:type="dxa"/>
             <w:tcBorders>
               <w:left w:val="single" w:sz="4" w:space="0" w:color="000000"/>
               <w:bottom w:val="single" w:sz="4" w:space="0" w:color="000000"/>
@@ -26786,7 +28359,7 @@
         </w:tc>
         <w:tc>
           <w:tcPr>
-            <w:tcW w:w="4248" w:type="dxa"/>
+            <w:tcW w:w="4249" w:type="dxa"/>
             <w:tcBorders>
               <w:left w:val="single" w:sz="4" w:space="0" w:color="000000"/>
               <w:bottom w:val="single" w:sz="4" w:space="0" w:color="000000"/>
@@ -26856,7 +28429,7 @@
         </w:tc>
         <w:tc>
           <w:tcPr>
-            <w:tcW w:w="1427" w:type="dxa"/>
+            <w:tcW w:w="1426" w:type="dxa"/>
             <w:tcBorders>
               <w:left w:val="single" w:sz="4" w:space="0" w:color="000000"/>
               <w:bottom w:val="single" w:sz="4" w:space="0" w:color="000000"/>
@@ -26896,7 +28469,7 @@
         </w:tc>
         <w:tc>
           <w:tcPr>
-            <w:tcW w:w="4248" w:type="dxa"/>
+            <w:tcW w:w="4249" w:type="dxa"/>
             <w:tcBorders>
               <w:left w:val="single" w:sz="4" w:space="0" w:color="000000"/>
               <w:bottom w:val="single" w:sz="4" w:space="0" w:color="000000"/>
@@ -26966,7 +28539,7 @@
         </w:tc>
         <w:tc>
           <w:tcPr>
-            <w:tcW w:w="1427" w:type="dxa"/>
+            <w:tcW w:w="1426" w:type="dxa"/>
             <w:tcBorders>
               <w:left w:val="single" w:sz="4" w:space="0" w:color="000000"/>
               <w:bottom w:val="single" w:sz="4" w:space="0" w:color="000000"/>
@@ -27006,7 +28579,7 @@
         </w:tc>
         <w:tc>
           <w:tcPr>
-            <w:tcW w:w="4248" w:type="dxa"/>
+            <w:tcW w:w="4249" w:type="dxa"/>
             <w:tcBorders>
               <w:left w:val="single" w:sz="4" w:space="0" w:color="000000"/>
               <w:bottom w:val="single" w:sz="4" w:space="0" w:color="000000"/>
@@ -27076,7 +28649,7 @@
         </w:tc>
         <w:tc>
           <w:tcPr>
-            <w:tcW w:w="1427" w:type="dxa"/>
+            <w:tcW w:w="1426" w:type="dxa"/>
             <w:tcBorders>
               <w:left w:val="single" w:sz="4" w:space="0" w:color="000000"/>
               <w:bottom w:val="single" w:sz="4" w:space="0" w:color="000000"/>
@@ -27116,7 +28689,7 @@
         </w:tc>
         <w:tc>
           <w:tcPr>
-            <w:tcW w:w="4248" w:type="dxa"/>
+            <w:tcW w:w="4249" w:type="dxa"/>
             <w:tcBorders>
               <w:left w:val="single" w:sz="4" w:space="0" w:color="000000"/>
               <w:bottom w:val="single" w:sz="4" w:space="0" w:color="000000"/>
@@ -27186,7 +28759,7 @@
         </w:tc>
         <w:tc>
           <w:tcPr>
-            <w:tcW w:w="1427" w:type="dxa"/>
+            <w:tcW w:w="1426" w:type="dxa"/>
             <w:tcBorders>
               <w:left w:val="single" w:sz="4" w:space="0" w:color="000000"/>
               <w:bottom w:val="single" w:sz="4" w:space="0" w:color="000000"/>
@@ -27226,7 +28799,7 @@
         </w:tc>
         <w:tc>
           <w:tcPr>
-            <w:tcW w:w="4248" w:type="dxa"/>
+            <w:tcW w:w="4249" w:type="dxa"/>
             <w:tcBorders>
               <w:left w:val="single" w:sz="4" w:space="0" w:color="000000"/>
               <w:bottom w:val="single" w:sz="4" w:space="0" w:color="000000"/>
@@ -27296,7 +28869,7 @@
         </w:tc>
         <w:tc>
           <w:tcPr>
-            <w:tcW w:w="1427" w:type="dxa"/>
+            <w:tcW w:w="1426" w:type="dxa"/>
             <w:tcBorders>
               <w:left w:val="single" w:sz="4" w:space="0" w:color="000000"/>
               <w:bottom w:val="single" w:sz="4" w:space="0" w:color="000000"/>
@@ -27336,7 +28909,7 @@
         </w:tc>
         <w:tc>
           <w:tcPr>
-            <w:tcW w:w="4248" w:type="dxa"/>
+            <w:tcW w:w="4249" w:type="dxa"/>
             <w:tcBorders>
               <w:left w:val="single" w:sz="4" w:space="0" w:color="000000"/>
               <w:bottom w:val="single" w:sz="4" w:space="0" w:color="000000"/>
@@ -27414,7 +28987,7 @@
         </w:tc>
         <w:tc>
           <w:tcPr>
-            <w:tcW w:w="1427" w:type="dxa"/>
+            <w:tcW w:w="1426" w:type="dxa"/>
             <w:tcBorders>
               <w:left w:val="single" w:sz="4" w:space="0" w:color="000000"/>
               <w:bottom w:val="single" w:sz="4" w:space="0" w:color="000000"/>
@@ -27462,7 +29035,7 @@
         </w:tc>
         <w:tc>
           <w:tcPr>
-            <w:tcW w:w="4248" w:type="dxa"/>
+            <w:tcW w:w="4249" w:type="dxa"/>
             <w:tcBorders>
               <w:left w:val="single" w:sz="4" w:space="0" w:color="000000"/>
               <w:bottom w:val="single" w:sz="4" w:space="0" w:color="000000"/>
@@ -27544,7 +29117,7 @@
         </w:tc>
         <w:tc>
           <w:tcPr>
-            <w:tcW w:w="1427" w:type="dxa"/>
+            <w:tcW w:w="1426" w:type="dxa"/>
             <w:tcBorders>
               <w:left w:val="single" w:sz="4" w:space="0" w:color="000000"/>
               <w:bottom w:val="single" w:sz="4" w:space="0" w:color="000000"/>
@@ -27592,7 +29165,7 @@
         </w:tc>
         <w:tc>
           <w:tcPr>
-            <w:tcW w:w="4248" w:type="dxa"/>
+            <w:tcW w:w="4249" w:type="dxa"/>
             <w:tcBorders>
               <w:left w:val="single" w:sz="4" w:space="0" w:color="000000"/>
               <w:bottom w:val="single" w:sz="4" w:space="0" w:color="000000"/>
@@ -27674,7 +29247,7 @@
         </w:tc>
         <w:tc>
           <w:tcPr>
-            <w:tcW w:w="1427" w:type="dxa"/>
+            <w:tcW w:w="1426" w:type="dxa"/>
             <w:tcBorders>
               <w:left w:val="single" w:sz="4" w:space="0" w:color="000000"/>
               <w:bottom w:val="single" w:sz="4" w:space="0" w:color="000000"/>
@@ -27722,7 +29295,7 @@
         </w:tc>
         <w:tc>
           <w:tcPr>
-            <w:tcW w:w="4248" w:type="dxa"/>
+            <w:tcW w:w="4249" w:type="dxa"/>
             <w:tcBorders>
               <w:left w:val="single" w:sz="4" w:space="0" w:color="000000"/>
               <w:bottom w:val="single" w:sz="4" w:space="0" w:color="000000"/>
@@ -27804,7 +29377,7 @@
         </w:tc>
         <w:tc>
           <w:tcPr>
-            <w:tcW w:w="1427" w:type="dxa"/>
+            <w:tcW w:w="1426" w:type="dxa"/>
             <w:tcBorders>
               <w:left w:val="single" w:sz="4" w:space="0" w:color="000000"/>
               <w:bottom w:val="single" w:sz="4" w:space="0" w:color="000000"/>
@@ -27852,7 +29425,7 @@
         </w:tc>
         <w:tc>
           <w:tcPr>
-            <w:tcW w:w="4248" w:type="dxa"/>
+            <w:tcW w:w="4249" w:type="dxa"/>
             <w:tcBorders>
               <w:left w:val="single" w:sz="4" w:space="0" w:color="000000"/>
               <w:bottom w:val="single" w:sz="4" w:space="0" w:color="000000"/>
@@ -27934,7 +29507,7 @@
         </w:tc>
         <w:tc>
           <w:tcPr>
-            <w:tcW w:w="1427" w:type="dxa"/>
+            <w:tcW w:w="1426" w:type="dxa"/>
             <w:tcBorders>
               <w:left w:val="single" w:sz="4" w:space="0" w:color="000000"/>
               <w:bottom w:val="single" w:sz="4" w:space="0" w:color="000000"/>
@@ -27982,7 +29555,7 @@
         </w:tc>
         <w:tc>
           <w:tcPr>
-            <w:tcW w:w="4248" w:type="dxa"/>
+            <w:tcW w:w="4249" w:type="dxa"/>
             <w:tcBorders>
               <w:left w:val="single" w:sz="4" w:space="0" w:color="000000"/>
               <w:bottom w:val="single" w:sz="4" w:space="0" w:color="000000"/>
@@ -28064,7 +29637,7 @@
         </w:tc>
         <w:tc>
           <w:tcPr>
-            <w:tcW w:w="1427" w:type="dxa"/>
+            <w:tcW w:w="1426" w:type="dxa"/>
             <w:tcBorders>
               <w:left w:val="single" w:sz="4" w:space="0" w:color="000000"/>
               <w:bottom w:val="single" w:sz="4" w:space="0" w:color="000000"/>
@@ -28112,7 +29685,7 @@
         </w:tc>
         <w:tc>
           <w:tcPr>
-            <w:tcW w:w="4248" w:type="dxa"/>
+            <w:tcW w:w="4249" w:type="dxa"/>
             <w:tcBorders>
               <w:left w:val="single" w:sz="4" w:space="0" w:color="000000"/>
               <w:bottom w:val="single" w:sz="4" w:space="0" w:color="000000"/>
@@ -28194,7 +29767,7 @@
         </w:tc>
         <w:tc>
           <w:tcPr>
-            <w:tcW w:w="1427" w:type="dxa"/>
+            <w:tcW w:w="1426" w:type="dxa"/>
             <w:tcBorders>
               <w:left w:val="single" w:sz="4" w:space="0" w:color="000000"/>
               <w:bottom w:val="single" w:sz="4" w:space="0" w:color="000000"/>
@@ -28242,7 +29815,7 @@
         </w:tc>
         <w:tc>
           <w:tcPr>
-            <w:tcW w:w="4248" w:type="dxa"/>
+            <w:tcW w:w="4249" w:type="dxa"/>
             <w:tcBorders>
               <w:left w:val="single" w:sz="4" w:space="0" w:color="000000"/>
               <w:bottom w:val="single" w:sz="4" w:space="0" w:color="000000"/>
@@ -28324,7 +29897,7 @@
         </w:tc>
         <w:tc>
           <w:tcPr>
-            <w:tcW w:w="1427" w:type="dxa"/>
+            <w:tcW w:w="1426" w:type="dxa"/>
             <w:tcBorders>
               <w:left w:val="single" w:sz="4" w:space="0" w:color="000000"/>
               <w:bottom w:val="single" w:sz="4" w:space="0" w:color="000000"/>
@@ -28372,7 +29945,7 @@
         </w:tc>
         <w:tc>
           <w:tcPr>
-            <w:tcW w:w="4248" w:type="dxa"/>
+            <w:tcW w:w="4249" w:type="dxa"/>
             <w:tcBorders>
               <w:left w:val="single" w:sz="4" w:space="0" w:color="000000"/>
               <w:bottom w:val="single" w:sz="4" w:space="0" w:color="000000"/>
@@ -28454,7 +30027,7 @@
         </w:tc>
         <w:tc>
           <w:tcPr>
-            <w:tcW w:w="1427" w:type="dxa"/>
+            <w:tcW w:w="1426" w:type="dxa"/>
             <w:tcBorders>
               <w:left w:val="single" w:sz="4" w:space="0" w:color="000000"/>
               <w:bottom w:val="single" w:sz="4" w:space="0" w:color="000000"/>
@@ -28502,7 +30075,7 @@
         </w:tc>
         <w:tc>
           <w:tcPr>
-            <w:tcW w:w="4248" w:type="dxa"/>
+            <w:tcW w:w="4249" w:type="dxa"/>
             <w:tcBorders>
               <w:left w:val="single" w:sz="4" w:space="0" w:color="000000"/>
               <w:bottom w:val="single" w:sz="4" w:space="0" w:color="000000"/>
@@ -28584,7 +30157,7 @@
         </w:tc>
         <w:tc>
           <w:tcPr>
-            <w:tcW w:w="1427" w:type="dxa"/>
+            <w:tcW w:w="1426" w:type="dxa"/>
             <w:tcBorders>
               <w:left w:val="single" w:sz="4" w:space="0" w:color="000000"/>
               <w:bottom w:val="single" w:sz="4" w:space="0" w:color="000000"/>
@@ -28632,7 +30205,7 @@
         </w:tc>
         <w:tc>
           <w:tcPr>
-            <w:tcW w:w="4248" w:type="dxa"/>
+            <w:tcW w:w="4249" w:type="dxa"/>
             <w:tcBorders>
               <w:left w:val="single" w:sz="4" w:space="0" w:color="000000"/>
               <w:bottom w:val="single" w:sz="4" w:space="0" w:color="000000"/>
@@ -28714,7 +30287,7 @@
         </w:tc>
         <w:tc>
           <w:tcPr>
-            <w:tcW w:w="1427" w:type="dxa"/>
+            <w:tcW w:w="1426" w:type="dxa"/>
             <w:tcBorders>
               <w:left w:val="single" w:sz="4" w:space="0" w:color="000000"/>
               <w:bottom w:val="single" w:sz="4" w:space="0" w:color="000000"/>
@@ -28762,7 +30335,7 @@
         </w:tc>
         <w:tc>
           <w:tcPr>
-            <w:tcW w:w="4248" w:type="dxa"/>
+            <w:tcW w:w="4249" w:type="dxa"/>
             <w:tcBorders>
               <w:left w:val="single" w:sz="4" w:space="0" w:color="000000"/>
               <w:bottom w:val="single" w:sz="4" w:space="0" w:color="000000"/>
@@ -28844,7 +30417,7 @@
         </w:tc>
         <w:tc>
           <w:tcPr>
-            <w:tcW w:w="1427" w:type="dxa"/>
+            <w:tcW w:w="1426" w:type="dxa"/>
             <w:tcBorders>
               <w:left w:val="single" w:sz="4" w:space="0" w:color="000000"/>
               <w:bottom w:val="single" w:sz="4" w:space="0" w:color="000000"/>
@@ -28892,7 +30465,7 @@
         </w:tc>
         <w:tc>
           <w:tcPr>
-            <w:tcW w:w="4248" w:type="dxa"/>
+            <w:tcW w:w="4249" w:type="dxa"/>
             <w:tcBorders>
               <w:left w:val="single" w:sz="4" w:space="0" w:color="000000"/>
               <w:bottom w:val="single" w:sz="4" w:space="0" w:color="000000"/>
@@ -28974,7 +30547,7 @@
         </w:tc>
         <w:tc>
           <w:tcPr>
-            <w:tcW w:w="1427" w:type="dxa"/>
+            <w:tcW w:w="1426" w:type="dxa"/>
             <w:tcBorders>
               <w:left w:val="single" w:sz="4" w:space="0" w:color="000000"/>
               <w:bottom w:val="single" w:sz="4" w:space="0" w:color="000000"/>
@@ -29022,7 +30595,7 @@
         </w:tc>
         <w:tc>
           <w:tcPr>
-            <w:tcW w:w="4248" w:type="dxa"/>
+            <w:tcW w:w="4249" w:type="dxa"/>
             <w:tcBorders>
               <w:left w:val="single" w:sz="4" w:space="0" w:color="000000"/>
               <w:bottom w:val="single" w:sz="4" w:space="0" w:color="000000"/>
@@ -29116,9 +30689,9 @@
       <w:tblGrid>
         <w:gridCol w:w="952"/>
         <w:gridCol w:w="821"/>
-        <w:gridCol w:w="1427"/>
+        <w:gridCol w:w="1426"/>
         <w:gridCol w:w="2524"/>
-        <w:gridCol w:w="4248"/>
+        <w:gridCol w:w="4249"/>
       </w:tblGrid>
       <w:tr>
         <w:trPr/>
@@ -29186,7 +30759,7 @@
         </w:tc>
         <w:tc>
           <w:tcPr>
-            <w:tcW w:w="1427" w:type="dxa"/>
+            <w:tcW w:w="1426" w:type="dxa"/>
             <w:tcBorders>
               <w:top w:val="single" w:sz="4" w:space="0" w:color="000000"/>
               <w:left w:val="single" w:sz="4" w:space="0" w:color="000000"/>
@@ -29248,7 +30821,7 @@
         </w:tc>
         <w:tc>
           <w:tcPr>
-            <w:tcW w:w="4248" w:type="dxa"/>
+            <w:tcW w:w="4249" w:type="dxa"/>
             <w:tcBorders>
               <w:top w:val="single" w:sz="4" w:space="0" w:color="000000"/>
               <w:left w:val="single" w:sz="4" w:space="0" w:color="000000"/>
@@ -29323,7 +30896,7 @@
         </w:tc>
         <w:tc>
           <w:tcPr>
-            <w:tcW w:w="1427" w:type="dxa"/>
+            <w:tcW w:w="1426" w:type="dxa"/>
             <w:tcBorders>
               <w:left w:val="single" w:sz="4" w:space="0" w:color="000000"/>
               <w:bottom w:val="single" w:sz="4" w:space="0" w:color="000000"/>
@@ -29363,7 +30936,7 @@
         </w:tc>
         <w:tc>
           <w:tcPr>
-            <w:tcW w:w="4248" w:type="dxa"/>
+            <w:tcW w:w="4249" w:type="dxa"/>
             <w:tcBorders>
               <w:left w:val="single" w:sz="4" w:space="0" w:color="000000"/>
               <w:bottom w:val="single" w:sz="4" w:space="0" w:color="000000"/>
@@ -29433,7 +31006,7 @@
         </w:tc>
         <w:tc>
           <w:tcPr>
-            <w:tcW w:w="1427" w:type="dxa"/>
+            <w:tcW w:w="1426" w:type="dxa"/>
             <w:tcBorders>
               <w:left w:val="single" w:sz="4" w:space="0" w:color="000000"/>
               <w:bottom w:val="single" w:sz="4" w:space="0" w:color="000000"/>
@@ -29473,7 +31046,7 @@
         </w:tc>
         <w:tc>
           <w:tcPr>
-            <w:tcW w:w="4248" w:type="dxa"/>
+            <w:tcW w:w="4249" w:type="dxa"/>
             <w:tcBorders>
               <w:left w:val="single" w:sz="4" w:space="0" w:color="000000"/>
               <w:bottom w:val="single" w:sz="4" w:space="0" w:color="000000"/>
@@ -29543,7 +31116,7 @@
         </w:tc>
         <w:tc>
           <w:tcPr>
-            <w:tcW w:w="1427" w:type="dxa"/>
+            <w:tcW w:w="1426" w:type="dxa"/>
             <w:tcBorders>
               <w:left w:val="single" w:sz="4" w:space="0" w:color="000000"/>
               <w:bottom w:val="single" w:sz="4" w:space="0" w:color="000000"/>
@@ -29583,7 +31156,7 @@
         </w:tc>
         <w:tc>
           <w:tcPr>
-            <w:tcW w:w="4248" w:type="dxa"/>
+            <w:tcW w:w="4249" w:type="dxa"/>
             <w:tcBorders>
               <w:left w:val="single" w:sz="4" w:space="0" w:color="000000"/>
               <w:bottom w:val="single" w:sz="4" w:space="0" w:color="000000"/>

</xml_diff>